<commit_message>
Portada de la caja
-Se creó la portada de la caja del disco.
-Se modificaron las respuestas a los riesgos.
</commit_message>
<xml_diff>
--- a/Planeación.docx
+++ b/Planeación.docx
@@ -4224,7 +4224,25 @@
     </w:p>
     <w:p>
       <w:r>
-        <w:t>Debe poder instalarse y jugarse en una computadora que tenga las siguientes especificaciones:</w:t>
+        <w:t>Debe poder instalarse y jugarse en una computadora que tenga las siguientes especificaciones</w:t>
+      </w:r>
+      <w:r>
+        <w:t xml:space="preserve"> (para poder jugarse en</w:t>
+      </w:r>
+      <w:r>
+        <w:t xml:space="preserve"> la</w:t>
+      </w:r>
+      <w:r>
+        <w:t xml:space="preserve"> configuración de gráficos “</w:t>
+      </w:r>
+      <w:r>
+        <w:t>baja</w:t>
+      </w:r>
+      <w:r>
+        <w:t>”)</w:t>
+      </w:r>
+      <w:r>
+        <w:t>:</w:t>
       </w:r>
     </w:p>
     <w:p>
@@ -4307,6 +4325,18 @@
     </w:p>
     <w:p>
       <w:pPr>
+        <w:pStyle w:val="ListParagraph"/>
+        <w:numPr>
+          <w:ilvl w:val="0"/>
+          <w:numId w:val="13"/>
+        </w:numPr>
+      </w:pPr>
+      <w:r>
+        <w:t>Teclado y mouse.</w:t>
+      </w:r>
+    </w:p>
+    <w:p>
+      <w:pPr>
         <w:pStyle w:val="Heading2"/>
       </w:pPr>
       <w:bookmarkStart w:id="3" w:name="_Toc497758034"/>
@@ -4323,10 +4353,10 @@
         <w:t>aprobar</w:t>
       </w:r>
       <w:r>
-        <w:t xml:space="preserve"> nues</w:t>
+        <w:t xml:space="preserve"> el proceso </w:t>
       </w:r>
       <w:r>
-        <w:t xml:space="preserve">tro proceso de </w:t>
+        <w:t xml:space="preserve">de </w:t>
       </w:r>
       <w:r>
         <w:t>Testing</w:t>
@@ -4530,6 +4560,7 @@
       </w:pPr>
       <w:bookmarkStart w:id="6" w:name="_Toc497758037"/>
       <w:r>
+        <w:lastRenderedPageBreak/>
         <w:t>Requerimientos de aprobación:</w:t>
       </w:r>
       <w:bookmarkEnd w:id="6"/>
@@ -4539,7 +4570,10 @@
         <w:t xml:space="preserve">“Jaipur 3D” será entregado después de ser aprobado por los mismos desarrolladores y por el </w:t>
       </w:r>
       <w:r>
-        <w:t>asesor del proyecto y Maestro en Ciencias</w:t>
+        <w:t xml:space="preserve">asesor del proyecto, el </w:t>
+      </w:r>
+      <w:r>
+        <w:t>Maestro en Ciencias</w:t>
       </w:r>
       <w:r>
         <w:t xml:space="preserve"> Juan </w:t>
@@ -4563,7 +4597,6 @@
       </w:pPr>
       <w:bookmarkStart w:id="7" w:name="_Toc497758038"/>
       <w:r>
-        <w:lastRenderedPageBreak/>
         <w:t>Integrantes del equipo</w:t>
       </w:r>
       <w:bookmarkEnd w:id="7"/>
@@ -4603,7 +4636,7 @@
         <w:sectPr>
           <w:type w:val="continuous"/>
           <w:pgSz w:w="12240" w:h="15840"/>
-          <w:pgMar w:top="1440" w:right="1080" w:bottom="1440" w:left="1080" w:header="708" w:footer="708" w:gutter="0"/>
+          <w:pgMar w:top="1417" w:right="1701" w:bottom="1417" w:left="1701" w:header="708" w:footer="708" w:gutter="0"/>
           <w:cols w:space="708"/>
           <w:docGrid w:linePitch="360"/>
         </w:sectPr>
@@ -4614,11 +4647,29 @@
         <w:pStyle w:val="Heading1"/>
       </w:pPr>
       <w:bookmarkStart w:id="8" w:name="_Toc497758039"/>
+      <w:proofErr w:type="spellStart"/>
       <w:r>
         <w:lastRenderedPageBreak/>
-        <w:t>Work Breakdown Structure</w:t>
+        <w:t>Work</w:t>
+      </w:r>
+      <w:proofErr w:type="spellEnd"/>
+      <w:r>
+        <w:t xml:space="preserve"> </w:t>
+      </w:r>
+      <w:proofErr w:type="spellStart"/>
+      <w:r>
+        <w:t>Breakdown</w:t>
+      </w:r>
+      <w:proofErr w:type="spellEnd"/>
+      <w:r>
+        <w:t xml:space="preserve"> </w:t>
+      </w:r>
+      <w:proofErr w:type="spellStart"/>
+      <w:r>
+        <w:t>Structure</w:t>
       </w:r>
       <w:bookmarkEnd w:id="8"/>
+      <w:proofErr w:type="spellEnd"/>
     </w:p>
     <w:p>
       <w:pPr>
@@ -4946,7 +4997,6 @@
       </w:r>
       <w:bookmarkEnd w:id="10"/>
     </w:p>
-    <w:p/>
     <w:p>
       <w:pPr>
         <w:sectPr>
@@ -4959,7 +5009,7 @@
       <w:r>
         <w:drawing>
           <wp:inline distT="0" distB="0" distL="0" distR="0">
-            <wp:extent cx="8197576" cy="4484536"/>
+            <wp:extent cx="8229600" cy="4502055"/>
             <wp:effectExtent l="0" t="0" r="0" b="0"/>
             <wp:docPr id="3" name="Picture 3"/>
             <wp:cNvGraphicFramePr>
@@ -4990,7 +5040,7 @@
                   <pic:spPr bwMode="auto">
                     <a:xfrm>
                       <a:off x="0" y="0"/>
-                      <a:ext cx="8208764" cy="4490657"/>
+                      <a:ext cx="8229600" cy="4502055"/>
                     </a:xfrm>
                     <a:prstGeom prst="rect">
                       <a:avLst/>
@@ -5023,19 +5073,17 @@
       <w:r>
         <w:t>s</w:t>
       </w:r>
-      <w:bookmarkStart w:id="12" w:name="_GoBack"/>
       <w:bookmarkEnd w:id="11"/>
-      <w:bookmarkEnd w:id="12"/>
     </w:p>
     <w:p>
       <w:pPr>
         <w:pStyle w:val="Heading2"/>
       </w:pPr>
-      <w:bookmarkStart w:id="13" w:name="_Toc497758043"/>
+      <w:bookmarkStart w:id="12" w:name="_Toc497758043"/>
       <w:r>
         <w:t>General</w:t>
       </w:r>
-      <w:bookmarkEnd w:id="13"/>
+      <w:bookmarkEnd w:id="12"/>
     </w:p>
     <w:tbl>
       <w:tblPr>
@@ -5218,6 +5266,9 @@
             <w:r>
               <w:t>Aceptar</w:t>
             </w:r>
+            <w:r>
+              <w:t>.</w:t>
+            </w:r>
           </w:p>
         </w:tc>
       </w:tr>
@@ -5274,7 +5325,7 @@
           </w:tcPr>
           <w:p>
             <w:r>
-              <w:t>Mitigar. Se establecerán requerimientos y características que no sean difíciles de cumplir.</w:t>
+              <w:t>Mitigar. Durante cada tarea, se analizará si el tiempo determinado para terminar el proyecto es apropiado, y de no ser así, se contratará a alguien externo para ayudar con el desarrollo.</w:t>
             </w:r>
           </w:p>
         </w:tc>
@@ -5336,11 +5387,11 @@
       <w:pPr>
         <w:pStyle w:val="Heading2"/>
       </w:pPr>
-      <w:bookmarkStart w:id="14" w:name="_Toc497758044"/>
+      <w:bookmarkStart w:id="13" w:name="_Toc497758044"/>
       <w:r>
         <w:t>Diseño de manejador del juego</w:t>
       </w:r>
-      <w:bookmarkEnd w:id="14"/>
+      <w:bookmarkEnd w:id="13"/>
     </w:p>
     <w:tbl>
       <w:tblPr>
@@ -5512,7 +5563,13 @@
           </w:tcPr>
           <w:p>
             <w:r>
-              <w:t>Mitigar. Si el diseño no es terminado por la persona encargada en el tiempo especificado, se cambiará de responsable.</w:t>
+              <w:t xml:space="preserve">Mitigar. </w:t>
+            </w:r>
+            <w:r>
+              <w:t>Durante la tarea de diseño, el administrador del proyecto verificará que su avance sea suficiente para terminarla.</w:t>
+            </w:r>
+            <w:r>
+              <w:t xml:space="preserve"> </w:t>
             </w:r>
           </w:p>
         </w:tc>
@@ -5564,7 +5621,273 @@
           </w:tcPr>
           <w:p>
             <w:r>
-              <w:t>Aceptar.</w:t>
+              <w:t>Mitigar. Se revisará el diseño con el asesor siempre que sea posible.</w:t>
+            </w:r>
+          </w:p>
+        </w:tc>
+      </w:tr>
+    </w:tbl>
+    <w:p>
+      <w:pPr>
+        <w:rPr>
+          <w:highlight w:val="lightGray"/>
+        </w:rPr>
+      </w:pPr>
+      <w:bookmarkStart w:id="14" w:name="_Toc497758045"/>
+    </w:p>
+    <w:p>
+      <w:pPr>
+        <w:rPr>
+          <w:rFonts w:asciiTheme="majorHAnsi" w:eastAsiaTheme="majorEastAsia" w:hAnsiTheme="majorHAnsi" w:cstheme="majorBidi"/>
+          <w:b/>
+          <w:bCs/>
+          <w:smallCaps/>
+          <w:color w:val="000000" w:themeColor="text1"/>
+          <w:sz w:val="28"/>
+          <w:szCs w:val="28"/>
+          <w:highlight w:val="lightGray"/>
+        </w:rPr>
+      </w:pPr>
+      <w:r>
+        <w:rPr>
+          <w:highlight w:val="lightGray"/>
+        </w:rPr>
+        <w:br w:type="page"/>
+      </w:r>
+    </w:p>
+    <w:p>
+      <w:pPr>
+        <w:pStyle w:val="Heading2"/>
+      </w:pPr>
+      <w:r>
+        <w:lastRenderedPageBreak/>
+        <w:t xml:space="preserve">Diseño de </w:t>
+      </w:r>
+      <w:r>
+        <w:t>otros componentes</w:t>
+      </w:r>
+      <w:bookmarkEnd w:id="14"/>
+    </w:p>
+    <w:tbl>
+      <w:tblPr>
+        <w:tblStyle w:val="TableGrid"/>
+        <w:tblW w:w="0" w:type="auto"/>
+        <w:tblLook w:val="04A0" w:firstRow="1" w:lastRow="0" w:firstColumn="1" w:lastColumn="0" w:noHBand="0" w:noVBand="1"/>
+      </w:tblPr>
+      <w:tblGrid>
+        <w:gridCol w:w="1994"/>
+        <w:gridCol w:w="3246"/>
+        <w:gridCol w:w="1418"/>
+        <w:gridCol w:w="1275"/>
+        <w:gridCol w:w="2137"/>
+      </w:tblGrid>
+      <w:tr>
+        <w:tc>
+          <w:tcPr>
+            <w:tcW w:w="1994" w:type="dxa"/>
+            <w:shd w:val="clear" w:color="auto" w:fill="000000" w:themeFill="text1"/>
+          </w:tcPr>
+          <w:p>
+            <w:pPr>
+              <w:rPr>
+                <w:b/>
+                <w:color w:val="FFFFFF" w:themeColor="background1"/>
+              </w:rPr>
+            </w:pPr>
+            <w:r>
+              <w:rPr>
+                <w:b/>
+                <w:color w:val="FFFFFF" w:themeColor="background1"/>
+              </w:rPr>
+              <w:t>Riesgo</w:t>
+            </w:r>
+          </w:p>
+        </w:tc>
+        <w:tc>
+          <w:tcPr>
+            <w:tcW w:w="3246" w:type="dxa"/>
+            <w:shd w:val="clear" w:color="auto" w:fill="000000" w:themeFill="text1"/>
+          </w:tcPr>
+          <w:p>
+            <w:pPr>
+              <w:rPr>
+                <w:b/>
+                <w:color w:val="FFFFFF" w:themeColor="background1"/>
+              </w:rPr>
+            </w:pPr>
+            <w:r>
+              <w:rPr>
+                <w:b/>
+                <w:color w:val="FFFFFF" w:themeColor="background1"/>
+              </w:rPr>
+              <w:t>Descripción</w:t>
+            </w:r>
+          </w:p>
+        </w:tc>
+        <w:tc>
+          <w:tcPr>
+            <w:tcW w:w="1418" w:type="dxa"/>
+            <w:shd w:val="clear" w:color="auto" w:fill="000000" w:themeFill="text1"/>
+          </w:tcPr>
+          <w:p>
+            <w:pPr>
+              <w:rPr>
+                <w:b/>
+                <w:color w:val="FFFFFF" w:themeColor="background1"/>
+              </w:rPr>
+            </w:pPr>
+            <w:r>
+              <w:rPr>
+                <w:b/>
+                <w:color w:val="FFFFFF" w:themeColor="background1"/>
+              </w:rPr>
+              <w:t>Probabilidad</w:t>
+            </w:r>
+          </w:p>
+        </w:tc>
+        <w:tc>
+          <w:tcPr>
+            <w:tcW w:w="1275" w:type="dxa"/>
+            <w:shd w:val="clear" w:color="auto" w:fill="000000" w:themeFill="text1"/>
+          </w:tcPr>
+          <w:p>
+            <w:pPr>
+              <w:rPr>
+                <w:b/>
+                <w:color w:val="FFFFFF" w:themeColor="background1"/>
+              </w:rPr>
+            </w:pPr>
+            <w:r>
+              <w:rPr>
+                <w:b/>
+                <w:color w:val="FFFFFF" w:themeColor="background1"/>
+              </w:rPr>
+              <w:t>Costo</w:t>
+            </w:r>
+          </w:p>
+        </w:tc>
+        <w:tc>
+          <w:tcPr>
+            <w:tcW w:w="2137" w:type="dxa"/>
+            <w:shd w:val="clear" w:color="auto" w:fill="000000" w:themeFill="text1"/>
+          </w:tcPr>
+          <w:p>
+            <w:pPr>
+              <w:rPr>
+                <w:b/>
+                <w:color w:val="FFFFFF" w:themeColor="background1"/>
+              </w:rPr>
+            </w:pPr>
+            <w:r>
+              <w:rPr>
+                <w:b/>
+                <w:color w:val="FFFFFF" w:themeColor="background1"/>
+              </w:rPr>
+              <w:t>Acción a tomar</w:t>
+            </w:r>
+          </w:p>
+        </w:tc>
+      </w:tr>
+      <w:tr>
+        <w:tc>
+          <w:tcPr>
+            <w:tcW w:w="1994" w:type="dxa"/>
+          </w:tcPr>
+          <w:p>
+            <w:r>
+              <w:t>El diseño no es terminado.</w:t>
+            </w:r>
+          </w:p>
+        </w:tc>
+        <w:tc>
+          <w:tcPr>
+            <w:tcW w:w="3246" w:type="dxa"/>
+          </w:tcPr>
+          <w:p>
+            <w:r>
+              <w:t>El diseño no se termina, por lo tanto, no se implementa.</w:t>
+            </w:r>
+          </w:p>
+        </w:tc>
+        <w:tc>
+          <w:tcPr>
+            <w:tcW w:w="1418" w:type="dxa"/>
+          </w:tcPr>
+          <w:p>
+            <w:r>
+              <w:t>20%</w:t>
+            </w:r>
+          </w:p>
+        </w:tc>
+        <w:tc>
+          <w:tcPr>
+            <w:tcW w:w="1275" w:type="dxa"/>
+          </w:tcPr>
+          <w:p>
+            <w:r>
+              <w:t>30 puntos</w:t>
+            </w:r>
+          </w:p>
+        </w:tc>
+        <w:tc>
+          <w:tcPr>
+            <w:tcW w:w="2137" w:type="dxa"/>
+          </w:tcPr>
+          <w:p>
+            <w:r>
+              <w:t>Mitigar. Durante la tarea de diseño, el administrador del proyecto verificará que su avance sea suficiente para terminarla.</w:t>
+            </w:r>
+          </w:p>
+        </w:tc>
+      </w:tr>
+      <w:tr>
+        <w:tc>
+          <w:tcPr>
+            <w:tcW w:w="1994" w:type="dxa"/>
+          </w:tcPr>
+          <w:p>
+            <w:r>
+              <w:t>El diseño es incorrecto.</w:t>
+            </w:r>
+          </w:p>
+        </w:tc>
+        <w:tc>
+          <w:tcPr>
+            <w:tcW w:w="3246" w:type="dxa"/>
+          </w:tcPr>
+          <w:p>
+            <w:r>
+              <w:t>El diseño de la estructura de componentes del Juego es calificado por el asesor como “incorrecto”.</w:t>
+            </w:r>
+          </w:p>
+        </w:tc>
+        <w:tc>
+          <w:tcPr>
+            <w:tcW w:w="1418" w:type="dxa"/>
+          </w:tcPr>
+          <w:p>
+            <w:r>
+              <w:t>60%</w:t>
+            </w:r>
+          </w:p>
+        </w:tc>
+        <w:tc>
+          <w:tcPr>
+            <w:tcW w:w="1275" w:type="dxa"/>
+          </w:tcPr>
+          <w:p>
+            <w:r>
+              <w:t>1 punto</w:t>
+            </w:r>
+          </w:p>
+        </w:tc>
+        <w:tc>
+          <w:tcPr>
+            <w:tcW w:w="2137" w:type="dxa"/>
+          </w:tcPr>
+          <w:p>
+            <w:r>
+              <w:t>Mitigar. Se revisará el diseño con el asesor siempre que sea posible.</w:t>
             </w:r>
           </w:p>
         </w:tc>
@@ -5574,12 +5897,9 @@
       <w:pPr>
         <w:pStyle w:val="Heading2"/>
       </w:pPr>
-      <w:bookmarkStart w:id="15" w:name="_Toc497758045"/>
+      <w:bookmarkStart w:id="15" w:name="_Toc497758046"/>
       <w:r>
-        <w:t xml:space="preserve">Diseño de </w:t>
-      </w:r>
-      <w:r>
-        <w:t>otros componentes</w:t>
+        <w:t>Diseño de interfaz de usuario</w:t>
       </w:r>
       <w:bookmarkEnd w:id="15"/>
     </w:p>
@@ -5730,10 +6050,7 @@
           </w:tcPr>
           <w:p>
             <w:r>
-              <w:t>2</w:t>
-            </w:r>
-            <w:r>
-              <w:t>0%</w:t>
+              <w:t>30%</w:t>
             </w:r>
           </w:p>
         </w:tc>
@@ -5743,13 +6060,7 @@
           </w:tcPr>
           <w:p>
             <w:r>
-              <w:t>30</w:t>
-            </w:r>
-            <w:r>
-              <w:t xml:space="preserve"> punto</w:t>
-            </w:r>
-            <w:r>
-              <w:t>s</w:t>
+              <w:t>30 puntos</w:t>
             </w:r>
           </w:p>
         </w:tc>
@@ -5759,11 +6070,7 @@
           </w:tcPr>
           <w:p>
             <w:r>
-              <w:t xml:space="preserve">Mitigar. Si el diseño no es terminado por la persona encargada en el tiempo especificado, se </w:t>
-            </w:r>
-            <w:r>
-              <w:lastRenderedPageBreak/>
-              <w:t>cambiará de responsable.</w:t>
+              <w:t>Mitigar. Durante la tarea de diseño, el administrador del proyecto verificará que su avance sea suficiente para terminarla.</w:t>
             </w:r>
           </w:p>
         </w:tc>
@@ -5785,7 +6092,7 @@
           </w:tcPr>
           <w:p>
             <w:r>
-              <w:t>El diseño de la estructura de componentes del Juego es calificado por el asesor como “incorrecto”.</w:t>
+              <w:t>El diseño de la interfaz de usuario es calificado por el asesor como “incorrecto”.</w:t>
             </w:r>
           </w:p>
         </w:tc>
@@ -5815,7 +6122,7 @@
           </w:tcPr>
           <w:p>
             <w:r>
-              <w:t>Aceptar.</w:t>
+              <w:t>Mitigar. Se revisará el diseño con el asesor siempre que sea posible.</w:t>
             </w:r>
           </w:p>
         </w:tc>
@@ -5825,9 +6132,12 @@
       <w:pPr>
         <w:pStyle w:val="Heading2"/>
       </w:pPr>
-      <w:bookmarkStart w:id="16" w:name="_Toc497758046"/>
+      <w:bookmarkStart w:id="16" w:name="_Toc497758047"/>
       <w:r>
-        <w:t>Diseño de interfaz de usuario</w:t>
+        <w:t xml:space="preserve">Diseño de </w:t>
+      </w:r>
+      <w:r>
+        <w:t>servidor</w:t>
       </w:r>
       <w:bookmarkEnd w:id="16"/>
     </w:p>
@@ -5838,8 +6148,8 @@
         <w:tblLook w:val="04A0" w:firstRow="1" w:lastRow="0" w:firstColumn="1" w:lastColumn="0" w:noHBand="0" w:noVBand="1"/>
       </w:tblPr>
       <w:tblGrid>
-        <w:gridCol w:w="1994"/>
-        <w:gridCol w:w="3246"/>
+        <w:gridCol w:w="1993"/>
+        <w:gridCol w:w="3247"/>
         <w:gridCol w:w="1418"/>
         <w:gridCol w:w="1275"/>
         <w:gridCol w:w="2137"/>
@@ -5847,7 +6157,7 @@
       <w:tr>
         <w:tc>
           <w:tcPr>
-            <w:tcW w:w="1994" w:type="dxa"/>
+            <w:tcW w:w="1993" w:type="dxa"/>
             <w:shd w:val="clear" w:color="auto" w:fill="000000" w:themeFill="text1"/>
           </w:tcPr>
           <w:p>
@@ -5868,7 +6178,7 @@
         </w:tc>
         <w:tc>
           <w:tcPr>
-            <w:tcW w:w="3246" w:type="dxa"/>
+            <w:tcW w:w="3247" w:type="dxa"/>
             <w:shd w:val="clear" w:color="auto" w:fill="000000" w:themeFill="text1"/>
           </w:tcPr>
           <w:p>
@@ -5954,7 +6264,7 @@
       <w:tr>
         <w:tc>
           <w:tcPr>
-            <w:tcW w:w="1994" w:type="dxa"/>
+            <w:tcW w:w="1993" w:type="dxa"/>
           </w:tcPr>
           <w:p>
             <w:r>
@@ -5964,7 +6274,7 @@
         </w:tc>
         <w:tc>
           <w:tcPr>
-            <w:tcW w:w="3246" w:type="dxa"/>
+            <w:tcW w:w="3247" w:type="dxa"/>
           </w:tcPr>
           <w:p>
             <w:r>
@@ -5998,7 +6308,7 @@
           </w:tcPr>
           <w:p>
             <w:r>
-              <w:t>Mitigar. Si el diseño no es terminado por la persona encargada en el tiempo especificado, se cambiará de responsable.</w:t>
+              <w:t xml:space="preserve">Mitigar. Durante la tarea de diseño, el administrador del proyecto verificará que su avance sea suficiente para terminarla. </w:t>
             </w:r>
           </w:p>
         </w:tc>
@@ -6006,7 +6316,7 @@
       <w:tr>
         <w:tc>
           <w:tcPr>
-            <w:tcW w:w="1994" w:type="dxa"/>
+            <w:tcW w:w="1993" w:type="dxa"/>
           </w:tcPr>
           <w:p>
             <w:r>
@@ -6016,11 +6326,11 @@
         </w:tc>
         <w:tc>
           <w:tcPr>
-            <w:tcW w:w="3246" w:type="dxa"/>
-          </w:tcPr>
-          <w:p>
-            <w:r>
-              <w:t>El diseño de la interfaz de usuario es calificado por el asesor como “incorrecto”.</w:t>
+            <w:tcW w:w="3247" w:type="dxa"/>
+          </w:tcPr>
+          <w:p>
+            <w:r>
+              <w:t>Los diseños del cliente y el servidor son calificados por el asesor como “incorrectos”.</w:t>
             </w:r>
           </w:p>
         </w:tc>
@@ -6050,7 +6360,7 @@
           </w:tcPr>
           <w:p>
             <w:r>
-              <w:t>Aceptar.</w:t>
+              <w:t>Mitigar. Se revisará el diseño con el asesor siempre que sea posible.</w:t>
             </w:r>
           </w:p>
         </w:tc>
@@ -6060,12 +6370,10 @@
       <w:pPr>
         <w:pStyle w:val="Heading2"/>
       </w:pPr>
-      <w:bookmarkStart w:id="17" w:name="_Toc497758047"/>
+      <w:bookmarkStart w:id="17" w:name="_Toc497758048"/>
       <w:r>
-        <w:t xml:space="preserve">Diseño de </w:t>
-      </w:r>
-      <w:r>
-        <w:t>servidor</w:t>
+        <w:lastRenderedPageBreak/>
+        <w:t>Diseño de cliente</w:t>
       </w:r>
       <w:bookmarkEnd w:id="17"/>
     </w:p>
@@ -6236,7 +6544,7 @@
           </w:tcPr>
           <w:p>
             <w:r>
-              <w:t>Mitigar. Si el diseño no es terminado por la persona encargada en el tiempo especificado, se cambiará de responsable.</w:t>
+              <w:t xml:space="preserve">Mitigar. Durante la tarea de diseño, el administrador del proyecto verificará que su avance sea suficiente para terminarla. </w:t>
             </w:r>
           </w:p>
         </w:tc>
@@ -6288,7 +6596,7 @@
           </w:tcPr>
           <w:p>
             <w:r>
-              <w:t>Aceptar.</w:t>
+              <w:t>Mitigar. Se revisará el diseño con el asesor siempre que sea posible.</w:t>
             </w:r>
           </w:p>
         </w:tc>
@@ -6298,251 +6606,11 @@
       <w:pPr>
         <w:pStyle w:val="Heading2"/>
       </w:pPr>
-      <w:bookmarkStart w:id="18" w:name="_Toc497758048"/>
-      <w:r>
-        <w:t>Diseño de cliente</w:t>
-      </w:r>
-      <w:bookmarkEnd w:id="18"/>
-    </w:p>
-    <w:tbl>
-      <w:tblPr>
-        <w:tblStyle w:val="TableGrid"/>
-        <w:tblW w:w="0" w:type="auto"/>
-        <w:tblLook w:val="04A0" w:firstRow="1" w:lastRow="0" w:firstColumn="1" w:lastColumn="0" w:noHBand="0" w:noVBand="1"/>
-      </w:tblPr>
-      <w:tblGrid>
-        <w:gridCol w:w="1993"/>
-        <w:gridCol w:w="3247"/>
-        <w:gridCol w:w="1418"/>
-        <w:gridCol w:w="1275"/>
-        <w:gridCol w:w="2137"/>
-      </w:tblGrid>
-      <w:tr>
-        <w:tc>
-          <w:tcPr>
-            <w:tcW w:w="1993" w:type="dxa"/>
-            <w:shd w:val="clear" w:color="auto" w:fill="000000" w:themeFill="text1"/>
-          </w:tcPr>
-          <w:p>
-            <w:pPr>
-              <w:rPr>
-                <w:b/>
-                <w:color w:val="FFFFFF" w:themeColor="background1"/>
-              </w:rPr>
-            </w:pPr>
-            <w:r>
-              <w:rPr>
-                <w:b/>
-                <w:color w:val="FFFFFF" w:themeColor="background1"/>
-              </w:rPr>
-              <w:t>Riesgo</w:t>
-            </w:r>
-          </w:p>
-        </w:tc>
-        <w:tc>
-          <w:tcPr>
-            <w:tcW w:w="3247" w:type="dxa"/>
-            <w:shd w:val="clear" w:color="auto" w:fill="000000" w:themeFill="text1"/>
-          </w:tcPr>
-          <w:p>
-            <w:pPr>
-              <w:rPr>
-                <w:b/>
-                <w:color w:val="FFFFFF" w:themeColor="background1"/>
-              </w:rPr>
-            </w:pPr>
-            <w:r>
-              <w:rPr>
-                <w:b/>
-                <w:color w:val="FFFFFF" w:themeColor="background1"/>
-              </w:rPr>
-              <w:t>Descripción</w:t>
-            </w:r>
-          </w:p>
-        </w:tc>
-        <w:tc>
-          <w:tcPr>
-            <w:tcW w:w="1418" w:type="dxa"/>
-            <w:shd w:val="clear" w:color="auto" w:fill="000000" w:themeFill="text1"/>
-          </w:tcPr>
-          <w:p>
-            <w:pPr>
-              <w:rPr>
-                <w:b/>
-                <w:color w:val="FFFFFF" w:themeColor="background1"/>
-              </w:rPr>
-            </w:pPr>
-            <w:r>
-              <w:rPr>
-                <w:b/>
-                <w:color w:val="FFFFFF" w:themeColor="background1"/>
-              </w:rPr>
-              <w:t>Probabilidad</w:t>
-            </w:r>
-          </w:p>
-        </w:tc>
-        <w:tc>
-          <w:tcPr>
-            <w:tcW w:w="1275" w:type="dxa"/>
-            <w:shd w:val="clear" w:color="auto" w:fill="000000" w:themeFill="text1"/>
-          </w:tcPr>
-          <w:p>
-            <w:pPr>
-              <w:rPr>
-                <w:b/>
-                <w:color w:val="FFFFFF" w:themeColor="background1"/>
-              </w:rPr>
-            </w:pPr>
-            <w:r>
-              <w:rPr>
-                <w:b/>
-                <w:color w:val="FFFFFF" w:themeColor="background1"/>
-              </w:rPr>
-              <w:t>Costo</w:t>
-            </w:r>
-          </w:p>
-        </w:tc>
-        <w:tc>
-          <w:tcPr>
-            <w:tcW w:w="2137" w:type="dxa"/>
-            <w:shd w:val="clear" w:color="auto" w:fill="000000" w:themeFill="text1"/>
-          </w:tcPr>
-          <w:p>
-            <w:pPr>
-              <w:rPr>
-                <w:b/>
-                <w:color w:val="FFFFFF" w:themeColor="background1"/>
-              </w:rPr>
-            </w:pPr>
-            <w:r>
-              <w:rPr>
-                <w:b/>
-                <w:color w:val="FFFFFF" w:themeColor="background1"/>
-              </w:rPr>
-              <w:t>Acción a tomar</w:t>
-            </w:r>
-          </w:p>
-        </w:tc>
-      </w:tr>
-      <w:tr>
-        <w:tc>
-          <w:tcPr>
-            <w:tcW w:w="1993" w:type="dxa"/>
-          </w:tcPr>
-          <w:p>
-            <w:r>
-              <w:t>El diseño no es terminado.</w:t>
-            </w:r>
-          </w:p>
-        </w:tc>
-        <w:tc>
-          <w:tcPr>
-            <w:tcW w:w="3247" w:type="dxa"/>
-          </w:tcPr>
-          <w:p>
-            <w:r>
-              <w:t>El diseño no se termina, por lo tanto, no se implementa.</w:t>
-            </w:r>
-          </w:p>
-        </w:tc>
-        <w:tc>
-          <w:tcPr>
-            <w:tcW w:w="1418" w:type="dxa"/>
-          </w:tcPr>
-          <w:p>
-            <w:r>
-              <w:t>30%</w:t>
-            </w:r>
-          </w:p>
-        </w:tc>
-        <w:tc>
-          <w:tcPr>
-            <w:tcW w:w="1275" w:type="dxa"/>
-          </w:tcPr>
-          <w:p>
-            <w:r>
-              <w:t>30 puntos</w:t>
-            </w:r>
-          </w:p>
-        </w:tc>
-        <w:tc>
-          <w:tcPr>
-            <w:tcW w:w="2137" w:type="dxa"/>
-          </w:tcPr>
-          <w:p>
-            <w:r>
-              <w:t xml:space="preserve">Mitigar. Si el diseño no es terminado por la persona encargada en el tiempo especificado, se </w:t>
-            </w:r>
-            <w:r>
-              <w:lastRenderedPageBreak/>
-              <w:t>cambiará de responsable.</w:t>
-            </w:r>
-          </w:p>
-        </w:tc>
-      </w:tr>
-      <w:tr>
-        <w:tc>
-          <w:tcPr>
-            <w:tcW w:w="1993" w:type="dxa"/>
-          </w:tcPr>
-          <w:p>
-            <w:r>
-              <w:lastRenderedPageBreak/>
-              <w:t>El diseño es incorrecto.</w:t>
-            </w:r>
-          </w:p>
-        </w:tc>
-        <w:tc>
-          <w:tcPr>
-            <w:tcW w:w="3247" w:type="dxa"/>
-          </w:tcPr>
-          <w:p>
-            <w:r>
-              <w:t>Los diseños del cliente y el servidor son calificados por el asesor como “incorrectos”.</w:t>
-            </w:r>
-          </w:p>
-        </w:tc>
-        <w:tc>
-          <w:tcPr>
-            <w:tcW w:w="1418" w:type="dxa"/>
-          </w:tcPr>
-          <w:p>
-            <w:r>
-              <w:t>60%</w:t>
-            </w:r>
-          </w:p>
-        </w:tc>
-        <w:tc>
-          <w:tcPr>
-            <w:tcW w:w="1275" w:type="dxa"/>
-          </w:tcPr>
-          <w:p>
-            <w:r>
-              <w:t>1 punto</w:t>
-            </w:r>
-          </w:p>
-        </w:tc>
-        <w:tc>
-          <w:tcPr>
-            <w:tcW w:w="2137" w:type="dxa"/>
-          </w:tcPr>
-          <w:p>
-            <w:r>
-              <w:t>Aceptar.</w:t>
-            </w:r>
-          </w:p>
-        </w:tc>
-      </w:tr>
-    </w:tbl>
-    <w:p>
-      <w:pPr>
-        <w:pStyle w:val="Heading2"/>
-      </w:pPr>
-      <w:bookmarkStart w:id="19" w:name="_Toc497758049"/>
+      <w:bookmarkStart w:id="18" w:name="_Toc497758049"/>
       <w:r>
         <w:t>Implementación del menú de juego</w:t>
       </w:r>
-      <w:bookmarkEnd w:id="19"/>
+      <w:bookmarkEnd w:id="18"/>
     </w:p>
     <w:tbl>
       <w:tblPr>
@@ -6784,13 +6852,7 @@
           </w:tcPr>
           <w:p>
             <w:r>
-              <w:t xml:space="preserve">Mitigar. Si la implementación no es </w:t>
-            </w:r>
-            <w:r>
-              <w:t>terminada</w:t>
-            </w:r>
-            <w:r>
-              <w:t xml:space="preserve"> por la persona encargada en el tiempo especificado, se cambiará de responsable.</w:t>
+              <w:t>Mitigar. Durante la tarea de implementación, el administrador del proyecto verificará que su avance sea suficiente para terminarla.</w:t>
             </w:r>
           </w:p>
         </w:tc>
@@ -6799,12 +6861,45 @@
     <w:p>
       <w:pPr>
         <w:pStyle w:val="Heading2"/>
+        <w:numPr>
+          <w:ilvl w:val="0"/>
+          <w:numId w:val="0"/>
+        </w:numPr>
+        <w:rPr>
+          <w:highlight w:val="lightGray"/>
+        </w:rPr>
       </w:pPr>
-      <w:bookmarkStart w:id="20" w:name="_Toc497758050"/>
+      <w:bookmarkStart w:id="19" w:name="_Toc497758050"/>
+    </w:p>
+    <w:p>
+      <w:pPr>
+        <w:rPr>
+          <w:rFonts w:asciiTheme="majorHAnsi" w:eastAsiaTheme="majorEastAsia" w:hAnsiTheme="majorHAnsi" w:cstheme="majorBidi"/>
+          <w:b/>
+          <w:bCs/>
+          <w:smallCaps/>
+          <w:color w:val="000000" w:themeColor="text1"/>
+          <w:sz w:val="28"/>
+          <w:szCs w:val="28"/>
+          <w:highlight w:val="lightGray"/>
+        </w:rPr>
+      </w:pPr>
       <w:r>
+        <w:rPr>
+          <w:highlight w:val="lightGray"/>
+        </w:rPr>
+        <w:br w:type="page"/>
+      </w:r>
+    </w:p>
+    <w:p>
+      <w:pPr>
+        <w:pStyle w:val="Heading2"/>
+      </w:pPr>
+      <w:r>
+        <w:lastRenderedPageBreak/>
         <w:t>Implementación del menú principal</w:t>
       </w:r>
-      <w:bookmarkEnd w:id="20"/>
+      <w:bookmarkEnd w:id="19"/>
     </w:p>
     <w:tbl>
       <w:tblPr>
@@ -7025,11 +7120,7 @@
           </w:tcPr>
           <w:p>
             <w:r>
-              <w:t xml:space="preserve">Mitigar. Si la implementación no es terminada por la persona encargada en el tiempo especificado, se </w:t>
-            </w:r>
-            <w:r>
-              <w:lastRenderedPageBreak/>
-              <w:t>cambiará de responsable.</w:t>
+              <w:t>Mitigar. Durante la tarea de implementación, el administrador del proyecto verificará que su avance sea suficiente para terminarla.</w:t>
             </w:r>
           </w:p>
         </w:tc>
@@ -7039,12 +7130,11 @@
       <w:pPr>
         <w:pStyle w:val="Heading2"/>
       </w:pPr>
-      <w:bookmarkStart w:id="21" w:name="_Toc497758051"/>
+      <w:bookmarkStart w:id="20" w:name="_Toc497758051"/>
       <w:r>
-        <w:lastRenderedPageBreak/>
         <w:t>Programación de otros componentes</w:t>
       </w:r>
-      <w:bookmarkEnd w:id="21"/>
+      <w:bookmarkEnd w:id="20"/>
     </w:p>
     <w:tbl>
       <w:tblPr>
@@ -7265,7 +7355,7 @@
           </w:tcPr>
           <w:p>
             <w:r>
-              <w:t>Mitigar. Si la programación no es terminada por la persona encargada en el tiempo especificado, se cambiará de responsable.</w:t>
+              <w:t>Mitigar. Durante la tarea de programación, el administrador del proyecto verificará que su avance sea suficiente para terminarla.</w:t>
             </w:r>
           </w:p>
         </w:tc>
@@ -7274,12 +7364,48 @@
     <w:p>
       <w:pPr>
         <w:pStyle w:val="Heading2"/>
+        <w:numPr>
+          <w:ilvl w:val="0"/>
+          <w:numId w:val="0"/>
+        </w:numPr>
+        <w:rPr>
+          <w:highlight w:val="lightGray"/>
+        </w:rPr>
       </w:pPr>
-      <w:bookmarkStart w:id="22" w:name="_Toc497758052"/>
+      <w:bookmarkStart w:id="21" w:name="_Toc497758052"/>
+    </w:p>
+    <w:p>
+      <w:pPr>
+        <w:rPr>
+          <w:rFonts w:asciiTheme="majorHAnsi" w:eastAsiaTheme="majorEastAsia" w:hAnsiTheme="majorHAnsi" w:cstheme="majorBidi"/>
+          <w:b/>
+          <w:bCs/>
+          <w:smallCaps/>
+          <w:color w:val="000000" w:themeColor="text1"/>
+          <w:sz w:val="28"/>
+          <w:szCs w:val="28"/>
+          <w:highlight w:val="lightGray"/>
+        </w:rPr>
+      </w:pPr>
       <w:r>
-        <w:t>Programación del cliente</w:t>
+        <w:rPr>
+          <w:highlight w:val="lightGray"/>
+        </w:rPr>
+        <w:br w:type="page"/>
       </w:r>
-      <w:bookmarkEnd w:id="22"/>
+    </w:p>
+    <w:p>
+      <w:pPr>
+        <w:pStyle w:val="Heading2"/>
+      </w:pPr>
+      <w:r>
+        <w:lastRenderedPageBreak/>
+        <w:t>Programación</w:t>
+      </w:r>
+      <w:r>
+        <w:t xml:space="preserve"> del cliente</w:t>
+      </w:r>
+      <w:bookmarkEnd w:id="21"/>
       <w:r>
         <w:t xml:space="preserve"> y programación del servidor</w:t>
       </w:r>
@@ -7503,7 +7629,7 @@
           </w:tcPr>
           <w:p>
             <w:r>
-              <w:t>Mitigar. Si la programación no es terminada por la persona encargada en el tiempo especificado, se cambiará de responsable.</w:t>
+              <w:t>Mitigar. Durante la tarea de programación, el administrador del proyecto verificará que su avance sea suficiente para terminarla.</w:t>
             </w:r>
           </w:p>
         </w:tc>
@@ -7513,12 +7639,11 @@
       <w:pPr>
         <w:pStyle w:val="Heading2"/>
       </w:pPr>
-      <w:bookmarkStart w:id="23" w:name="_Toc497758053"/>
+      <w:bookmarkStart w:id="22" w:name="_Toc497758053"/>
       <w:r>
-        <w:lastRenderedPageBreak/>
         <w:t>Programación del manejador del juego</w:t>
       </w:r>
-      <w:bookmarkEnd w:id="23"/>
+      <w:bookmarkEnd w:id="22"/>
     </w:p>
     <w:tbl>
       <w:tblPr>
@@ -7739,7 +7864,7 @@
           </w:tcPr>
           <w:p>
             <w:r>
-              <w:t>Mitigar. Si la programación no es terminada por la persona encargada en el tiempo especificado, se cambiará de responsable.</w:t>
+              <w:t>Mitigar. Durante la tarea de programación, el administrador del proyecto verificará que su avance sea suficiente para terminarla.</w:t>
             </w:r>
           </w:p>
         </w:tc>
@@ -7748,12 +7873,45 @@
     <w:p>
       <w:pPr>
         <w:pStyle w:val="Heading2"/>
+        <w:numPr>
+          <w:ilvl w:val="0"/>
+          <w:numId w:val="0"/>
+        </w:numPr>
+        <w:rPr>
+          <w:highlight w:val="lightGray"/>
+        </w:rPr>
       </w:pPr>
-      <w:bookmarkStart w:id="24" w:name="_Toc497758054"/>
+      <w:bookmarkStart w:id="23" w:name="_Toc497758054"/>
+    </w:p>
+    <w:p>
+      <w:pPr>
+        <w:rPr>
+          <w:rFonts w:asciiTheme="majorHAnsi" w:eastAsiaTheme="majorEastAsia" w:hAnsiTheme="majorHAnsi" w:cstheme="majorBidi"/>
+          <w:b/>
+          <w:bCs/>
+          <w:smallCaps/>
+          <w:color w:val="000000" w:themeColor="text1"/>
+          <w:sz w:val="28"/>
+          <w:szCs w:val="28"/>
+          <w:highlight w:val="lightGray"/>
+        </w:rPr>
+      </w:pPr>
       <w:r>
+        <w:rPr>
+          <w:highlight w:val="lightGray"/>
+        </w:rPr>
+        <w:br w:type="page"/>
+      </w:r>
+    </w:p>
+    <w:p>
+      <w:pPr>
+        <w:pStyle w:val="Heading2"/>
+      </w:pPr>
+      <w:r>
+        <w:lastRenderedPageBreak/>
         <w:t>Integración</w:t>
       </w:r>
-      <w:bookmarkEnd w:id="24"/>
+      <w:bookmarkEnd w:id="23"/>
     </w:p>
     <w:tbl>
       <w:tblPr>
@@ -7934,7 +8092,10 @@
           </w:tcPr>
           <w:p>
             <w:r>
-              <w:t>Mitigar. En cuanto se detecte que el tiempo de integración no es suficiente, se le agregaran más días a la tarea.</w:t>
+              <w:t xml:space="preserve">Mitigar. En cuanto se detecte que el tiempo de integración no es suficiente, se </w:t>
+            </w:r>
+            <w:r>
+              <w:t>recalendarizará la tarea.</w:t>
             </w:r>
           </w:p>
         </w:tc>
@@ -7944,11 +8105,11 @@
       <w:pPr>
         <w:pStyle w:val="Heading2"/>
       </w:pPr>
-      <w:bookmarkStart w:id="25" w:name="_Toc497758055"/>
+      <w:bookmarkStart w:id="24" w:name="_Toc497758055"/>
       <w:r>
         <w:t>Recopilación de referencias</w:t>
       </w:r>
-      <w:bookmarkEnd w:id="25"/>
+      <w:bookmarkEnd w:id="24"/>
     </w:p>
     <w:tbl>
       <w:tblPr>
@@ -8184,7 +8345,13 @@
               <w:t>guardarán</w:t>
             </w:r>
             <w:r>
-              <w:t xml:space="preserve"> en el repositorio remoto.</w:t>
+              <w:t xml:space="preserve"> en el repositorio remoto</w:t>
+            </w:r>
+            <w:r>
+              <w:t xml:space="preserve"> siempre que se tenga la oportunidad</w:t>
+            </w:r>
+            <w:r>
+              <w:t>.</w:t>
             </w:r>
           </w:p>
         </w:tc>
@@ -8194,9 +8361,8 @@
       <w:pPr>
         <w:pStyle w:val="Heading2"/>
       </w:pPr>
-      <w:bookmarkStart w:id="26" w:name="_Toc497758056"/>
+      <w:bookmarkStart w:id="25" w:name="_Toc497758056"/>
       <w:r>
-        <w:lastRenderedPageBreak/>
         <w:t>Diseño</w:t>
       </w:r>
       <w:r>
@@ -8208,7 +8374,7 @@
       <w:r>
         <w:t xml:space="preserve"> manual de usuario</w:t>
       </w:r>
-      <w:bookmarkEnd w:id="26"/>
+      <w:bookmarkEnd w:id="25"/>
     </w:p>
     <w:tbl>
       <w:tblPr>
@@ -8394,13 +8560,37 @@
     </w:tbl>
     <w:p>
       <w:pPr>
+        <w:rPr>
+          <w:rFonts w:asciiTheme="majorHAnsi" w:eastAsiaTheme="majorEastAsia" w:hAnsiTheme="majorHAnsi" w:cstheme="majorBidi"/>
+          <w:b/>
+          <w:bCs/>
+          <w:smallCaps/>
+          <w:color w:val="000000" w:themeColor="text1"/>
+          <w:sz w:val="28"/>
+          <w:szCs w:val="28"/>
+          <w:highlight w:val="lightGray"/>
+        </w:rPr>
+      </w:pPr>
+      <w:bookmarkStart w:id="26" w:name="_Toc497758057"/>
+      <w:r>
+        <w:rPr>
+          <w:highlight w:val="lightGray"/>
+        </w:rPr>
+        <w:br w:type="page"/>
+      </w:r>
+    </w:p>
+    <w:p>
+      <w:pPr>
         <w:pStyle w:val="Heading2"/>
       </w:pPr>
-      <w:bookmarkStart w:id="27" w:name="_Toc497758057"/>
       <w:r>
-        <w:t>Impresión del manual de usuario</w:t>
+        <w:lastRenderedPageBreak/>
+        <w:t>Impresión</w:t>
       </w:r>
-      <w:bookmarkEnd w:id="27"/>
+      <w:r>
+        <w:t xml:space="preserve"> del manual de usuario</w:t>
+      </w:r>
+      <w:bookmarkEnd w:id="26"/>
     </w:p>
     <w:tbl>
       <w:tblPr>
@@ -8624,7 +8814,10 @@
           </w:tcPr>
           <w:p>
             <w:r>
-              <w:t>Mitigar. Si se imprime y los tamaños son incorrectos, se imprimirá en un negocio diferente.</w:t>
+              <w:t xml:space="preserve">Mitigar. </w:t>
+            </w:r>
+            <w:r>
+              <w:t>Se verificará la configuración de las medidas de la impresión en una impresora casera antes de ir a imprimirlo a color a un negocio.</w:t>
             </w:r>
           </w:p>
         </w:tc>
@@ -8634,11 +8827,11 @@
       <w:pPr>
         <w:pStyle w:val="Heading2"/>
       </w:pPr>
-      <w:bookmarkStart w:id="28" w:name="_Toc497758058"/>
+      <w:bookmarkStart w:id="27" w:name="_Toc497758058"/>
       <w:r>
         <w:t>Modelado de cartas y fichas</w:t>
       </w:r>
-      <w:bookmarkEnd w:id="28"/>
+      <w:bookmarkEnd w:id="27"/>
     </w:p>
     <w:tbl>
       <w:tblPr>
@@ -8883,12 +9076,50 @@
     <w:p>
       <w:pPr>
         <w:pStyle w:val="Heading2"/>
+        <w:numPr>
+          <w:ilvl w:val="0"/>
+          <w:numId w:val="0"/>
+        </w:numPr>
+        <w:rPr>
+          <w:highlight w:val="lightGray"/>
+        </w:rPr>
       </w:pPr>
-      <w:bookmarkStart w:id="29" w:name="_Toc497758059"/>
+      <w:bookmarkStart w:id="28" w:name="_Toc497758059"/>
+    </w:p>
+    <w:p>
+      <w:pPr>
+        <w:rPr>
+          <w:rFonts w:asciiTheme="majorHAnsi" w:eastAsiaTheme="majorEastAsia" w:hAnsiTheme="majorHAnsi" w:cstheme="majorBidi"/>
+          <w:b/>
+          <w:bCs/>
+          <w:smallCaps/>
+          <w:color w:val="000000" w:themeColor="text1"/>
+          <w:sz w:val="28"/>
+          <w:szCs w:val="28"/>
+          <w:highlight w:val="lightGray"/>
+        </w:rPr>
+      </w:pPr>
       <w:r>
-        <w:t>Texturizado de cartas y fichas</w:t>
+        <w:rPr>
+          <w:highlight w:val="lightGray"/>
+        </w:rPr>
+        <w:br w:type="page"/>
       </w:r>
+    </w:p>
+    <w:p>
+      <w:pPr>
+        <w:pStyle w:val="Heading2"/>
+      </w:pPr>
+      <w:bookmarkStart w:id="29" w:name="_GoBack"/>
       <w:bookmarkEnd w:id="29"/>
+      <w:r>
+        <w:lastRenderedPageBreak/>
+        <w:t>Texturizado de</w:t>
+      </w:r>
+      <w:bookmarkEnd w:id="28"/>
+      <w:r>
+        <w:t xml:space="preserve"> objetos</w:t>
+      </w:r>
     </w:p>
     <w:tbl>
       <w:tblPr>
@@ -9109,7 +9340,65 @@
           </w:tcPr>
           <w:p>
             <w:r>
-              <w:t>Mitigar. Los archivos se guardarán en el repositorio remoto.</w:t>
+              <w:t>Mitigar. Los archivos se guardarán en el repositorio remoto</w:t>
+            </w:r>
+            <w:r>
+              <w:t xml:space="preserve"> siempre que se tenga la oportunidad</w:t>
+            </w:r>
+            <w:r>
+              <w:t>.</w:t>
+            </w:r>
+          </w:p>
+        </w:tc>
+      </w:tr>
+      <w:tr>
+        <w:tc>
+          <w:tcPr>
+            <w:tcW w:w="1980" w:type="dxa"/>
+          </w:tcPr>
+          <w:p>
+            <w:r>
+              <w:t>Se encuentran texturas libres de uso en internet.</w:t>
+            </w:r>
+          </w:p>
+        </w:tc>
+        <w:tc>
+          <w:tcPr>
+            <w:tcW w:w="3260" w:type="dxa"/>
+          </w:tcPr>
+          <w:p>
+            <w:r>
+              <w:t>Nos ahorramos trabajo de texturizado debido a que encontramos texturas de uso libre en internet que sirven para el juego.</w:t>
+            </w:r>
+          </w:p>
+        </w:tc>
+        <w:tc>
+          <w:tcPr>
+            <w:tcW w:w="1418" w:type="dxa"/>
+          </w:tcPr>
+          <w:p>
+            <w:r>
+              <w:t>90%</w:t>
+            </w:r>
+          </w:p>
+        </w:tc>
+        <w:tc>
+          <w:tcPr>
+            <w:tcW w:w="1275" w:type="dxa"/>
+          </w:tcPr>
+          <w:p>
+            <w:r>
+              <w:t>1 punto</w:t>
+            </w:r>
+          </w:p>
+        </w:tc>
+        <w:tc>
+          <w:tcPr>
+            <w:tcW w:w="2137" w:type="dxa"/>
+          </w:tcPr>
+          <w:p>
+            <w:r>
+              <w:t>Aceptar.</w:t>
             </w:r>
           </w:p>
         </w:tc>
@@ -9121,7 +9410,6 @@
       </w:pPr>
       <w:bookmarkStart w:id="30" w:name="_Toc497758060"/>
       <w:r>
-        <w:lastRenderedPageBreak/>
         <w:t>Proceso de Testing</w:t>
       </w:r>
       <w:bookmarkEnd w:id="30"/>
@@ -9484,6 +9772,9 @@
             <w:r>
               <w:t>Aceptar.</w:t>
             </w:r>
+            <w:r>
+              <w:t xml:space="preserve"> Se usará una caja usada que ya posee el equipo.</w:t>
+            </w:r>
           </w:p>
         </w:tc>
       </w:tr>
@@ -9674,7 +9965,11 @@
           </w:tcPr>
           <w:p>
             <w:r>
-              <w:t>Aceptar.</w:t>
+              <w:t xml:space="preserve">Mitigar. Se elaborará un diseño básico que solo </w:t>
+            </w:r>
+            <w:r>
+              <w:lastRenderedPageBreak/>
+              <w:t>incluya el nombre del juego.</w:t>
             </w:r>
           </w:p>
         </w:tc>
@@ -9683,9 +9978,42 @@
     <w:p>
       <w:pPr>
         <w:pStyle w:val="Heading2"/>
+        <w:numPr>
+          <w:ilvl w:val="0"/>
+          <w:numId w:val="0"/>
+        </w:numPr>
+        <w:rPr>
+          <w:highlight w:val="lightGray"/>
+        </w:rPr>
       </w:pPr>
       <w:bookmarkStart w:id="33" w:name="_Toc497758063"/>
+    </w:p>
+    <w:p>
+      <w:pPr>
+        <w:rPr>
+          <w:rFonts w:asciiTheme="majorHAnsi" w:eastAsiaTheme="majorEastAsia" w:hAnsiTheme="majorHAnsi" w:cstheme="majorBidi"/>
+          <w:b/>
+          <w:bCs/>
+          <w:smallCaps/>
+          <w:color w:val="000000" w:themeColor="text1"/>
+          <w:sz w:val="28"/>
+          <w:szCs w:val="28"/>
+          <w:highlight w:val="lightGray"/>
+        </w:rPr>
+      </w:pPr>
       <w:r>
+        <w:rPr>
+          <w:highlight w:val="lightGray"/>
+        </w:rPr>
+        <w:br w:type="page"/>
+      </w:r>
+    </w:p>
+    <w:p>
+      <w:pPr>
+        <w:pStyle w:val="Heading2"/>
+      </w:pPr>
+      <w:r>
+        <w:lastRenderedPageBreak/>
         <w:t>Impresión de la portada de la caja</w:t>
       </w:r>
       <w:bookmarkEnd w:id="33"/>
@@ -9909,7 +10237,16 @@
           </w:tcPr>
           <w:p>
             <w:r>
-              <w:t>Mitigar. Si se imprime y los tamaños son incorrectos, se imprimirá en un negocio diferente.</w:t>
+              <w:t xml:space="preserve">Mitigar. </w:t>
+            </w:r>
+            <w:r>
+              <w:t xml:space="preserve">Se </w:t>
+            </w:r>
+            <w:r>
+              <w:t>verificarán</w:t>
+            </w:r>
+            <w:r>
+              <w:t xml:space="preserve"> las medidas del archivo imprimiéndolo antes en una impresora casera en blanco y negro.</w:t>
             </w:r>
           </w:p>
         </w:tc>
@@ -9921,7 +10258,6 @@
       </w:pPr>
       <w:bookmarkStart w:id="34" w:name="_Toc497758064"/>
       <w:r>
-        <w:lastRenderedPageBreak/>
         <w:t>Elaboración de instalador binario</w:t>
       </w:r>
       <w:bookmarkEnd w:id="34"/>
@@ -10096,7 +10432,7 @@
           </w:tcPr>
           <w:p>
             <w:r>
-              <w:t>Aceptar.</w:t>
+              <w:t>Mitigar. Si el responsable no termina, se recalendarizará la tarea y se cambiará de responsable.</w:t>
             </w:r>
           </w:p>
         </w:tc>
@@ -10279,7 +10615,13 @@
           </w:tcPr>
           <w:p>
             <w:r>
-              <w:t>Mitigar. Se comprarán al menos 3 discos de diferentes marcas.</w:t>
+              <w:t xml:space="preserve">Mitigar. Se comprarán al menos </w:t>
+            </w:r>
+            <w:r>
+              <w:t xml:space="preserve">3 </w:t>
+            </w:r>
+            <w:r>
+              <w:t>discos de diferentes marcas.</w:t>
             </w:r>
           </w:p>
         </w:tc>
@@ -10480,6 +10822,7 @@
       </w:pPr>
       <w:bookmarkStart w:id="37" w:name="_Toc497758067"/>
       <w:r>
+        <w:lastRenderedPageBreak/>
         <w:t>Entrega</w:t>
       </w:r>
       <w:bookmarkEnd w:id="37"/>
@@ -10663,7 +11006,6 @@
         </w:tc>
       </w:tr>
     </w:tbl>
-    <w:p/>
     <w:p>
       <w:pPr>
         <w:rPr>
@@ -10862,6 +11204,19 @@
       </w:r>
     </w:p>
     <w:p>
+      <w:pPr>
+        <w:pStyle w:val="Heading2"/>
+      </w:pPr>
+      <w:r>
+        <w:t>Metodología</w:t>
+      </w:r>
+    </w:p>
+    <w:p>
+      <w:r>
+        <w:t>Para empezar el proceso de Testing, se verificará mediante la prueba del videojuego que todos los casos de uso elaborados se cumplan. Posteriormente se revisará que todas las reglas oficiales del juego de mesa original sean aplicadas en el videojuego.</w:t>
+      </w:r>
+    </w:p>
+    <w:p>
       <w:r>
         <w:t>Todos los errores que sean identificados se documentaran, de tal manera que sea posible reproducir el error para su posterior estudio y corrección. El equipo de Testing documentará los siguientes aspectos:</w:t>
       </w:r>
@@ -10911,12 +11266,17 @@
         </w:numPr>
       </w:pPr>
       <w:r>
-        <w:t>Condiciones específicas que se identificaron</w:t>
+        <w:t>Pasos para reproducirse.</w:t>
       </w:r>
     </w:p>
     <w:p>
       <w:r>
         <w:t>Posteriormente se le asignará un grado de severidad y una prioridad.</w:t>
+      </w:r>
+    </w:p>
+    <w:p>
+      <w:r>
+        <w:t>Durante todo el proceso de Testing, se verificará constantemente la ortografía de los textos mostrados en el videojuego.</w:t>
       </w:r>
     </w:p>
     <w:p>
@@ -10954,7 +11314,43 @@
     </w:p>
     <w:p>
       <w:r>
-        <w:t>Para que el videojuego se pueda calificar como “aprobado” por el proceso de Testing, no deberá tener errores con severidad alta sin resolver.</w:t>
+        <w:t>Para que el proceso de Testing pueda ser calificado como “terminado”, deberá haber cumplido con lo siguiente:</w:t>
+      </w:r>
+    </w:p>
+    <w:p>
+      <w:pPr>
+        <w:pStyle w:val="ListParagraph"/>
+        <w:numPr>
+          <w:ilvl w:val="0"/>
+          <w:numId w:val="15"/>
+        </w:numPr>
+      </w:pPr>
+      <w:r>
+        <w:t>Se deberá haber revisado el cumplimiento de todos los casos de uso.</w:t>
+      </w:r>
+    </w:p>
+    <w:p>
+      <w:pPr>
+        <w:pStyle w:val="ListParagraph"/>
+        <w:numPr>
+          <w:ilvl w:val="0"/>
+          <w:numId w:val="15"/>
+        </w:numPr>
+      </w:pPr>
+      <w:r>
+        <w:t>Se deberá haber verificado el cumplimiento de todas las reglas del juego original.</w:t>
+      </w:r>
+    </w:p>
+    <w:p>
+      <w:pPr>
+        <w:pStyle w:val="ListParagraph"/>
+        <w:numPr>
+          <w:ilvl w:val="0"/>
+          <w:numId w:val="15"/>
+        </w:numPr>
+      </w:pPr>
+      <w:r>
+        <w:t>Se deberá haber comprobado la orografía de todos los textos del juego.</w:t>
       </w:r>
     </w:p>
     <w:p/>
@@ -11202,7 +11598,7 @@
             <w:bCs/>
             <w:noProof/>
           </w:rPr>
-          <w:t>9</w:t>
+          <w:t>8</w:t>
         </w:r>
         <w:r>
           <w:rPr>
@@ -11247,7 +11643,7 @@
             <w:bCs/>
             <w:noProof/>
           </w:rPr>
-          <w:t>19</w:t>
+          <w:t>22</w:t>
         </w:r>
         <w:r>
           <w:rPr>
@@ -11706,6 +12102,92 @@
     </w:lvl>
   </w:abstractNum>
   <w:abstractNum w:abstractNumId="4" w15:restartNumberingAfterBreak="0">
+    <w:nsid w:val="3AB3265A"/>
+    <w:multiLevelType w:val="hybridMultilevel"/>
+    <w:tmpl w:val="2D9C3AD6"/>
+    <w:lvl w:ilvl="0" w:tplc="080A000F">
+      <w:start w:val="1"/>
+      <w:numFmt w:val="decimal"/>
+      <w:lvlText w:val="%1."/>
+      <w:lvlJc w:val="left"/>
+      <w:pPr>
+        <w:ind w:left="720" w:hanging="360"/>
+      </w:pPr>
+    </w:lvl>
+    <w:lvl w:ilvl="1" w:tplc="080A0019" w:tentative="1">
+      <w:start w:val="1"/>
+      <w:numFmt w:val="lowerLetter"/>
+      <w:lvlText w:val="%2."/>
+      <w:lvlJc w:val="left"/>
+      <w:pPr>
+        <w:ind w:left="1440" w:hanging="360"/>
+      </w:pPr>
+    </w:lvl>
+    <w:lvl w:ilvl="2" w:tplc="080A001B" w:tentative="1">
+      <w:start w:val="1"/>
+      <w:numFmt w:val="lowerRoman"/>
+      <w:lvlText w:val="%3."/>
+      <w:lvlJc w:val="right"/>
+      <w:pPr>
+        <w:ind w:left="2160" w:hanging="180"/>
+      </w:pPr>
+    </w:lvl>
+    <w:lvl w:ilvl="3" w:tplc="080A000F" w:tentative="1">
+      <w:start w:val="1"/>
+      <w:numFmt w:val="decimal"/>
+      <w:lvlText w:val="%4."/>
+      <w:lvlJc w:val="left"/>
+      <w:pPr>
+        <w:ind w:left="2880" w:hanging="360"/>
+      </w:pPr>
+    </w:lvl>
+    <w:lvl w:ilvl="4" w:tplc="080A0019" w:tentative="1">
+      <w:start w:val="1"/>
+      <w:numFmt w:val="lowerLetter"/>
+      <w:lvlText w:val="%5."/>
+      <w:lvlJc w:val="left"/>
+      <w:pPr>
+        <w:ind w:left="3600" w:hanging="360"/>
+      </w:pPr>
+    </w:lvl>
+    <w:lvl w:ilvl="5" w:tplc="080A001B" w:tentative="1">
+      <w:start w:val="1"/>
+      <w:numFmt w:val="lowerRoman"/>
+      <w:lvlText w:val="%6."/>
+      <w:lvlJc w:val="right"/>
+      <w:pPr>
+        <w:ind w:left="4320" w:hanging="180"/>
+      </w:pPr>
+    </w:lvl>
+    <w:lvl w:ilvl="6" w:tplc="080A000F" w:tentative="1">
+      <w:start w:val="1"/>
+      <w:numFmt w:val="decimal"/>
+      <w:lvlText w:val="%7."/>
+      <w:lvlJc w:val="left"/>
+      <w:pPr>
+        <w:ind w:left="5040" w:hanging="360"/>
+      </w:pPr>
+    </w:lvl>
+    <w:lvl w:ilvl="7" w:tplc="080A0019" w:tentative="1">
+      <w:start w:val="1"/>
+      <w:numFmt w:val="lowerLetter"/>
+      <w:lvlText w:val="%8."/>
+      <w:lvlJc w:val="left"/>
+      <w:pPr>
+        <w:ind w:left="5760" w:hanging="360"/>
+      </w:pPr>
+    </w:lvl>
+    <w:lvl w:ilvl="8" w:tplc="080A001B" w:tentative="1">
+      <w:start w:val="1"/>
+      <w:numFmt w:val="lowerRoman"/>
+      <w:lvlText w:val="%9."/>
+      <w:lvlJc w:val="right"/>
+      <w:pPr>
+        <w:ind w:left="6480" w:hanging="180"/>
+      </w:pPr>
+    </w:lvl>
+  </w:abstractNum>
+  <w:abstractNum w:abstractNumId="5" w15:restartNumberingAfterBreak="0">
     <w:nsid w:val="6ADC5997"/>
     <w:multiLevelType w:val="hybridMultilevel"/>
     <w:tmpl w:val="6F5A35B8"/>
@@ -11855,10 +12337,13 @@
     <w:abstractNumId w:val="3"/>
   </w:num>
   <w:num w:numId="13">
-    <w:abstractNumId w:val="4"/>
+    <w:abstractNumId w:val="5"/>
   </w:num>
   <w:num w:numId="14">
     <w:abstractNumId w:val="1"/>
+  </w:num>
+  <w:num w:numId="15">
+    <w:abstractNumId w:val="4"/>
   </w:num>
 </w:numbering>
 </file>
@@ -12327,7 +12812,6 @@
     <w:next w:val="Normal"/>
     <w:link w:val="Heading3Char"/>
     <w:uiPriority w:val="9"/>
-    <w:semiHidden/>
     <w:unhideWhenUsed/>
     <w:qFormat/>
     <w:rsid w:val="00EB3DDB"/>
@@ -12354,7 +12838,6 @@
     <w:next w:val="Normal"/>
     <w:link w:val="Heading4Char"/>
     <w:uiPriority w:val="9"/>
-    <w:semiHidden/>
     <w:unhideWhenUsed/>
     <w:qFormat/>
     <w:rsid w:val="00EB3DDB"/>
@@ -12613,7 +13096,6 @@
     <w:basedOn w:val="DefaultParagraphFont"/>
     <w:link w:val="Heading3"/>
     <w:uiPriority w:val="9"/>
-    <w:semiHidden/>
     <w:rsid w:val="00EB3DDB"/>
     <w:rPr>
       <w:rFonts w:asciiTheme="majorHAnsi" w:eastAsiaTheme="majorEastAsia" w:hAnsiTheme="majorHAnsi" w:cstheme="majorBidi"/>
@@ -12627,7 +13109,6 @@
     <w:basedOn w:val="DefaultParagraphFont"/>
     <w:link w:val="Heading4"/>
     <w:uiPriority w:val="9"/>
-    <w:semiHidden/>
     <w:rsid w:val="00EB3DDB"/>
     <w:rPr>
       <w:rFonts w:asciiTheme="majorHAnsi" w:eastAsiaTheme="majorEastAsia" w:hAnsiTheme="majorHAnsi" w:cstheme="majorBidi"/>
@@ -13075,6 +13556,18 @@
       <w:rFonts w:ascii="Segoe UI" w:hAnsi="Segoe UI" w:cs="Segoe UI"/>
       <w:sz w:val="18"/>
       <w:szCs w:val="18"/>
+    </w:rPr>
+  </w:style>
+  <w:style w:type="character" w:styleId="FollowedHyperlink">
+    <w:name w:val="FollowedHyperlink"/>
+    <w:basedOn w:val="DefaultParagraphFont"/>
+    <w:uiPriority w:val="99"/>
+    <w:semiHidden/>
+    <w:unhideWhenUsed/>
+    <w:rsid w:val="004C7239"/>
+    <w:rPr>
+      <w:color w:val="954F72" w:themeColor="followedHyperlink"/>
+      <w:u w:val="single"/>
     </w:rPr>
   </w:style>
 </w:styles>
@@ -14652,7 +15145,7 @@
           <a:pPr algn="ctr"/>
           <a:r>
             <a:rPr lang="en-US" sz="700"/>
-            <a:t>Texturizado</a:t>
+            <a:t>Texturizado de Objetos</a:t>
           </a:r>
         </a:p>
       </dgm:t>
@@ -22189,7 +22682,7 @@
           </a:pPr>
           <a:r>
             <a:rPr lang="en-US" sz="700" kern="1200"/>
-            <a:t>Texturizado</a:t>
+            <a:t>Texturizado de Objetos</a:t>
           </a:r>
         </a:p>
       </dsp:txBody>
@@ -24931,7 +25424,7 @@
 </file>
 
 <file path=customXml/itemProps1.xml><?xml version="1.0" encoding="utf-8"?>
-<ds:datastoreItem xmlns:ds="http://schemas.openxmlformats.org/officeDocument/2006/customXml" ds:itemID="{7D2475C1-7209-4E1A-8BD7-4C1A641855D1}">
+<ds:datastoreItem xmlns:ds="http://schemas.openxmlformats.org/officeDocument/2006/customXml" ds:itemID="{54457351-7DD5-4BB3-9595-C55E0BA36BA6}">
   <ds:schemaRefs>
     <ds:schemaRef ds:uri="http://schemas.openxmlformats.org/officeDocument/2006/bibliography"/>
   </ds:schemaRefs>

</xml_diff>

<commit_message>
Normal maps y herramienta de debugueo
-Se agregaron normal maps a las fichas para que se vean más reales.
-Se agregó un nuevo botón para debugueo.
</commit_message>
<xml_diff>
--- a/Planeación.docx
+++ b/Planeación.docx
@@ -5007,6 +5007,9 @@
         </w:sectPr>
       </w:pPr>
       <w:r>
+        <w:rPr>
+          <w:noProof/>
+        </w:rPr>
         <w:drawing>
           <wp:inline distT="0" distB="0" distL="0" distR="0">
             <wp:extent cx="8229600" cy="4502055"/>
@@ -9110,8 +9113,6 @@
       <w:pPr>
         <w:pStyle w:val="Heading2"/>
       </w:pPr>
-      <w:bookmarkStart w:id="29" w:name="_GoBack"/>
-      <w:bookmarkEnd w:id="29"/>
       <w:r>
         <w:lastRenderedPageBreak/>
         <w:t>Texturizado de</w:t>
@@ -9408,11 +9409,11 @@
       <w:pPr>
         <w:pStyle w:val="Heading2"/>
       </w:pPr>
-      <w:bookmarkStart w:id="30" w:name="_Toc497758060"/>
+      <w:bookmarkStart w:id="29" w:name="_Toc497758060"/>
       <w:r>
         <w:t>Proceso de Testing</w:t>
       </w:r>
-      <w:bookmarkEnd w:id="30"/>
+      <w:bookmarkEnd w:id="29"/>
     </w:p>
     <w:tbl>
       <w:tblPr>
@@ -9597,11 +9598,11 @@
       <w:pPr>
         <w:pStyle w:val="Heading2"/>
       </w:pPr>
-      <w:bookmarkStart w:id="31" w:name="_Toc497758061"/>
+      <w:bookmarkStart w:id="30" w:name="_Toc497758061"/>
       <w:r>
         <w:t>Compra o adquisición de la caja</w:t>
       </w:r>
-      <w:bookmarkEnd w:id="31"/>
+      <w:bookmarkEnd w:id="30"/>
     </w:p>
     <w:tbl>
       <w:tblPr>
@@ -9783,11 +9784,11 @@
       <w:pPr>
         <w:pStyle w:val="Heading2"/>
       </w:pPr>
-      <w:bookmarkStart w:id="32" w:name="_Toc497758062"/>
+      <w:bookmarkStart w:id="31" w:name="_Toc497758062"/>
       <w:r>
         <w:t>Diseño de la portada de la caja</w:t>
       </w:r>
-      <w:bookmarkEnd w:id="32"/>
+      <w:bookmarkEnd w:id="31"/>
     </w:p>
     <w:tbl>
       <w:tblPr>
@@ -9986,7 +9987,7 @@
           <w:highlight w:val="lightGray"/>
         </w:rPr>
       </w:pPr>
-      <w:bookmarkStart w:id="33" w:name="_Toc497758063"/>
+      <w:bookmarkStart w:id="32" w:name="_Toc497758063"/>
     </w:p>
     <w:p>
       <w:pPr>
@@ -10016,7 +10017,7 @@
         <w:lastRenderedPageBreak/>
         <w:t>Impresión de la portada de la caja</w:t>
       </w:r>
-      <w:bookmarkEnd w:id="33"/>
+      <w:bookmarkEnd w:id="32"/>
     </w:p>
     <w:tbl>
       <w:tblPr>
@@ -10256,11 +10257,11 @@
       <w:pPr>
         <w:pStyle w:val="Heading2"/>
       </w:pPr>
-      <w:bookmarkStart w:id="34" w:name="_Toc497758064"/>
+      <w:bookmarkStart w:id="33" w:name="_Toc497758064"/>
       <w:r>
         <w:t>Elaboración de instalador binario</w:t>
       </w:r>
-      <w:bookmarkEnd w:id="34"/>
+      <w:bookmarkEnd w:id="33"/>
     </w:p>
     <w:tbl>
       <w:tblPr>
@@ -10442,11 +10443,11 @@
       <w:pPr>
         <w:pStyle w:val="Heading2"/>
       </w:pPr>
-      <w:bookmarkStart w:id="35" w:name="_Toc497758065"/>
+      <w:bookmarkStart w:id="34" w:name="_Toc497758065"/>
       <w:r>
         <w:t>Preparación de entregables</w:t>
       </w:r>
-      <w:bookmarkEnd w:id="35"/>
+      <w:bookmarkEnd w:id="34"/>
     </w:p>
     <w:tbl>
       <w:tblPr>
@@ -10631,11 +10632,11 @@
       <w:pPr>
         <w:pStyle w:val="Heading2"/>
       </w:pPr>
-      <w:bookmarkStart w:id="36" w:name="_Toc497758066"/>
+      <w:bookmarkStart w:id="35" w:name="_Toc497758066"/>
       <w:r>
         <w:t>Resolución de Issues</w:t>
       </w:r>
-      <w:bookmarkEnd w:id="36"/>
+      <w:bookmarkEnd w:id="35"/>
     </w:p>
     <w:tbl>
       <w:tblPr>
@@ -10820,12 +10821,12 @@
       <w:pPr>
         <w:pStyle w:val="Heading2"/>
       </w:pPr>
-      <w:bookmarkStart w:id="37" w:name="_Toc497758067"/>
+      <w:bookmarkStart w:id="36" w:name="_Toc497758067"/>
       <w:r>
         <w:lastRenderedPageBreak/>
         <w:t>Entrega</w:t>
       </w:r>
-      <w:bookmarkEnd w:id="37"/>
+      <w:bookmarkEnd w:id="36"/>
     </w:p>
     <w:tbl>
       <w:tblPr>
@@ -11030,12 +11031,12 @@
           <w:numId w:val="1"/>
         </w:numPr>
       </w:pPr>
-      <w:bookmarkStart w:id="38" w:name="_Toc497758068"/>
+      <w:bookmarkStart w:id="37" w:name="_Toc497758068"/>
       <w:r>
         <w:lastRenderedPageBreak/>
         <w:t>Programación Basada en Componentes</w:t>
       </w:r>
-      <w:bookmarkEnd w:id="38"/>
+      <w:bookmarkEnd w:id="37"/>
     </w:p>
     <w:p>
       <w:r>
@@ -11050,11 +11051,11 @@
           <w:numId w:val="1"/>
         </w:numPr>
       </w:pPr>
-      <w:bookmarkStart w:id="39" w:name="_Toc497758069"/>
+      <w:bookmarkStart w:id="38" w:name="_Toc497758069"/>
       <w:r>
         <w:t>¿Qué es un componente?</w:t>
       </w:r>
-      <w:bookmarkEnd w:id="39"/>
+      <w:bookmarkEnd w:id="38"/>
     </w:p>
     <w:p>
       <w:r>
@@ -11095,11 +11096,11 @@
           <w:numId w:val="1"/>
         </w:numPr>
       </w:pPr>
-      <w:bookmarkStart w:id="40" w:name="_Toc497758070"/>
+      <w:bookmarkStart w:id="39" w:name="_Toc497758070"/>
       <w:r>
         <w:t>¿Cómo y por qué Unity favorece el uso de componentes?</w:t>
       </w:r>
-      <w:bookmarkEnd w:id="40"/>
+      <w:bookmarkEnd w:id="39"/>
     </w:p>
     <w:p>
       <w:r>
@@ -11114,11 +11115,11 @@
           <w:numId w:val="1"/>
         </w:numPr>
       </w:pPr>
-      <w:bookmarkStart w:id="41" w:name="_Toc497758071"/>
+      <w:bookmarkStart w:id="40" w:name="_Toc497758071"/>
       <w:r>
         <w:t>Pensando en componentes</w:t>
       </w:r>
-      <w:bookmarkEnd w:id="41"/>
+      <w:bookmarkEnd w:id="40"/>
     </w:p>
     <w:p>
       <w:r>
@@ -11144,11 +11145,11 @@
           <w:numId w:val="1"/>
         </w:numPr>
       </w:pPr>
-      <w:bookmarkStart w:id="42" w:name="_Toc497758072"/>
+      <w:bookmarkStart w:id="41" w:name="_Toc497758072"/>
       <w:r>
         <w:t>Conclusión</w:t>
       </w:r>
-      <w:bookmarkEnd w:id="42"/>
+      <w:bookmarkEnd w:id="41"/>
     </w:p>
     <w:p>
       <w:r>
@@ -11168,12 +11169,12 @@
           <w:numId w:val="1"/>
         </w:numPr>
       </w:pPr>
-      <w:bookmarkStart w:id="43" w:name="_Toc497758073"/>
+      <w:bookmarkStart w:id="42" w:name="_Toc497758073"/>
       <w:r>
         <w:lastRenderedPageBreak/>
         <w:t>Proceso de Testing</w:t>
       </w:r>
-      <w:bookmarkEnd w:id="43"/>
+      <w:bookmarkEnd w:id="42"/>
     </w:p>
     <w:p>
       <w:pPr>
@@ -11183,11 +11184,11 @@
           <w:numId w:val="1"/>
         </w:numPr>
       </w:pPr>
-      <w:bookmarkStart w:id="44" w:name="_Toc497758074"/>
+      <w:bookmarkStart w:id="43" w:name="_Toc497758074"/>
       <w:r>
         <w:t>Objetivo</w:t>
       </w:r>
-      <w:bookmarkEnd w:id="44"/>
+      <w:bookmarkEnd w:id="43"/>
     </w:p>
     <w:p>
       <w:r>
@@ -11287,11 +11288,11 @@
           <w:numId w:val="1"/>
         </w:numPr>
       </w:pPr>
-      <w:bookmarkStart w:id="45" w:name="_Toc497758076"/>
+      <w:bookmarkStart w:id="44" w:name="_Toc497758076"/>
       <w:r>
         <w:t>Equipo de Testing</w:t>
       </w:r>
-      <w:bookmarkEnd w:id="45"/>
+      <w:bookmarkEnd w:id="44"/>
     </w:p>
     <w:p>
       <w:r>
@@ -11306,10 +11307,12 @@
           <w:numId w:val="1"/>
         </w:numPr>
       </w:pPr>
-      <w:bookmarkStart w:id="46" w:name="_Toc497758077"/>
+      <w:bookmarkStart w:id="45" w:name="_Toc497758077"/>
       <w:r>
         <w:t>Aprobación</w:t>
       </w:r>
+      <w:bookmarkStart w:id="46" w:name="_GoBack"/>
+      <w:bookmarkEnd w:id="45"/>
       <w:bookmarkEnd w:id="46"/>
     </w:p>
     <w:p>
@@ -11350,7 +11353,13 @@
         </w:numPr>
       </w:pPr>
       <w:r>
-        <w:t>Se deberá haber comprobado la orografía de todos los textos del juego.</w:t>
+        <w:t>Se deberá haber comprobado la or</w:t>
+      </w:r>
+      <w:r>
+        <w:t>t</w:t>
+      </w:r>
+      <w:r>
+        <w:t>ografía de todos los textos del juego.</w:t>
       </w:r>
     </w:p>
     <w:p/>
@@ -11598,7 +11607,7 @@
             <w:bCs/>
             <w:noProof/>
           </w:rPr>
-          <w:t>8</w:t>
+          <w:t>22</w:t>
         </w:r>
         <w:r>
           <w:rPr>
@@ -25424,7 +25433,7 @@
 </file>
 
 <file path=customXml/itemProps1.xml><?xml version="1.0" encoding="utf-8"?>
-<ds:datastoreItem xmlns:ds="http://schemas.openxmlformats.org/officeDocument/2006/customXml" ds:itemID="{54457351-7DD5-4BB3-9595-C55E0BA36BA6}">
+<ds:datastoreItem xmlns:ds="http://schemas.openxmlformats.org/officeDocument/2006/customXml" ds:itemID="{3B9F0F6A-18BB-42F1-A501-2DAB9C690CAB}">
   <ds:schemaRefs>
     <ds:schemaRef ds:uri="http://schemas.openxmlformats.org/officeDocument/2006/bibliography"/>
   </ds:schemaRefs>

</xml_diff>

<commit_message>
Se organizó todo para impresión y preparación
</commit_message>
<xml_diff>
--- a/Planeación.docx
+++ b/Planeación.docx
@@ -86,9 +86,16 @@
                               <w:jc w:val="center"/>
                               <w:rPr>
                                 <w:rFonts w:asciiTheme="majorHAnsi" w:hAnsiTheme="majorHAnsi" w:cstheme="majorHAnsi"/>
-                                <w:sz w:val="72"/>
+                                <w:sz w:val="28"/>
                               </w:rPr>
                             </w:pPr>
+                            <w:r>
+                              <w:rPr>
+                                <w:rFonts w:asciiTheme="majorHAnsi" w:hAnsiTheme="majorHAnsi" w:cstheme="majorHAnsi"/>
+                                <w:sz w:val="28"/>
+                              </w:rPr>
+                              <w:t>Planeación del Proyecto</w:t>
+                            </w:r>
                           </w:p>
                         </w:txbxContent>
                       </wps:txbx>
@@ -137,9 +144,16 @@
                         <w:jc w:val="center"/>
                         <w:rPr>
                           <w:rFonts w:asciiTheme="majorHAnsi" w:hAnsiTheme="majorHAnsi" w:cstheme="majorHAnsi"/>
-                          <w:sz w:val="72"/>
+                          <w:sz w:val="28"/>
                         </w:rPr>
                       </w:pPr>
+                      <w:r>
+                        <w:rPr>
+                          <w:rFonts w:asciiTheme="majorHAnsi" w:hAnsiTheme="majorHAnsi" w:cstheme="majorHAnsi"/>
+                          <w:sz w:val="28"/>
+                        </w:rPr>
+                        <w:t>Planeación del Proyecto</w:t>
+                      </w:r>
                     </w:p>
                   </w:txbxContent>
                 </v:textbox>
@@ -207,7 +221,7 @@
           <w:r>
             <w:fldChar w:fldCharType="separate"/>
           </w:r>
-          <w:hyperlink w:anchor="_Toc497758031" w:history="1">
+          <w:hyperlink w:anchor="_Toc498948761" w:history="1">
             <w:r>
               <w:rPr>
                 <w:rStyle w:val="Hyperlink"/>
@@ -248,7 +262,7 @@
                 <w:noProof/>
                 <w:webHidden/>
               </w:rPr>
-              <w:instrText xml:space="preserve"> PAGEREF _Toc497758031 \h </w:instrText>
+              <w:instrText xml:space="preserve"> PAGEREF _Toc498948761 \h </w:instrText>
             </w:r>
             <w:r>
               <w:rPr>
@@ -291,7 +305,7 @@
               <w:lang w:eastAsia="es-MX"/>
             </w:rPr>
           </w:pPr>
-          <w:hyperlink w:anchor="_Toc497758032" w:history="1">
+          <w:hyperlink w:anchor="_Toc498948762" w:history="1">
             <w:r>
               <w:rPr>
                 <w:rStyle w:val="Hyperlink"/>
@@ -332,7 +346,7 @@
                 <w:noProof/>
                 <w:webHidden/>
               </w:rPr>
-              <w:instrText xml:space="preserve"> PAGEREF _Toc497758032 \h </w:instrText>
+              <w:instrText xml:space="preserve"> PAGEREF _Toc498948762 \h </w:instrText>
             </w:r>
             <w:r>
               <w:rPr>
@@ -375,7 +389,7 @@
               <w:lang w:eastAsia="es-MX"/>
             </w:rPr>
           </w:pPr>
-          <w:hyperlink w:anchor="_Toc497758033" w:history="1">
+          <w:hyperlink w:anchor="_Toc498948763" w:history="1">
             <w:r>
               <w:rPr>
                 <w:rStyle w:val="Hyperlink"/>
@@ -416,7 +430,7 @@
                 <w:noProof/>
                 <w:webHidden/>
               </w:rPr>
-              <w:instrText xml:space="preserve"> PAGEREF _Toc497758033 \h </w:instrText>
+              <w:instrText xml:space="preserve"> PAGEREF _Toc498948763 \h </w:instrText>
             </w:r>
             <w:r>
               <w:rPr>
@@ -459,7 +473,7 @@
               <w:lang w:eastAsia="es-MX"/>
             </w:rPr>
           </w:pPr>
-          <w:hyperlink w:anchor="_Toc497758034" w:history="1">
+          <w:hyperlink w:anchor="_Toc498948764" w:history="1">
             <w:r>
               <w:rPr>
                 <w:rStyle w:val="Hyperlink"/>
@@ -500,7 +514,7 @@
                 <w:noProof/>
                 <w:webHidden/>
               </w:rPr>
-              <w:instrText xml:space="preserve"> PAGEREF _Toc497758034 \h </w:instrText>
+              <w:instrText xml:space="preserve"> PAGEREF _Toc498948764 \h </w:instrText>
             </w:r>
             <w:r>
               <w:rPr>
@@ -543,7 +557,7 @@
               <w:lang w:eastAsia="es-MX"/>
             </w:rPr>
           </w:pPr>
-          <w:hyperlink w:anchor="_Toc497758035" w:history="1">
+          <w:hyperlink w:anchor="_Toc498948765" w:history="1">
             <w:r>
               <w:rPr>
                 <w:rStyle w:val="Hyperlink"/>
@@ -584,7 +598,7 @@
                 <w:noProof/>
                 <w:webHidden/>
               </w:rPr>
-              <w:instrText xml:space="preserve"> PAGEREF _Toc497758035 \h </w:instrText>
+              <w:instrText xml:space="preserve"> PAGEREF _Toc498948765 \h </w:instrText>
             </w:r>
             <w:r>
               <w:rPr>
@@ -627,7 +641,7 @@
               <w:lang w:eastAsia="es-MX"/>
             </w:rPr>
           </w:pPr>
-          <w:hyperlink w:anchor="_Toc497758036" w:history="1">
+          <w:hyperlink w:anchor="_Toc498948766" w:history="1">
             <w:r>
               <w:rPr>
                 <w:rStyle w:val="Hyperlink"/>
@@ -668,7 +682,7 @@
                 <w:noProof/>
                 <w:webHidden/>
               </w:rPr>
-              <w:instrText xml:space="preserve"> PAGEREF _Toc497758036 \h </w:instrText>
+              <w:instrText xml:space="preserve"> PAGEREF _Toc498948766 \h </w:instrText>
             </w:r>
             <w:r>
               <w:rPr>
@@ -711,7 +725,7 @@
               <w:lang w:eastAsia="es-MX"/>
             </w:rPr>
           </w:pPr>
-          <w:hyperlink w:anchor="_Toc497758037" w:history="1">
+          <w:hyperlink w:anchor="_Toc498948767" w:history="1">
             <w:r>
               <w:rPr>
                 <w:rStyle w:val="Hyperlink"/>
@@ -752,7 +766,7 @@
                 <w:noProof/>
                 <w:webHidden/>
               </w:rPr>
-              <w:instrText xml:space="preserve"> PAGEREF _Toc497758037 \h </w:instrText>
+              <w:instrText xml:space="preserve"> PAGEREF _Toc498948767 \h </w:instrText>
             </w:r>
             <w:r>
               <w:rPr>
@@ -772,7 +786,7 @@
                 <w:noProof/>
                 <w:webHidden/>
               </w:rPr>
-              <w:t>4</w:t>
+              <w:t>5</w:t>
             </w:r>
             <w:r>
               <w:rPr>
@@ -795,7 +809,7 @@
               <w:lang w:eastAsia="es-MX"/>
             </w:rPr>
           </w:pPr>
-          <w:hyperlink w:anchor="_Toc497758038" w:history="1">
+          <w:hyperlink w:anchor="_Toc498948768" w:history="1">
             <w:r>
               <w:rPr>
                 <w:rStyle w:val="Hyperlink"/>
@@ -836,7 +850,7 @@
                 <w:noProof/>
                 <w:webHidden/>
               </w:rPr>
-              <w:instrText xml:space="preserve"> PAGEREF _Toc497758038 \h </w:instrText>
+              <w:instrText xml:space="preserve"> PAGEREF _Toc498948768 \h </w:instrText>
             </w:r>
             <w:r>
               <w:rPr>
@@ -879,7 +893,7 @@
               <w:lang w:eastAsia="es-MX"/>
             </w:rPr>
           </w:pPr>
-          <w:hyperlink w:anchor="_Toc497758039" w:history="1">
+          <w:hyperlink w:anchor="_Toc498948769" w:history="1">
             <w:r>
               <w:rPr>
                 <w:rStyle w:val="Hyperlink"/>
@@ -920,7 +934,7 @@
                 <w:noProof/>
                 <w:webHidden/>
               </w:rPr>
-              <w:instrText xml:space="preserve"> PAGEREF _Toc497758039 \h </w:instrText>
+              <w:instrText xml:space="preserve"> PAGEREF _Toc498948769 \h </w:instrText>
             </w:r>
             <w:r>
               <w:rPr>
@@ -963,7 +977,7 @@
               <w:lang w:eastAsia="es-MX"/>
             </w:rPr>
           </w:pPr>
-          <w:hyperlink w:anchor="_Toc497758040" w:history="1">
+          <w:hyperlink w:anchor="_Toc498948770" w:history="1">
             <w:r>
               <w:rPr>
                 <w:rStyle w:val="Hyperlink"/>
@@ -1004,7 +1018,7 @@
                 <w:noProof/>
                 <w:webHidden/>
               </w:rPr>
-              <w:instrText xml:space="preserve"> PAGEREF _Toc497758040 \h </w:instrText>
+              <w:instrText xml:space="preserve"> PAGEREF _Toc498948770 \h </w:instrText>
             </w:r>
             <w:r>
               <w:rPr>
@@ -1047,7 +1061,7 @@
               <w:lang w:eastAsia="es-MX"/>
             </w:rPr>
           </w:pPr>
-          <w:hyperlink w:anchor="_Toc497758041" w:history="1">
+          <w:hyperlink w:anchor="_Toc498948771" w:history="1">
             <w:r>
               <w:rPr>
                 <w:rStyle w:val="Hyperlink"/>
@@ -1088,7 +1102,7 @@
                 <w:noProof/>
                 <w:webHidden/>
               </w:rPr>
-              <w:instrText xml:space="preserve"> PAGEREF _Toc497758041 \h </w:instrText>
+              <w:instrText xml:space="preserve"> PAGEREF _Toc498948771 \h </w:instrText>
             </w:r>
             <w:r>
               <w:rPr>
@@ -1131,7 +1145,7 @@
               <w:lang w:eastAsia="es-MX"/>
             </w:rPr>
           </w:pPr>
-          <w:hyperlink w:anchor="_Toc497758042" w:history="1">
+          <w:hyperlink w:anchor="_Toc498948772" w:history="1">
             <w:r>
               <w:rPr>
                 <w:rStyle w:val="Hyperlink"/>
@@ -1172,7 +1186,7 @@
                 <w:noProof/>
                 <w:webHidden/>
               </w:rPr>
-              <w:instrText xml:space="preserve"> PAGEREF _Toc497758042 \h </w:instrText>
+              <w:instrText xml:space="preserve"> PAGEREF _Toc498948772 \h </w:instrText>
             </w:r>
             <w:r>
               <w:rPr>
@@ -1215,7 +1229,7 @@
               <w:lang w:eastAsia="es-MX"/>
             </w:rPr>
           </w:pPr>
-          <w:hyperlink w:anchor="_Toc497758043" w:history="1">
+          <w:hyperlink w:anchor="_Toc498948773" w:history="1">
             <w:r>
               <w:rPr>
                 <w:rStyle w:val="Hyperlink"/>
@@ -1256,7 +1270,7 @@
                 <w:noProof/>
                 <w:webHidden/>
               </w:rPr>
-              <w:instrText xml:space="preserve"> PAGEREF _Toc497758043 \h </w:instrText>
+              <w:instrText xml:space="preserve"> PAGEREF _Toc498948773 \h </w:instrText>
             </w:r>
             <w:r>
               <w:rPr>
@@ -1299,7 +1313,7 @@
               <w:lang w:eastAsia="es-MX"/>
             </w:rPr>
           </w:pPr>
-          <w:hyperlink w:anchor="_Toc497758044" w:history="1">
+          <w:hyperlink w:anchor="_Toc498948774" w:history="1">
             <w:r>
               <w:rPr>
                 <w:rStyle w:val="Hyperlink"/>
@@ -1340,7 +1354,7 @@
                 <w:noProof/>
                 <w:webHidden/>
               </w:rPr>
-              <w:instrText xml:space="preserve"> PAGEREF _Toc497758044 \h </w:instrText>
+              <w:instrText xml:space="preserve"> PAGEREF _Toc498948774 \h </w:instrText>
             </w:r>
             <w:r>
               <w:rPr>
@@ -1383,7 +1397,7 @@
               <w:lang w:eastAsia="es-MX"/>
             </w:rPr>
           </w:pPr>
-          <w:hyperlink w:anchor="_Toc497758045" w:history="1">
+          <w:hyperlink w:anchor="_Toc498948775" w:history="1">
             <w:r>
               <w:rPr>
                 <w:rStyle w:val="Hyperlink"/>
@@ -1424,7 +1438,7 @@
                 <w:noProof/>
                 <w:webHidden/>
               </w:rPr>
-              <w:instrText xml:space="preserve"> PAGEREF _Toc497758045 \h </w:instrText>
+              <w:instrText xml:space="preserve"> PAGEREF _Toc498948775 \h </w:instrText>
             </w:r>
             <w:r>
               <w:rPr>
@@ -1444,7 +1458,7 @@
                 <w:noProof/>
                 <w:webHidden/>
               </w:rPr>
-              <w:t>9</w:t>
+              <w:t>10</w:t>
             </w:r>
             <w:r>
               <w:rPr>
@@ -1467,7 +1481,7 @@
               <w:lang w:eastAsia="es-MX"/>
             </w:rPr>
           </w:pPr>
-          <w:hyperlink w:anchor="_Toc497758046" w:history="1">
+          <w:hyperlink w:anchor="_Toc498948776" w:history="1">
             <w:r>
               <w:rPr>
                 <w:rStyle w:val="Hyperlink"/>
@@ -1508,7 +1522,7 @@
                 <w:noProof/>
                 <w:webHidden/>
               </w:rPr>
-              <w:instrText xml:space="preserve"> PAGEREF _Toc497758046 \h </w:instrText>
+              <w:instrText xml:space="preserve"> PAGEREF _Toc498948776 \h </w:instrText>
             </w:r>
             <w:r>
               <w:rPr>
@@ -1551,7 +1565,7 @@
               <w:lang w:eastAsia="es-MX"/>
             </w:rPr>
           </w:pPr>
-          <w:hyperlink w:anchor="_Toc497758047" w:history="1">
+          <w:hyperlink w:anchor="_Toc498948777" w:history="1">
             <w:r>
               <w:rPr>
                 <w:rStyle w:val="Hyperlink"/>
@@ -1592,7 +1606,7 @@
                 <w:noProof/>
                 <w:webHidden/>
               </w:rPr>
-              <w:instrText xml:space="preserve"> PAGEREF _Toc497758047 \h </w:instrText>
+              <w:instrText xml:space="preserve"> PAGEREF _Toc498948777 \h </w:instrText>
             </w:r>
             <w:r>
               <w:rPr>
@@ -1635,7 +1649,7 @@
               <w:lang w:eastAsia="es-MX"/>
             </w:rPr>
           </w:pPr>
-          <w:hyperlink w:anchor="_Toc497758048" w:history="1">
+          <w:hyperlink w:anchor="_Toc498948778" w:history="1">
             <w:r>
               <w:rPr>
                 <w:rStyle w:val="Hyperlink"/>
@@ -1676,7 +1690,7 @@
                 <w:noProof/>
                 <w:webHidden/>
               </w:rPr>
-              <w:instrText xml:space="preserve"> PAGEREF _Toc497758048 \h </w:instrText>
+              <w:instrText xml:space="preserve"> PAGEREF _Toc498948778 \h </w:instrText>
             </w:r>
             <w:r>
               <w:rPr>
@@ -1696,7 +1710,7 @@
                 <w:noProof/>
                 <w:webHidden/>
               </w:rPr>
-              <w:t>10</w:t>
+              <w:t>11</w:t>
             </w:r>
             <w:r>
               <w:rPr>
@@ -1719,7 +1733,7 @@
               <w:lang w:eastAsia="es-MX"/>
             </w:rPr>
           </w:pPr>
-          <w:hyperlink w:anchor="_Toc497758049" w:history="1">
+          <w:hyperlink w:anchor="_Toc498948779" w:history="1">
             <w:r>
               <w:rPr>
                 <w:rStyle w:val="Hyperlink"/>
@@ -1760,7 +1774,7 @@
                 <w:noProof/>
                 <w:webHidden/>
               </w:rPr>
-              <w:instrText xml:space="preserve"> PAGEREF _Toc497758049 \h </w:instrText>
+              <w:instrText xml:space="preserve"> PAGEREF _Toc498948779 \h </w:instrText>
             </w:r>
             <w:r>
               <w:rPr>
@@ -1803,7 +1817,7 @@
               <w:lang w:eastAsia="es-MX"/>
             </w:rPr>
           </w:pPr>
-          <w:hyperlink w:anchor="_Toc497758050" w:history="1">
+          <w:hyperlink w:anchor="_Toc498948780" w:history="1">
             <w:r>
               <w:rPr>
                 <w:rStyle w:val="Hyperlink"/>
@@ -1844,7 +1858,7 @@
                 <w:noProof/>
                 <w:webHidden/>
               </w:rPr>
-              <w:instrText xml:space="preserve"> PAGEREF _Toc497758050 \h </w:instrText>
+              <w:instrText xml:space="preserve"> PAGEREF _Toc498948780 \h </w:instrText>
             </w:r>
             <w:r>
               <w:rPr>
@@ -1864,7 +1878,7 @@
                 <w:noProof/>
                 <w:webHidden/>
               </w:rPr>
-              <w:t>11</w:t>
+              <w:t>12</w:t>
             </w:r>
             <w:r>
               <w:rPr>
@@ -1887,7 +1901,7 @@
               <w:lang w:eastAsia="es-MX"/>
             </w:rPr>
           </w:pPr>
-          <w:hyperlink w:anchor="_Toc497758051" w:history="1">
+          <w:hyperlink w:anchor="_Toc498948781" w:history="1">
             <w:r>
               <w:rPr>
                 <w:rStyle w:val="Hyperlink"/>
@@ -1928,7 +1942,7 @@
                 <w:noProof/>
                 <w:webHidden/>
               </w:rPr>
-              <w:instrText xml:space="preserve"> PAGEREF _Toc497758051 \h </w:instrText>
+              <w:instrText xml:space="preserve"> PAGEREF _Toc498948781 \h </w:instrText>
             </w:r>
             <w:r>
               <w:rPr>
@@ -1971,7 +1985,7 @@
               <w:lang w:eastAsia="es-MX"/>
             </w:rPr>
           </w:pPr>
-          <w:hyperlink w:anchor="_Toc497758052" w:history="1">
+          <w:hyperlink w:anchor="_Toc498948782" w:history="1">
             <w:r>
               <w:rPr>
                 <w:rStyle w:val="Hyperlink"/>
@@ -1991,7 +2005,7 @@
                 <w:rStyle w:val="Hyperlink"/>
                 <w:noProof/>
               </w:rPr>
-              <w:t>Programación del cliente-servidor</w:t>
+              <w:t>Programación del cliente y programación del servidor</w:t>
             </w:r>
             <w:r>
               <w:rPr>
@@ -2012,7 +2026,7 @@
                 <w:noProof/>
                 <w:webHidden/>
               </w:rPr>
-              <w:instrText xml:space="preserve"> PAGEREF _Toc497758052 \h </w:instrText>
+              <w:instrText xml:space="preserve"> PAGEREF _Toc498948782 \h </w:instrText>
             </w:r>
             <w:r>
               <w:rPr>
@@ -2032,7 +2046,7 @@
                 <w:noProof/>
                 <w:webHidden/>
               </w:rPr>
-              <w:t>12</w:t>
+              <w:t>13</w:t>
             </w:r>
             <w:r>
               <w:rPr>
@@ -2055,7 +2069,7 @@
               <w:lang w:eastAsia="es-MX"/>
             </w:rPr>
           </w:pPr>
-          <w:hyperlink w:anchor="_Toc497758053" w:history="1">
+          <w:hyperlink w:anchor="_Toc498948783" w:history="1">
             <w:r>
               <w:rPr>
                 <w:rStyle w:val="Hyperlink"/>
@@ -2096,7 +2110,7 @@
                 <w:noProof/>
                 <w:webHidden/>
               </w:rPr>
-              <w:instrText xml:space="preserve"> PAGEREF _Toc497758053 \h </w:instrText>
+              <w:instrText xml:space="preserve"> PAGEREF _Toc498948783 \h </w:instrText>
             </w:r>
             <w:r>
               <w:rPr>
@@ -2139,7 +2153,7 @@
               <w:lang w:eastAsia="es-MX"/>
             </w:rPr>
           </w:pPr>
-          <w:hyperlink w:anchor="_Toc497758054" w:history="1">
+          <w:hyperlink w:anchor="_Toc498948784" w:history="1">
             <w:r>
               <w:rPr>
                 <w:rStyle w:val="Hyperlink"/>
@@ -2180,7 +2194,7 @@
                 <w:noProof/>
                 <w:webHidden/>
               </w:rPr>
-              <w:instrText xml:space="preserve"> PAGEREF _Toc497758054 \h </w:instrText>
+              <w:instrText xml:space="preserve"> PAGEREF _Toc498948784 \h </w:instrText>
             </w:r>
             <w:r>
               <w:rPr>
@@ -2200,7 +2214,7 @@
                 <w:noProof/>
                 <w:webHidden/>
               </w:rPr>
-              <w:t>13</w:t>
+              <w:t>14</w:t>
             </w:r>
             <w:r>
               <w:rPr>
@@ -2223,7 +2237,7 @@
               <w:lang w:eastAsia="es-MX"/>
             </w:rPr>
           </w:pPr>
-          <w:hyperlink w:anchor="_Toc497758055" w:history="1">
+          <w:hyperlink w:anchor="_Toc498948785" w:history="1">
             <w:r>
               <w:rPr>
                 <w:rStyle w:val="Hyperlink"/>
@@ -2264,7 +2278,7 @@
                 <w:noProof/>
                 <w:webHidden/>
               </w:rPr>
-              <w:instrText xml:space="preserve"> PAGEREF _Toc497758055 \h </w:instrText>
+              <w:instrText xml:space="preserve"> PAGEREF _Toc498948785 \h </w:instrText>
             </w:r>
             <w:r>
               <w:rPr>
@@ -2284,7 +2298,7 @@
                 <w:noProof/>
                 <w:webHidden/>
               </w:rPr>
-              <w:t>13</w:t>
+              <w:t>14</w:t>
             </w:r>
             <w:r>
               <w:rPr>
@@ -2307,7 +2321,7 @@
               <w:lang w:eastAsia="es-MX"/>
             </w:rPr>
           </w:pPr>
-          <w:hyperlink w:anchor="_Toc497758056" w:history="1">
+          <w:hyperlink w:anchor="_Toc498948786" w:history="1">
             <w:r>
               <w:rPr>
                 <w:rStyle w:val="Hyperlink"/>
@@ -2348,7 +2362,7 @@
                 <w:noProof/>
                 <w:webHidden/>
               </w:rPr>
-              <w:instrText xml:space="preserve"> PAGEREF _Toc497758056 \h </w:instrText>
+              <w:instrText xml:space="preserve"> PAGEREF _Toc498948786 \h </w:instrText>
             </w:r>
             <w:r>
               <w:rPr>
@@ -2391,7 +2405,7 @@
               <w:lang w:eastAsia="es-MX"/>
             </w:rPr>
           </w:pPr>
-          <w:hyperlink w:anchor="_Toc497758057" w:history="1">
+          <w:hyperlink w:anchor="_Toc498948787" w:history="1">
             <w:r>
               <w:rPr>
                 <w:rStyle w:val="Hyperlink"/>
@@ -2432,7 +2446,7 @@
                 <w:noProof/>
                 <w:webHidden/>
               </w:rPr>
-              <w:instrText xml:space="preserve"> PAGEREF _Toc497758057 \h </w:instrText>
+              <w:instrText xml:space="preserve"> PAGEREF _Toc498948787 \h </w:instrText>
             </w:r>
             <w:r>
               <w:rPr>
@@ -2452,7 +2466,7 @@
                 <w:noProof/>
                 <w:webHidden/>
               </w:rPr>
-              <w:t>14</w:t>
+              <w:t>15</w:t>
             </w:r>
             <w:r>
               <w:rPr>
@@ -2475,7 +2489,7 @@
               <w:lang w:eastAsia="es-MX"/>
             </w:rPr>
           </w:pPr>
-          <w:hyperlink w:anchor="_Toc497758058" w:history="1">
+          <w:hyperlink w:anchor="_Toc498948788" w:history="1">
             <w:r>
               <w:rPr>
                 <w:rStyle w:val="Hyperlink"/>
@@ -2516,7 +2530,7 @@
                 <w:noProof/>
                 <w:webHidden/>
               </w:rPr>
-              <w:instrText xml:space="preserve"> PAGEREF _Toc497758058 \h </w:instrText>
+              <w:instrText xml:space="preserve"> PAGEREF _Toc498948788 \h </w:instrText>
             </w:r>
             <w:r>
               <w:rPr>
@@ -2536,7 +2550,7 @@
                 <w:noProof/>
                 <w:webHidden/>
               </w:rPr>
-              <w:t>14</w:t>
+              <w:t>15</w:t>
             </w:r>
             <w:r>
               <w:rPr>
@@ -2559,7 +2573,7 @@
               <w:lang w:eastAsia="es-MX"/>
             </w:rPr>
           </w:pPr>
-          <w:hyperlink w:anchor="_Toc497758059" w:history="1">
+          <w:hyperlink w:anchor="_Toc498948789" w:history="1">
             <w:r>
               <w:rPr>
                 <w:rStyle w:val="Hyperlink"/>
@@ -2579,7 +2593,7 @@
                 <w:rStyle w:val="Hyperlink"/>
                 <w:noProof/>
               </w:rPr>
-              <w:t>Texturizado de cartas y fichas</w:t>
+              <w:t>Texturizado de objetos</w:t>
             </w:r>
             <w:r>
               <w:rPr>
@@ -2600,7 +2614,7 @@
                 <w:noProof/>
                 <w:webHidden/>
               </w:rPr>
-              <w:instrText xml:space="preserve"> PAGEREF _Toc497758059 \h </w:instrText>
+              <w:instrText xml:space="preserve"> PAGEREF _Toc498948789 \h </w:instrText>
             </w:r>
             <w:r>
               <w:rPr>
@@ -2620,7 +2634,7 @@
                 <w:noProof/>
                 <w:webHidden/>
               </w:rPr>
-              <w:t>14</w:t>
+              <w:t>16</w:t>
             </w:r>
             <w:r>
               <w:rPr>
@@ -2643,7 +2657,7 @@
               <w:lang w:eastAsia="es-MX"/>
             </w:rPr>
           </w:pPr>
-          <w:hyperlink w:anchor="_Toc497758060" w:history="1">
+          <w:hyperlink w:anchor="_Toc498948790" w:history="1">
             <w:r>
               <w:rPr>
                 <w:rStyle w:val="Hyperlink"/>
@@ -2684,7 +2698,7 @@
                 <w:noProof/>
                 <w:webHidden/>
               </w:rPr>
-              <w:instrText xml:space="preserve"> PAGEREF _Toc497758060 \h </w:instrText>
+              <w:instrText xml:space="preserve"> PAGEREF _Toc498948790 \h </w:instrText>
             </w:r>
             <w:r>
               <w:rPr>
@@ -2704,7 +2718,7 @@
                 <w:noProof/>
                 <w:webHidden/>
               </w:rPr>
-              <w:t>15</w:t>
+              <w:t>16</w:t>
             </w:r>
             <w:r>
               <w:rPr>
@@ -2727,7 +2741,7 @@
               <w:lang w:eastAsia="es-MX"/>
             </w:rPr>
           </w:pPr>
-          <w:hyperlink w:anchor="_Toc497758061" w:history="1">
+          <w:hyperlink w:anchor="_Toc498948791" w:history="1">
             <w:r>
               <w:rPr>
                 <w:rStyle w:val="Hyperlink"/>
@@ -2747,7 +2761,7 @@
                 <w:rStyle w:val="Hyperlink"/>
                 <w:noProof/>
               </w:rPr>
-              <w:t>Compra o adquisición de la caja</w:t>
+              <w:t>Compra o adquisición de la caja y disco</w:t>
             </w:r>
             <w:r>
               <w:rPr>
@@ -2768,7 +2782,7 @@
                 <w:noProof/>
                 <w:webHidden/>
               </w:rPr>
-              <w:instrText xml:space="preserve"> PAGEREF _Toc497758061 \h </w:instrText>
+              <w:instrText xml:space="preserve"> PAGEREF _Toc498948791 \h </w:instrText>
             </w:r>
             <w:r>
               <w:rPr>
@@ -2788,7 +2802,7 @@
                 <w:noProof/>
                 <w:webHidden/>
               </w:rPr>
-              <w:t>15</w:t>
+              <w:t>16</w:t>
             </w:r>
             <w:r>
               <w:rPr>
@@ -2811,7 +2825,7 @@
               <w:lang w:eastAsia="es-MX"/>
             </w:rPr>
           </w:pPr>
-          <w:hyperlink w:anchor="_Toc497758062" w:history="1">
+          <w:hyperlink w:anchor="_Toc498948792" w:history="1">
             <w:r>
               <w:rPr>
                 <w:rStyle w:val="Hyperlink"/>
@@ -2852,7 +2866,7 @@
                 <w:noProof/>
                 <w:webHidden/>
               </w:rPr>
-              <w:instrText xml:space="preserve"> PAGEREF _Toc497758062 \h </w:instrText>
+              <w:instrText xml:space="preserve"> PAGEREF _Toc498948792 \h </w:instrText>
             </w:r>
             <w:r>
               <w:rPr>
@@ -2872,7 +2886,7 @@
                 <w:noProof/>
                 <w:webHidden/>
               </w:rPr>
-              <w:t>15</w:t>
+              <w:t>17</w:t>
             </w:r>
             <w:r>
               <w:rPr>
@@ -2895,7 +2909,7 @@
               <w:lang w:eastAsia="es-MX"/>
             </w:rPr>
           </w:pPr>
-          <w:hyperlink w:anchor="_Toc497758063" w:history="1">
+          <w:hyperlink w:anchor="_Toc498948793" w:history="1">
             <w:r>
               <w:rPr>
                 <w:rStyle w:val="Hyperlink"/>
@@ -2936,7 +2950,7 @@
                 <w:noProof/>
                 <w:webHidden/>
               </w:rPr>
-              <w:instrText xml:space="preserve"> PAGEREF _Toc497758063 \h </w:instrText>
+              <w:instrText xml:space="preserve"> PAGEREF _Toc498948793 \h </w:instrText>
             </w:r>
             <w:r>
               <w:rPr>
@@ -2956,7 +2970,7 @@
                 <w:noProof/>
                 <w:webHidden/>
               </w:rPr>
-              <w:t>15</w:t>
+              <w:t>17</w:t>
             </w:r>
             <w:r>
               <w:rPr>
@@ -2979,7 +2993,7 @@
               <w:lang w:eastAsia="es-MX"/>
             </w:rPr>
           </w:pPr>
-          <w:hyperlink w:anchor="_Toc497758064" w:history="1">
+          <w:hyperlink w:anchor="_Toc498948794" w:history="1">
             <w:r>
               <w:rPr>
                 <w:rStyle w:val="Hyperlink"/>
@@ -3020,7 +3034,7 @@
                 <w:noProof/>
                 <w:webHidden/>
               </w:rPr>
-              <w:instrText xml:space="preserve"> PAGEREF _Toc497758064 \h </w:instrText>
+              <w:instrText xml:space="preserve"> PAGEREF _Toc498948794 \h </w:instrText>
             </w:r>
             <w:r>
               <w:rPr>
@@ -3040,7 +3054,7 @@
                 <w:noProof/>
                 <w:webHidden/>
               </w:rPr>
-              <w:t>16</w:t>
+              <w:t>17</w:t>
             </w:r>
             <w:r>
               <w:rPr>
@@ -3063,7 +3077,7 @@
               <w:lang w:eastAsia="es-MX"/>
             </w:rPr>
           </w:pPr>
-          <w:hyperlink w:anchor="_Toc497758065" w:history="1">
+          <w:hyperlink w:anchor="_Toc498948795" w:history="1">
             <w:r>
               <w:rPr>
                 <w:rStyle w:val="Hyperlink"/>
@@ -3104,7 +3118,7 @@
                 <w:noProof/>
                 <w:webHidden/>
               </w:rPr>
-              <w:instrText xml:space="preserve"> PAGEREF _Toc497758065 \h </w:instrText>
+              <w:instrText xml:space="preserve"> PAGEREF _Toc498948795 \h </w:instrText>
             </w:r>
             <w:r>
               <w:rPr>
@@ -3124,7 +3138,7 @@
                 <w:noProof/>
                 <w:webHidden/>
               </w:rPr>
-              <w:t>16</w:t>
+              <w:t>17</w:t>
             </w:r>
             <w:r>
               <w:rPr>
@@ -3147,7 +3161,7 @@
               <w:lang w:eastAsia="es-MX"/>
             </w:rPr>
           </w:pPr>
-          <w:hyperlink w:anchor="_Toc497758066" w:history="1">
+          <w:hyperlink w:anchor="_Toc498948796" w:history="1">
             <w:r>
               <w:rPr>
                 <w:rStyle w:val="Hyperlink"/>
@@ -3188,7 +3202,7 @@
                 <w:noProof/>
                 <w:webHidden/>
               </w:rPr>
-              <w:instrText xml:space="preserve"> PAGEREF _Toc497758066 \h </w:instrText>
+              <w:instrText xml:space="preserve"> PAGEREF _Toc498948796 \h </w:instrText>
             </w:r>
             <w:r>
               <w:rPr>
@@ -3208,7 +3222,7 @@
                 <w:noProof/>
                 <w:webHidden/>
               </w:rPr>
-              <w:t>16</w:t>
+              <w:t>18</w:t>
             </w:r>
             <w:r>
               <w:rPr>
@@ -3231,7 +3245,7 @@
               <w:lang w:eastAsia="es-MX"/>
             </w:rPr>
           </w:pPr>
-          <w:hyperlink w:anchor="_Toc497758067" w:history="1">
+          <w:hyperlink w:anchor="_Toc498948797" w:history="1">
             <w:r>
               <w:rPr>
                 <w:rStyle w:val="Hyperlink"/>
@@ -3272,7 +3286,7 @@
                 <w:noProof/>
                 <w:webHidden/>
               </w:rPr>
-              <w:instrText xml:space="preserve"> PAGEREF _Toc497758067 \h </w:instrText>
+              <w:instrText xml:space="preserve"> PAGEREF _Toc498948797 \h </w:instrText>
             </w:r>
             <w:r>
               <w:rPr>
@@ -3292,7 +3306,7 @@
                 <w:noProof/>
                 <w:webHidden/>
               </w:rPr>
-              <w:t>16</w:t>
+              <w:t>18</w:t>
             </w:r>
             <w:r>
               <w:rPr>
@@ -3315,7 +3329,7 @@
               <w:lang w:eastAsia="es-MX"/>
             </w:rPr>
           </w:pPr>
-          <w:hyperlink w:anchor="_Toc497758068" w:history="1">
+          <w:hyperlink w:anchor="_Toc498948798" w:history="1">
             <w:r>
               <w:rPr>
                 <w:rStyle w:val="Hyperlink"/>
@@ -3356,7 +3370,7 @@
                 <w:noProof/>
                 <w:webHidden/>
               </w:rPr>
-              <w:instrText xml:space="preserve"> PAGEREF _Toc497758068 \h </w:instrText>
+              <w:instrText xml:space="preserve"> PAGEREF _Toc498948798 \h </w:instrText>
             </w:r>
             <w:r>
               <w:rPr>
@@ -3376,7 +3390,7 @@
                 <w:noProof/>
                 <w:webHidden/>
               </w:rPr>
-              <w:t>17</w:t>
+              <w:t>19</w:t>
             </w:r>
             <w:r>
               <w:rPr>
@@ -3399,7 +3413,7 @@
               <w:lang w:eastAsia="es-MX"/>
             </w:rPr>
           </w:pPr>
-          <w:hyperlink w:anchor="_Toc497758069" w:history="1">
+          <w:hyperlink w:anchor="_Toc498948799" w:history="1">
             <w:r>
               <w:rPr>
                 <w:rStyle w:val="Hyperlink"/>
@@ -3440,7 +3454,7 @@
                 <w:noProof/>
                 <w:webHidden/>
               </w:rPr>
-              <w:instrText xml:space="preserve"> PAGEREF _Toc497758069 \h </w:instrText>
+              <w:instrText xml:space="preserve"> PAGEREF _Toc498948799 \h </w:instrText>
             </w:r>
             <w:r>
               <w:rPr>
@@ -3460,7 +3474,7 @@
                 <w:noProof/>
                 <w:webHidden/>
               </w:rPr>
-              <w:t>17</w:t>
+              <w:t>19</w:t>
             </w:r>
             <w:r>
               <w:rPr>
@@ -3483,7 +3497,7 @@
               <w:lang w:eastAsia="es-MX"/>
             </w:rPr>
           </w:pPr>
-          <w:hyperlink w:anchor="_Toc497758070" w:history="1">
+          <w:hyperlink w:anchor="_Toc498948800" w:history="1">
             <w:r>
               <w:rPr>
                 <w:rStyle w:val="Hyperlink"/>
@@ -3524,7 +3538,7 @@
                 <w:noProof/>
                 <w:webHidden/>
               </w:rPr>
-              <w:instrText xml:space="preserve"> PAGEREF _Toc497758070 \h </w:instrText>
+              <w:instrText xml:space="preserve"> PAGEREF _Toc498948800 \h </w:instrText>
             </w:r>
             <w:r>
               <w:rPr>
@@ -3544,7 +3558,7 @@
                 <w:noProof/>
                 <w:webHidden/>
               </w:rPr>
-              <w:t>17</w:t>
+              <w:t>19</w:t>
             </w:r>
             <w:r>
               <w:rPr>
@@ -3567,7 +3581,7 @@
               <w:lang w:eastAsia="es-MX"/>
             </w:rPr>
           </w:pPr>
-          <w:hyperlink w:anchor="_Toc497758071" w:history="1">
+          <w:hyperlink w:anchor="_Toc498948801" w:history="1">
             <w:r>
               <w:rPr>
                 <w:rStyle w:val="Hyperlink"/>
@@ -3608,7 +3622,7 @@
                 <w:noProof/>
                 <w:webHidden/>
               </w:rPr>
-              <w:instrText xml:space="preserve"> PAGEREF _Toc497758071 \h </w:instrText>
+              <w:instrText xml:space="preserve"> PAGEREF _Toc498948801 \h </w:instrText>
             </w:r>
             <w:r>
               <w:rPr>
@@ -3628,7 +3642,7 @@
                 <w:noProof/>
                 <w:webHidden/>
               </w:rPr>
-              <w:t>17</w:t>
+              <w:t>19</w:t>
             </w:r>
             <w:r>
               <w:rPr>
@@ -3651,7 +3665,7 @@
               <w:lang w:eastAsia="es-MX"/>
             </w:rPr>
           </w:pPr>
-          <w:hyperlink w:anchor="_Toc497758072" w:history="1">
+          <w:hyperlink w:anchor="_Toc498948802" w:history="1">
             <w:r>
               <w:rPr>
                 <w:rStyle w:val="Hyperlink"/>
@@ -3692,7 +3706,7 @@
                 <w:noProof/>
                 <w:webHidden/>
               </w:rPr>
-              <w:instrText xml:space="preserve"> PAGEREF _Toc497758072 \h </w:instrText>
+              <w:instrText xml:space="preserve"> PAGEREF _Toc498948802 \h </w:instrText>
             </w:r>
             <w:r>
               <w:rPr>
@@ -3712,7 +3726,7 @@
                 <w:noProof/>
                 <w:webHidden/>
               </w:rPr>
-              <w:t>18</w:t>
+              <w:t>20</w:t>
             </w:r>
             <w:r>
               <w:rPr>
@@ -3735,7 +3749,7 @@
               <w:lang w:eastAsia="es-MX"/>
             </w:rPr>
           </w:pPr>
-          <w:hyperlink w:anchor="_Toc497758073" w:history="1">
+          <w:hyperlink w:anchor="_Toc498948803" w:history="1">
             <w:r>
               <w:rPr>
                 <w:rStyle w:val="Hyperlink"/>
@@ -3776,7 +3790,7 @@
                 <w:noProof/>
                 <w:webHidden/>
               </w:rPr>
-              <w:instrText xml:space="preserve"> PAGEREF _Toc497758073 \h </w:instrText>
+              <w:instrText xml:space="preserve"> PAGEREF _Toc498948803 \h </w:instrText>
             </w:r>
             <w:r>
               <w:rPr>
@@ -3796,7 +3810,7 @@
                 <w:noProof/>
                 <w:webHidden/>
               </w:rPr>
-              <w:t>19</w:t>
+              <w:t>21</w:t>
             </w:r>
             <w:r>
               <w:rPr>
@@ -3819,7 +3833,7 @@
               <w:lang w:eastAsia="es-MX"/>
             </w:rPr>
           </w:pPr>
-          <w:hyperlink w:anchor="_Toc497758074" w:history="1">
+          <w:hyperlink w:anchor="_Toc498948804" w:history="1">
             <w:r>
               <w:rPr>
                 <w:rStyle w:val="Hyperlink"/>
@@ -3860,7 +3874,7 @@
                 <w:noProof/>
                 <w:webHidden/>
               </w:rPr>
-              <w:instrText xml:space="preserve"> PAGEREF _Toc497758074 \h </w:instrText>
+              <w:instrText xml:space="preserve"> PAGEREF _Toc498948804 \h </w:instrText>
             </w:r>
             <w:r>
               <w:rPr>
@@ -3880,7 +3894,7 @@
                 <w:noProof/>
                 <w:webHidden/>
               </w:rPr>
-              <w:t>19</w:t>
+              <w:t>21</w:t>
             </w:r>
             <w:r>
               <w:rPr>
@@ -3903,7 +3917,7 @@
               <w:lang w:eastAsia="es-MX"/>
             </w:rPr>
           </w:pPr>
-          <w:hyperlink w:anchor="_Toc497758075" w:history="1">
+          <w:hyperlink w:anchor="_Toc498948805" w:history="1">
             <w:r>
               <w:rPr>
                 <w:rStyle w:val="Hyperlink"/>
@@ -3923,7 +3937,7 @@
                 <w:rStyle w:val="Hyperlink"/>
                 <w:noProof/>
               </w:rPr>
-              <w:t>Lista de pasos</w:t>
+              <w:t>Metodología</w:t>
             </w:r>
             <w:r>
               <w:rPr>
@@ -3944,7 +3958,7 @@
                 <w:noProof/>
                 <w:webHidden/>
               </w:rPr>
-              <w:instrText xml:space="preserve"> PAGEREF _Toc497758075 \h </w:instrText>
+              <w:instrText xml:space="preserve"> PAGEREF _Toc498948805 \h </w:instrText>
             </w:r>
             <w:r>
               <w:rPr>
@@ -3964,7 +3978,7 @@
                 <w:noProof/>
                 <w:webHidden/>
               </w:rPr>
-              <w:t>19</w:t>
+              <w:t>21</w:t>
             </w:r>
             <w:r>
               <w:rPr>
@@ -3987,7 +4001,7 @@
               <w:lang w:eastAsia="es-MX"/>
             </w:rPr>
           </w:pPr>
-          <w:hyperlink w:anchor="_Toc497758076" w:history="1">
+          <w:hyperlink w:anchor="_Toc498948806" w:history="1">
             <w:r>
               <w:rPr>
                 <w:rStyle w:val="Hyperlink"/>
@@ -4028,7 +4042,7 @@
                 <w:noProof/>
                 <w:webHidden/>
               </w:rPr>
-              <w:instrText xml:space="preserve"> PAGEREF _Toc497758076 \h </w:instrText>
+              <w:instrText xml:space="preserve"> PAGEREF _Toc498948806 \h </w:instrText>
             </w:r>
             <w:r>
               <w:rPr>
@@ -4048,7 +4062,7 @@
                 <w:noProof/>
                 <w:webHidden/>
               </w:rPr>
-              <w:t>19</w:t>
+              <w:t>21</w:t>
             </w:r>
             <w:r>
               <w:rPr>
@@ -4071,7 +4085,7 @@
               <w:lang w:eastAsia="es-MX"/>
             </w:rPr>
           </w:pPr>
-          <w:hyperlink w:anchor="_Toc497758077" w:history="1">
+          <w:hyperlink w:anchor="_Toc498948807" w:history="1">
             <w:r>
               <w:rPr>
                 <w:rStyle w:val="Hyperlink"/>
@@ -4112,7 +4126,7 @@
                 <w:noProof/>
                 <w:webHidden/>
               </w:rPr>
-              <w:instrText xml:space="preserve"> PAGEREF _Toc497758077 \h </w:instrText>
+              <w:instrText xml:space="preserve"> PAGEREF _Toc498948807 \h </w:instrText>
             </w:r>
             <w:r>
               <w:rPr>
@@ -4132,7 +4146,7 @@
                 <w:noProof/>
                 <w:webHidden/>
               </w:rPr>
-              <w:t>19</w:t>
+              <w:t>21</w:t>
             </w:r>
             <w:r>
               <w:rPr>
@@ -4164,7 +4178,7 @@
       <w:pPr>
         <w:pStyle w:val="Heading1"/>
       </w:pPr>
-      <w:bookmarkStart w:id="0" w:name="_Toc497758031"/>
+      <w:bookmarkStart w:id="0" w:name="_Toc498948761"/>
       <w:r>
         <w:lastRenderedPageBreak/>
         <w:t>D</w:t>
@@ -4178,7 +4192,7 @@
       <w:pPr>
         <w:pStyle w:val="Heading2"/>
       </w:pPr>
-      <w:bookmarkStart w:id="1" w:name="_Toc497758032"/>
+      <w:bookmarkStart w:id="1" w:name="_Toc498948762"/>
       <w:r>
         <w:t>Objetivo:</w:t>
       </w:r>
@@ -4196,7 +4210,7 @@
       <w:pPr>
         <w:pStyle w:val="Heading2"/>
       </w:pPr>
-      <w:bookmarkStart w:id="2" w:name="_Toc497758033"/>
+      <w:bookmarkStart w:id="2" w:name="_Toc498948763"/>
       <w:r>
         <w:t>Requerimientos:</w:t>
       </w:r>
@@ -4308,7 +4322,25 @@
         </w:numPr>
       </w:pPr>
       <w:r>
-        <w:t>RAM: Al menos 2GB de memoria.</w:t>
+        <w:t>RAM: Al menos 2</w:t>
+      </w:r>
+      <w:r>
+        <w:t xml:space="preserve"> </w:t>
+      </w:r>
+      <w:r>
+        <w:t>GB de memoria.</w:t>
+      </w:r>
+    </w:p>
+    <w:p>
+      <w:pPr>
+        <w:pStyle w:val="ListParagraph"/>
+        <w:numPr>
+          <w:ilvl w:val="0"/>
+          <w:numId w:val="13"/>
+        </w:numPr>
+      </w:pPr>
+      <w:r>
+        <w:t>Al menos 60 MB de espacio en disco duro.</w:t>
       </w:r>
     </w:p>
     <w:p>
@@ -4339,7 +4371,7 @@
       <w:pPr>
         <w:pStyle w:val="Heading2"/>
       </w:pPr>
-      <w:bookmarkStart w:id="3" w:name="_Toc497758034"/>
+      <w:bookmarkStart w:id="3" w:name="_Toc498948764"/>
       <w:r>
         <w:t>Criterio de aceptación:</w:t>
       </w:r>
@@ -4372,7 +4404,7 @@
       <w:pPr>
         <w:pStyle w:val="Heading2"/>
       </w:pPr>
-      <w:bookmarkStart w:id="4" w:name="_Toc497758035"/>
+      <w:bookmarkStart w:id="4" w:name="_Toc498948765"/>
       <w:r>
         <w:t>Entregables:</w:t>
       </w:r>
@@ -4522,7 +4554,7 @@
       <w:pPr>
         <w:pStyle w:val="Heading2"/>
       </w:pPr>
-      <w:bookmarkStart w:id="5" w:name="_Toc497758036"/>
+      <w:bookmarkStart w:id="5" w:name="_Toc498948766"/>
       <w:r>
         <w:t>WBS inicial:</w:t>
       </w:r>
@@ -4558,7 +4590,7 @@
       <w:pPr>
         <w:pStyle w:val="Heading2"/>
       </w:pPr>
-      <w:bookmarkStart w:id="6" w:name="_Toc497758037"/>
+      <w:bookmarkStart w:id="6" w:name="_Toc498948767"/>
       <w:r>
         <w:lastRenderedPageBreak/>
         <w:t>Requerimientos de aprobación:</w:t>
@@ -4595,7 +4627,7 @@
       <w:pPr>
         <w:pStyle w:val="Heading2"/>
       </w:pPr>
-      <w:bookmarkStart w:id="7" w:name="_Toc497758038"/>
+      <w:bookmarkStart w:id="7" w:name="_Toc498948768"/>
       <w:r>
         <w:t>Integrantes del equipo</w:t>
       </w:r>
@@ -4646,7 +4678,7 @@
       <w:pPr>
         <w:pStyle w:val="Heading1"/>
       </w:pPr>
-      <w:bookmarkStart w:id="8" w:name="_Toc497758039"/>
+      <w:bookmarkStart w:id="8" w:name="_Toc498948769"/>
       <w:proofErr w:type="spellStart"/>
       <w:r>
         <w:lastRenderedPageBreak/>
@@ -4845,7 +4877,7 @@
       <w:pPr>
         <w:pStyle w:val="Heading1"/>
       </w:pPr>
-      <w:bookmarkStart w:id="9" w:name="_Toc497758040"/>
+      <w:bookmarkStart w:id="9" w:name="_Toc498948770"/>
       <w:r>
         <w:lastRenderedPageBreak/>
         <w:t>Roles</w:t>
@@ -4919,7 +4951,16 @@
           </w:tcPr>
           <w:p>
             <w:r>
-              <w:t>Programador de Netcode, Testing.</w:t>
+              <w:t>Programador de</w:t>
+            </w:r>
+            <w:r>
+              <w:t xml:space="preserve"> </w:t>
+            </w:r>
+            <w:r>
+              <w:t>Cliente y Servidor</w:t>
+            </w:r>
+            <w:r>
+              <w:t>, Testing.</w:t>
             </w:r>
           </w:p>
         </w:tc>
@@ -4990,13 +5031,16 @@
       <w:pPr>
         <w:pStyle w:val="Heading1"/>
       </w:pPr>
-      <w:bookmarkStart w:id="10" w:name="_Toc497758041"/>
+      <w:bookmarkStart w:id="10" w:name="_Toc498948771"/>
       <w:r>
         <w:lastRenderedPageBreak/>
         <w:t>Calendarización</w:t>
       </w:r>
+      <w:bookmarkStart w:id="11" w:name="_GoBack"/>
       <w:bookmarkEnd w:id="10"/>
+      <w:bookmarkEnd w:id="11"/>
     </w:p>
+    <w:p/>
     <w:p>
       <w:pPr>
         <w:sectPr>
@@ -5007,14 +5051,11 @@
         </w:sectPr>
       </w:pPr>
       <w:r>
-        <w:rPr>
-          <w:noProof/>
-        </w:rPr>
         <w:drawing>
           <wp:inline distT="0" distB="0" distL="0" distR="0">
-            <wp:extent cx="8229600" cy="4502055"/>
-            <wp:effectExtent l="0" t="0" r="0" b="0"/>
-            <wp:docPr id="3" name="Picture 3"/>
+            <wp:extent cx="8229600" cy="4294943"/>
+            <wp:effectExtent l="0" t="0" r="6350" b="635"/>
+            <wp:docPr id="5" name="Picture 5"/>
             <wp:cNvGraphicFramePr>
               <a:graphicFrameLocks xmlns:a="http://schemas.openxmlformats.org/drawingml/2006/main" noChangeAspect="1"/>
             </wp:cNvGraphicFramePr>
@@ -5022,7 +5063,7 @@
               <a:graphicData uri="http://schemas.openxmlformats.org/drawingml/2006/picture">
                 <pic:pic xmlns:pic="http://schemas.openxmlformats.org/drawingml/2006/picture">
                   <pic:nvPicPr>
-                    <pic:cNvPr id="0" name="Picture 1"/>
+                    <pic:cNvPr id="0" name="Picture 2"/>
                     <pic:cNvPicPr>
                       <a:picLocks noChangeAspect="1" noChangeArrowheads="1"/>
                     </pic:cNvPicPr>
@@ -5043,7 +5084,7 @@
                   <pic:spPr bwMode="auto">
                     <a:xfrm>
                       <a:off x="0" y="0"/>
-                      <a:ext cx="8229600" cy="4502055"/>
+                      <a:ext cx="8229600" cy="4294943"/>
                     </a:xfrm>
                     <a:prstGeom prst="rect">
                       <a:avLst/>
@@ -5068,7 +5109,7 @@
           <w:numId w:val="1"/>
         </w:numPr>
       </w:pPr>
-      <w:bookmarkStart w:id="11" w:name="_Toc497758042"/>
+      <w:bookmarkStart w:id="12" w:name="_Toc498948772"/>
       <w:r>
         <w:lastRenderedPageBreak/>
         <w:t>Análisis de Riesgo</w:t>
@@ -5076,17 +5117,17 @@
       <w:r>
         <w:t>s</w:t>
       </w:r>
-      <w:bookmarkEnd w:id="11"/>
+      <w:bookmarkEnd w:id="12"/>
     </w:p>
     <w:p>
       <w:pPr>
         <w:pStyle w:val="Heading2"/>
       </w:pPr>
-      <w:bookmarkStart w:id="12" w:name="_Toc497758043"/>
+      <w:bookmarkStart w:id="13" w:name="_Toc498948773"/>
       <w:r>
         <w:t>General</w:t>
       </w:r>
-      <w:bookmarkEnd w:id="12"/>
+      <w:bookmarkEnd w:id="13"/>
     </w:p>
     <w:tbl>
       <w:tblPr>
@@ -5390,11 +5431,11 @@
       <w:pPr>
         <w:pStyle w:val="Heading2"/>
       </w:pPr>
-      <w:bookmarkStart w:id="13" w:name="_Toc497758044"/>
+      <w:bookmarkStart w:id="14" w:name="_Toc498948774"/>
       <w:r>
         <w:t>Diseño de manejador del juego</w:t>
       </w:r>
-      <w:bookmarkEnd w:id="13"/>
+      <w:bookmarkEnd w:id="14"/>
     </w:p>
     <w:tbl>
       <w:tblPr>
@@ -5636,7 +5677,6 @@
           <w:highlight w:val="lightGray"/>
         </w:rPr>
       </w:pPr>
-      <w:bookmarkStart w:id="14" w:name="_Toc497758045"/>
     </w:p>
     <w:p>
       <w:pPr>
@@ -5662,247 +5702,13 @@
       <w:pPr>
         <w:pStyle w:val="Heading2"/>
       </w:pPr>
+      <w:bookmarkStart w:id="15" w:name="_Toc498948775"/>
       <w:r>
         <w:lastRenderedPageBreak/>
         <w:t xml:space="preserve">Diseño de </w:t>
       </w:r>
       <w:r>
         <w:t>otros componentes</w:t>
-      </w:r>
-      <w:bookmarkEnd w:id="14"/>
-    </w:p>
-    <w:tbl>
-      <w:tblPr>
-        <w:tblStyle w:val="TableGrid"/>
-        <w:tblW w:w="0" w:type="auto"/>
-        <w:tblLook w:val="04A0" w:firstRow="1" w:lastRow="0" w:firstColumn="1" w:lastColumn="0" w:noHBand="0" w:noVBand="1"/>
-      </w:tblPr>
-      <w:tblGrid>
-        <w:gridCol w:w="1994"/>
-        <w:gridCol w:w="3246"/>
-        <w:gridCol w:w="1418"/>
-        <w:gridCol w:w="1275"/>
-        <w:gridCol w:w="2137"/>
-      </w:tblGrid>
-      <w:tr>
-        <w:tc>
-          <w:tcPr>
-            <w:tcW w:w="1994" w:type="dxa"/>
-            <w:shd w:val="clear" w:color="auto" w:fill="000000" w:themeFill="text1"/>
-          </w:tcPr>
-          <w:p>
-            <w:pPr>
-              <w:rPr>
-                <w:b/>
-                <w:color w:val="FFFFFF" w:themeColor="background1"/>
-              </w:rPr>
-            </w:pPr>
-            <w:r>
-              <w:rPr>
-                <w:b/>
-                <w:color w:val="FFFFFF" w:themeColor="background1"/>
-              </w:rPr>
-              <w:t>Riesgo</w:t>
-            </w:r>
-          </w:p>
-        </w:tc>
-        <w:tc>
-          <w:tcPr>
-            <w:tcW w:w="3246" w:type="dxa"/>
-            <w:shd w:val="clear" w:color="auto" w:fill="000000" w:themeFill="text1"/>
-          </w:tcPr>
-          <w:p>
-            <w:pPr>
-              <w:rPr>
-                <w:b/>
-                <w:color w:val="FFFFFF" w:themeColor="background1"/>
-              </w:rPr>
-            </w:pPr>
-            <w:r>
-              <w:rPr>
-                <w:b/>
-                <w:color w:val="FFFFFF" w:themeColor="background1"/>
-              </w:rPr>
-              <w:t>Descripción</w:t>
-            </w:r>
-          </w:p>
-        </w:tc>
-        <w:tc>
-          <w:tcPr>
-            <w:tcW w:w="1418" w:type="dxa"/>
-            <w:shd w:val="clear" w:color="auto" w:fill="000000" w:themeFill="text1"/>
-          </w:tcPr>
-          <w:p>
-            <w:pPr>
-              <w:rPr>
-                <w:b/>
-                <w:color w:val="FFFFFF" w:themeColor="background1"/>
-              </w:rPr>
-            </w:pPr>
-            <w:r>
-              <w:rPr>
-                <w:b/>
-                <w:color w:val="FFFFFF" w:themeColor="background1"/>
-              </w:rPr>
-              <w:t>Probabilidad</w:t>
-            </w:r>
-          </w:p>
-        </w:tc>
-        <w:tc>
-          <w:tcPr>
-            <w:tcW w:w="1275" w:type="dxa"/>
-            <w:shd w:val="clear" w:color="auto" w:fill="000000" w:themeFill="text1"/>
-          </w:tcPr>
-          <w:p>
-            <w:pPr>
-              <w:rPr>
-                <w:b/>
-                <w:color w:val="FFFFFF" w:themeColor="background1"/>
-              </w:rPr>
-            </w:pPr>
-            <w:r>
-              <w:rPr>
-                <w:b/>
-                <w:color w:val="FFFFFF" w:themeColor="background1"/>
-              </w:rPr>
-              <w:t>Costo</w:t>
-            </w:r>
-          </w:p>
-        </w:tc>
-        <w:tc>
-          <w:tcPr>
-            <w:tcW w:w="2137" w:type="dxa"/>
-            <w:shd w:val="clear" w:color="auto" w:fill="000000" w:themeFill="text1"/>
-          </w:tcPr>
-          <w:p>
-            <w:pPr>
-              <w:rPr>
-                <w:b/>
-                <w:color w:val="FFFFFF" w:themeColor="background1"/>
-              </w:rPr>
-            </w:pPr>
-            <w:r>
-              <w:rPr>
-                <w:b/>
-                <w:color w:val="FFFFFF" w:themeColor="background1"/>
-              </w:rPr>
-              <w:t>Acción a tomar</w:t>
-            </w:r>
-          </w:p>
-        </w:tc>
-      </w:tr>
-      <w:tr>
-        <w:tc>
-          <w:tcPr>
-            <w:tcW w:w="1994" w:type="dxa"/>
-          </w:tcPr>
-          <w:p>
-            <w:r>
-              <w:t>El diseño no es terminado.</w:t>
-            </w:r>
-          </w:p>
-        </w:tc>
-        <w:tc>
-          <w:tcPr>
-            <w:tcW w:w="3246" w:type="dxa"/>
-          </w:tcPr>
-          <w:p>
-            <w:r>
-              <w:t>El diseño no se termina, por lo tanto, no se implementa.</w:t>
-            </w:r>
-          </w:p>
-        </w:tc>
-        <w:tc>
-          <w:tcPr>
-            <w:tcW w:w="1418" w:type="dxa"/>
-          </w:tcPr>
-          <w:p>
-            <w:r>
-              <w:t>20%</w:t>
-            </w:r>
-          </w:p>
-        </w:tc>
-        <w:tc>
-          <w:tcPr>
-            <w:tcW w:w="1275" w:type="dxa"/>
-          </w:tcPr>
-          <w:p>
-            <w:r>
-              <w:t>30 puntos</w:t>
-            </w:r>
-          </w:p>
-        </w:tc>
-        <w:tc>
-          <w:tcPr>
-            <w:tcW w:w="2137" w:type="dxa"/>
-          </w:tcPr>
-          <w:p>
-            <w:r>
-              <w:t>Mitigar. Durante la tarea de diseño, el administrador del proyecto verificará que su avance sea suficiente para terminarla.</w:t>
-            </w:r>
-          </w:p>
-        </w:tc>
-      </w:tr>
-      <w:tr>
-        <w:tc>
-          <w:tcPr>
-            <w:tcW w:w="1994" w:type="dxa"/>
-          </w:tcPr>
-          <w:p>
-            <w:r>
-              <w:t>El diseño es incorrecto.</w:t>
-            </w:r>
-          </w:p>
-        </w:tc>
-        <w:tc>
-          <w:tcPr>
-            <w:tcW w:w="3246" w:type="dxa"/>
-          </w:tcPr>
-          <w:p>
-            <w:r>
-              <w:t>El diseño de la estructura de componentes del Juego es calificado por el asesor como “incorrecto”.</w:t>
-            </w:r>
-          </w:p>
-        </w:tc>
-        <w:tc>
-          <w:tcPr>
-            <w:tcW w:w="1418" w:type="dxa"/>
-          </w:tcPr>
-          <w:p>
-            <w:r>
-              <w:t>60%</w:t>
-            </w:r>
-          </w:p>
-        </w:tc>
-        <w:tc>
-          <w:tcPr>
-            <w:tcW w:w="1275" w:type="dxa"/>
-          </w:tcPr>
-          <w:p>
-            <w:r>
-              <w:t>1 punto</w:t>
-            </w:r>
-          </w:p>
-        </w:tc>
-        <w:tc>
-          <w:tcPr>
-            <w:tcW w:w="2137" w:type="dxa"/>
-          </w:tcPr>
-          <w:p>
-            <w:r>
-              <w:t>Mitigar. Se revisará el diseño con el asesor siempre que sea posible.</w:t>
-            </w:r>
-          </w:p>
-        </w:tc>
-      </w:tr>
-    </w:tbl>
-    <w:p>
-      <w:pPr>
-        <w:pStyle w:val="Heading2"/>
-      </w:pPr>
-      <w:bookmarkStart w:id="15" w:name="_Toc497758046"/>
-      <w:r>
-        <w:t>Diseño de interfaz de usuario</w:t>
       </w:r>
       <w:bookmarkEnd w:id="15"/>
     </w:p>
@@ -6053,7 +5859,7 @@
           </w:tcPr>
           <w:p>
             <w:r>
-              <w:t>30%</w:t>
+              <w:t>20%</w:t>
             </w:r>
           </w:p>
         </w:tc>
@@ -6095,7 +5901,7 @@
           </w:tcPr>
           <w:p>
             <w:r>
-              <w:t>El diseño de la interfaz de usuario es calificado por el asesor como “incorrecto”.</w:t>
+              <w:t>El diseño de la estructura de componentes del Juego es calificado por el asesor como “incorrecto”.</w:t>
             </w:r>
           </w:p>
         </w:tc>
@@ -6135,12 +5941,9 @@
       <w:pPr>
         <w:pStyle w:val="Heading2"/>
       </w:pPr>
-      <w:bookmarkStart w:id="16" w:name="_Toc497758047"/>
+      <w:bookmarkStart w:id="16" w:name="_Toc498948776"/>
       <w:r>
-        <w:t xml:space="preserve">Diseño de </w:t>
-      </w:r>
-      <w:r>
-        <w:t>servidor</w:t>
+        <w:t>Diseño de interfaz de usuario</w:t>
       </w:r>
       <w:bookmarkEnd w:id="16"/>
     </w:p>
@@ -6151,8 +5954,8 @@
         <w:tblLook w:val="04A0" w:firstRow="1" w:lastRow="0" w:firstColumn="1" w:lastColumn="0" w:noHBand="0" w:noVBand="1"/>
       </w:tblPr>
       <w:tblGrid>
-        <w:gridCol w:w="1993"/>
-        <w:gridCol w:w="3247"/>
+        <w:gridCol w:w="1994"/>
+        <w:gridCol w:w="3246"/>
         <w:gridCol w:w="1418"/>
         <w:gridCol w:w="1275"/>
         <w:gridCol w:w="2137"/>
@@ -6160,7 +5963,7 @@
       <w:tr>
         <w:tc>
           <w:tcPr>
-            <w:tcW w:w="1993" w:type="dxa"/>
+            <w:tcW w:w="1994" w:type="dxa"/>
             <w:shd w:val="clear" w:color="auto" w:fill="000000" w:themeFill="text1"/>
           </w:tcPr>
           <w:p>
@@ -6181,7 +5984,7 @@
         </w:tc>
         <w:tc>
           <w:tcPr>
-            <w:tcW w:w="3247" w:type="dxa"/>
+            <w:tcW w:w="3246" w:type="dxa"/>
             <w:shd w:val="clear" w:color="auto" w:fill="000000" w:themeFill="text1"/>
           </w:tcPr>
           <w:p>
@@ -6267,7 +6070,7 @@
       <w:tr>
         <w:tc>
           <w:tcPr>
-            <w:tcW w:w="1993" w:type="dxa"/>
+            <w:tcW w:w="1994" w:type="dxa"/>
           </w:tcPr>
           <w:p>
             <w:r>
@@ -6277,7 +6080,7 @@
         </w:tc>
         <w:tc>
           <w:tcPr>
-            <w:tcW w:w="3247" w:type="dxa"/>
+            <w:tcW w:w="3246" w:type="dxa"/>
           </w:tcPr>
           <w:p>
             <w:r>
@@ -6311,7 +6114,7 @@
           </w:tcPr>
           <w:p>
             <w:r>
-              <w:t xml:space="preserve">Mitigar. Durante la tarea de diseño, el administrador del proyecto verificará que su avance sea suficiente para terminarla. </w:t>
+              <w:t>Mitigar. Durante la tarea de diseño, el administrador del proyecto verificará que su avance sea suficiente para terminarla.</w:t>
             </w:r>
           </w:p>
         </w:tc>
@@ -6319,7 +6122,7 @@
       <w:tr>
         <w:tc>
           <w:tcPr>
-            <w:tcW w:w="1993" w:type="dxa"/>
+            <w:tcW w:w="1994" w:type="dxa"/>
           </w:tcPr>
           <w:p>
             <w:r>
@@ -6329,11 +6132,11 @@
         </w:tc>
         <w:tc>
           <w:tcPr>
-            <w:tcW w:w="3247" w:type="dxa"/>
-          </w:tcPr>
-          <w:p>
-            <w:r>
-              <w:t>Los diseños del cliente y el servidor son calificados por el asesor como “incorrectos”.</w:t>
+            <w:tcW w:w="3246" w:type="dxa"/>
+          </w:tcPr>
+          <w:p>
+            <w:r>
+              <w:t>El diseño de la interfaz de usuario es calificado por el asesor como “incorrecto”.</w:t>
             </w:r>
           </w:p>
         </w:tc>
@@ -6373,10 +6176,12 @@
       <w:pPr>
         <w:pStyle w:val="Heading2"/>
       </w:pPr>
-      <w:bookmarkStart w:id="17" w:name="_Toc497758048"/>
+      <w:bookmarkStart w:id="17" w:name="_Toc498948777"/>
       <w:r>
-        <w:lastRenderedPageBreak/>
-        <w:t>Diseño de cliente</w:t>
+        <w:t xml:space="preserve">Diseño de </w:t>
+      </w:r>
+      <w:r>
+        <w:t>servidor</w:t>
       </w:r>
       <w:bookmarkEnd w:id="17"/>
     </w:p>
@@ -6609,11 +6414,247 @@
       <w:pPr>
         <w:pStyle w:val="Heading2"/>
       </w:pPr>
-      <w:bookmarkStart w:id="18" w:name="_Toc497758049"/>
+      <w:bookmarkStart w:id="18" w:name="_Toc498948778"/>
+      <w:r>
+        <w:lastRenderedPageBreak/>
+        <w:t>Diseño de cliente</w:t>
+      </w:r>
+      <w:bookmarkEnd w:id="18"/>
+    </w:p>
+    <w:tbl>
+      <w:tblPr>
+        <w:tblStyle w:val="TableGrid"/>
+        <w:tblW w:w="0" w:type="auto"/>
+        <w:tblLook w:val="04A0" w:firstRow="1" w:lastRow="0" w:firstColumn="1" w:lastColumn="0" w:noHBand="0" w:noVBand="1"/>
+      </w:tblPr>
+      <w:tblGrid>
+        <w:gridCol w:w="1993"/>
+        <w:gridCol w:w="3247"/>
+        <w:gridCol w:w="1418"/>
+        <w:gridCol w:w="1275"/>
+        <w:gridCol w:w="2137"/>
+      </w:tblGrid>
+      <w:tr>
+        <w:tc>
+          <w:tcPr>
+            <w:tcW w:w="1993" w:type="dxa"/>
+            <w:shd w:val="clear" w:color="auto" w:fill="000000" w:themeFill="text1"/>
+          </w:tcPr>
+          <w:p>
+            <w:pPr>
+              <w:rPr>
+                <w:b/>
+                <w:color w:val="FFFFFF" w:themeColor="background1"/>
+              </w:rPr>
+            </w:pPr>
+            <w:r>
+              <w:rPr>
+                <w:b/>
+                <w:color w:val="FFFFFF" w:themeColor="background1"/>
+              </w:rPr>
+              <w:t>Riesgo</w:t>
+            </w:r>
+          </w:p>
+        </w:tc>
+        <w:tc>
+          <w:tcPr>
+            <w:tcW w:w="3247" w:type="dxa"/>
+            <w:shd w:val="clear" w:color="auto" w:fill="000000" w:themeFill="text1"/>
+          </w:tcPr>
+          <w:p>
+            <w:pPr>
+              <w:rPr>
+                <w:b/>
+                <w:color w:val="FFFFFF" w:themeColor="background1"/>
+              </w:rPr>
+            </w:pPr>
+            <w:r>
+              <w:rPr>
+                <w:b/>
+                <w:color w:val="FFFFFF" w:themeColor="background1"/>
+              </w:rPr>
+              <w:t>Descripción</w:t>
+            </w:r>
+          </w:p>
+        </w:tc>
+        <w:tc>
+          <w:tcPr>
+            <w:tcW w:w="1418" w:type="dxa"/>
+            <w:shd w:val="clear" w:color="auto" w:fill="000000" w:themeFill="text1"/>
+          </w:tcPr>
+          <w:p>
+            <w:pPr>
+              <w:rPr>
+                <w:b/>
+                <w:color w:val="FFFFFF" w:themeColor="background1"/>
+              </w:rPr>
+            </w:pPr>
+            <w:r>
+              <w:rPr>
+                <w:b/>
+                <w:color w:val="FFFFFF" w:themeColor="background1"/>
+              </w:rPr>
+              <w:t>Probabilidad</w:t>
+            </w:r>
+          </w:p>
+        </w:tc>
+        <w:tc>
+          <w:tcPr>
+            <w:tcW w:w="1275" w:type="dxa"/>
+            <w:shd w:val="clear" w:color="auto" w:fill="000000" w:themeFill="text1"/>
+          </w:tcPr>
+          <w:p>
+            <w:pPr>
+              <w:rPr>
+                <w:b/>
+                <w:color w:val="FFFFFF" w:themeColor="background1"/>
+              </w:rPr>
+            </w:pPr>
+            <w:r>
+              <w:rPr>
+                <w:b/>
+                <w:color w:val="FFFFFF" w:themeColor="background1"/>
+              </w:rPr>
+              <w:t>Costo</w:t>
+            </w:r>
+          </w:p>
+        </w:tc>
+        <w:tc>
+          <w:tcPr>
+            <w:tcW w:w="2137" w:type="dxa"/>
+            <w:shd w:val="clear" w:color="auto" w:fill="000000" w:themeFill="text1"/>
+          </w:tcPr>
+          <w:p>
+            <w:pPr>
+              <w:rPr>
+                <w:b/>
+                <w:color w:val="FFFFFF" w:themeColor="background1"/>
+              </w:rPr>
+            </w:pPr>
+            <w:r>
+              <w:rPr>
+                <w:b/>
+                <w:color w:val="FFFFFF" w:themeColor="background1"/>
+              </w:rPr>
+              <w:t>Acción a tomar</w:t>
+            </w:r>
+          </w:p>
+        </w:tc>
+      </w:tr>
+      <w:tr>
+        <w:tc>
+          <w:tcPr>
+            <w:tcW w:w="1993" w:type="dxa"/>
+          </w:tcPr>
+          <w:p>
+            <w:r>
+              <w:t>El diseño no es terminado.</w:t>
+            </w:r>
+          </w:p>
+        </w:tc>
+        <w:tc>
+          <w:tcPr>
+            <w:tcW w:w="3247" w:type="dxa"/>
+          </w:tcPr>
+          <w:p>
+            <w:r>
+              <w:t>El diseño no se termina, por lo tanto, no se implementa.</w:t>
+            </w:r>
+          </w:p>
+        </w:tc>
+        <w:tc>
+          <w:tcPr>
+            <w:tcW w:w="1418" w:type="dxa"/>
+          </w:tcPr>
+          <w:p>
+            <w:r>
+              <w:t>30%</w:t>
+            </w:r>
+          </w:p>
+        </w:tc>
+        <w:tc>
+          <w:tcPr>
+            <w:tcW w:w="1275" w:type="dxa"/>
+          </w:tcPr>
+          <w:p>
+            <w:r>
+              <w:t>30 puntos</w:t>
+            </w:r>
+          </w:p>
+        </w:tc>
+        <w:tc>
+          <w:tcPr>
+            <w:tcW w:w="2137" w:type="dxa"/>
+          </w:tcPr>
+          <w:p>
+            <w:r>
+              <w:t xml:space="preserve">Mitigar. Durante la tarea de diseño, el administrador del proyecto verificará que su avance sea suficiente para terminarla. </w:t>
+            </w:r>
+          </w:p>
+        </w:tc>
+      </w:tr>
+      <w:tr>
+        <w:tc>
+          <w:tcPr>
+            <w:tcW w:w="1993" w:type="dxa"/>
+          </w:tcPr>
+          <w:p>
+            <w:r>
+              <w:t>El diseño es incorrecto.</w:t>
+            </w:r>
+          </w:p>
+        </w:tc>
+        <w:tc>
+          <w:tcPr>
+            <w:tcW w:w="3247" w:type="dxa"/>
+          </w:tcPr>
+          <w:p>
+            <w:r>
+              <w:t>Los diseños del cliente y el servidor son calificados por el asesor como “incorrectos”.</w:t>
+            </w:r>
+          </w:p>
+        </w:tc>
+        <w:tc>
+          <w:tcPr>
+            <w:tcW w:w="1418" w:type="dxa"/>
+          </w:tcPr>
+          <w:p>
+            <w:r>
+              <w:t>60%</w:t>
+            </w:r>
+          </w:p>
+        </w:tc>
+        <w:tc>
+          <w:tcPr>
+            <w:tcW w:w="1275" w:type="dxa"/>
+          </w:tcPr>
+          <w:p>
+            <w:r>
+              <w:t>1 punto</w:t>
+            </w:r>
+          </w:p>
+        </w:tc>
+        <w:tc>
+          <w:tcPr>
+            <w:tcW w:w="2137" w:type="dxa"/>
+          </w:tcPr>
+          <w:p>
+            <w:r>
+              <w:t>Mitigar. Se revisará el diseño con el asesor siempre que sea posible.</w:t>
+            </w:r>
+          </w:p>
+        </w:tc>
+      </w:tr>
+    </w:tbl>
+    <w:p>
+      <w:pPr>
+        <w:pStyle w:val="Heading2"/>
+      </w:pPr>
+      <w:bookmarkStart w:id="19" w:name="_Toc498948779"/>
       <w:r>
         <w:t>Implementación del menú de juego</w:t>
       </w:r>
-      <w:bookmarkEnd w:id="18"/>
+      <w:bookmarkEnd w:id="19"/>
     </w:p>
     <w:tbl>
       <w:tblPr>
@@ -6872,7 +6913,6 @@
           <w:highlight w:val="lightGray"/>
         </w:rPr>
       </w:pPr>
-      <w:bookmarkStart w:id="19" w:name="_Toc497758050"/>
     </w:p>
     <w:p>
       <w:pPr>
@@ -6898,11 +6938,12 @@
       <w:pPr>
         <w:pStyle w:val="Heading2"/>
       </w:pPr>
+      <w:bookmarkStart w:id="20" w:name="_Toc498948780"/>
       <w:r>
         <w:lastRenderedPageBreak/>
         <w:t>Implementación del menú principal</w:t>
       </w:r>
-      <w:bookmarkEnd w:id="19"/>
+      <w:bookmarkEnd w:id="20"/>
     </w:p>
     <w:tbl>
       <w:tblPr>
@@ -7133,11 +7174,11 @@
       <w:pPr>
         <w:pStyle w:val="Heading2"/>
       </w:pPr>
-      <w:bookmarkStart w:id="20" w:name="_Toc497758051"/>
+      <w:bookmarkStart w:id="21" w:name="_Toc498948781"/>
       <w:r>
         <w:t>Programación de otros componentes</w:t>
       </w:r>
-      <w:bookmarkEnd w:id="20"/>
+      <w:bookmarkEnd w:id="21"/>
     </w:p>
     <w:tbl>
       <w:tblPr>
@@ -7375,7 +7416,6 @@
           <w:highlight w:val="lightGray"/>
         </w:rPr>
       </w:pPr>
-      <w:bookmarkStart w:id="21" w:name="_Toc497758052"/>
     </w:p>
     <w:p>
       <w:pPr>
@@ -7401,6 +7441,7 @@
       <w:pPr>
         <w:pStyle w:val="Heading2"/>
       </w:pPr>
+      <w:bookmarkStart w:id="22" w:name="_Toc498948782"/>
       <w:r>
         <w:lastRenderedPageBreak/>
         <w:t>Programación</w:t>
@@ -7408,243 +7449,8 @@
       <w:r>
         <w:t xml:space="preserve"> del cliente</w:t>
       </w:r>
-      <w:bookmarkEnd w:id="21"/>
       <w:r>
         <w:t xml:space="preserve"> y programación del servidor</w:t>
-      </w:r>
-    </w:p>
-    <w:tbl>
-      <w:tblPr>
-        <w:tblStyle w:val="TableGrid"/>
-        <w:tblW w:w="0" w:type="auto"/>
-        <w:tblLook w:val="04A0" w:firstRow="1" w:lastRow="0" w:firstColumn="1" w:lastColumn="0" w:noHBand="0" w:noVBand="1"/>
-      </w:tblPr>
-      <w:tblGrid>
-        <w:gridCol w:w="2089"/>
-        <w:gridCol w:w="3151"/>
-        <w:gridCol w:w="1418"/>
-        <w:gridCol w:w="1275"/>
-        <w:gridCol w:w="2137"/>
-      </w:tblGrid>
-      <w:tr>
-        <w:tc>
-          <w:tcPr>
-            <w:tcW w:w="2089" w:type="dxa"/>
-            <w:shd w:val="clear" w:color="auto" w:fill="000000" w:themeFill="text1"/>
-          </w:tcPr>
-          <w:p>
-            <w:pPr>
-              <w:rPr>
-                <w:b/>
-                <w:color w:val="FFFFFF" w:themeColor="background1"/>
-              </w:rPr>
-            </w:pPr>
-            <w:r>
-              <w:rPr>
-                <w:b/>
-                <w:color w:val="FFFFFF" w:themeColor="background1"/>
-              </w:rPr>
-              <w:t>Riesgo</w:t>
-            </w:r>
-          </w:p>
-        </w:tc>
-        <w:tc>
-          <w:tcPr>
-            <w:tcW w:w="3151" w:type="dxa"/>
-            <w:shd w:val="clear" w:color="auto" w:fill="000000" w:themeFill="text1"/>
-          </w:tcPr>
-          <w:p>
-            <w:pPr>
-              <w:rPr>
-                <w:b/>
-                <w:color w:val="FFFFFF" w:themeColor="background1"/>
-              </w:rPr>
-            </w:pPr>
-            <w:r>
-              <w:rPr>
-                <w:b/>
-                <w:color w:val="FFFFFF" w:themeColor="background1"/>
-              </w:rPr>
-              <w:t>Descripción</w:t>
-            </w:r>
-          </w:p>
-        </w:tc>
-        <w:tc>
-          <w:tcPr>
-            <w:tcW w:w="1418" w:type="dxa"/>
-            <w:shd w:val="clear" w:color="auto" w:fill="000000" w:themeFill="text1"/>
-          </w:tcPr>
-          <w:p>
-            <w:pPr>
-              <w:rPr>
-                <w:b/>
-                <w:color w:val="FFFFFF" w:themeColor="background1"/>
-              </w:rPr>
-            </w:pPr>
-            <w:r>
-              <w:rPr>
-                <w:b/>
-                <w:color w:val="FFFFFF" w:themeColor="background1"/>
-              </w:rPr>
-              <w:t>Probabilidad</w:t>
-            </w:r>
-          </w:p>
-        </w:tc>
-        <w:tc>
-          <w:tcPr>
-            <w:tcW w:w="1275" w:type="dxa"/>
-            <w:shd w:val="clear" w:color="auto" w:fill="000000" w:themeFill="text1"/>
-          </w:tcPr>
-          <w:p>
-            <w:pPr>
-              <w:rPr>
-                <w:b/>
-                <w:color w:val="FFFFFF" w:themeColor="background1"/>
-              </w:rPr>
-            </w:pPr>
-            <w:r>
-              <w:rPr>
-                <w:b/>
-                <w:color w:val="FFFFFF" w:themeColor="background1"/>
-              </w:rPr>
-              <w:t>Costo</w:t>
-            </w:r>
-          </w:p>
-        </w:tc>
-        <w:tc>
-          <w:tcPr>
-            <w:tcW w:w="2137" w:type="dxa"/>
-            <w:shd w:val="clear" w:color="auto" w:fill="000000" w:themeFill="text1"/>
-          </w:tcPr>
-          <w:p>
-            <w:pPr>
-              <w:rPr>
-                <w:b/>
-                <w:color w:val="FFFFFF" w:themeColor="background1"/>
-              </w:rPr>
-            </w:pPr>
-            <w:r>
-              <w:rPr>
-                <w:b/>
-                <w:color w:val="FFFFFF" w:themeColor="background1"/>
-              </w:rPr>
-              <w:t>Acción a tomar</w:t>
-            </w:r>
-          </w:p>
-        </w:tc>
-      </w:tr>
-      <w:tr>
-        <w:tc>
-          <w:tcPr>
-            <w:tcW w:w="2089" w:type="dxa"/>
-          </w:tcPr>
-          <w:p>
-            <w:r>
-              <w:t>Es programado de una manera muy diferente a su diseño.</w:t>
-            </w:r>
-          </w:p>
-        </w:tc>
-        <w:tc>
-          <w:tcPr>
-            <w:tcW w:w="3151" w:type="dxa"/>
-          </w:tcPr>
-          <w:p>
-            <w:r>
-              <w:t>La programación no sigue las partes básicas e importantes del diseño.</w:t>
-            </w:r>
-          </w:p>
-        </w:tc>
-        <w:tc>
-          <w:tcPr>
-            <w:tcW w:w="1418" w:type="dxa"/>
-          </w:tcPr>
-          <w:p>
-            <w:r>
-              <w:t>20%</w:t>
-            </w:r>
-          </w:p>
-        </w:tc>
-        <w:tc>
-          <w:tcPr>
-            <w:tcW w:w="1275" w:type="dxa"/>
-          </w:tcPr>
-          <w:p>
-            <w:r>
-              <w:t>1 punto</w:t>
-            </w:r>
-          </w:p>
-        </w:tc>
-        <w:tc>
-          <w:tcPr>
-            <w:tcW w:w="2137" w:type="dxa"/>
-          </w:tcPr>
-          <w:p>
-            <w:r>
-              <w:t>Aceptar. Se tiene poca experiencia en diseño de software, así que es muy probable que la programación no siga algunas partes básicas del diseño.</w:t>
-            </w:r>
-          </w:p>
-        </w:tc>
-      </w:tr>
-      <w:tr>
-        <w:tc>
-          <w:tcPr>
-            <w:tcW w:w="2089" w:type="dxa"/>
-          </w:tcPr>
-          <w:p>
-            <w:r>
-              <w:t>No se termina de programar.</w:t>
-            </w:r>
-          </w:p>
-        </w:tc>
-        <w:tc>
-          <w:tcPr>
-            <w:tcW w:w="3151" w:type="dxa"/>
-          </w:tcPr>
-          <w:p>
-            <w:r>
-              <w:t>No se termina de programar, por lo tanto, el juego no funciona parcial o totalmente.</w:t>
-            </w:r>
-          </w:p>
-        </w:tc>
-        <w:tc>
-          <w:tcPr>
-            <w:tcW w:w="1418" w:type="dxa"/>
-          </w:tcPr>
-          <w:p>
-            <w:r>
-              <w:t>20%</w:t>
-            </w:r>
-          </w:p>
-        </w:tc>
-        <w:tc>
-          <w:tcPr>
-            <w:tcW w:w="1275" w:type="dxa"/>
-          </w:tcPr>
-          <w:p>
-            <w:r>
-              <w:t>30 puntos</w:t>
-            </w:r>
-          </w:p>
-        </w:tc>
-        <w:tc>
-          <w:tcPr>
-            <w:tcW w:w="2137" w:type="dxa"/>
-          </w:tcPr>
-          <w:p>
-            <w:r>
-              <w:t>Mitigar. Durante la tarea de programación, el administrador del proyecto verificará que su avance sea suficiente para terminarla.</w:t>
-            </w:r>
-          </w:p>
-        </w:tc>
-      </w:tr>
-    </w:tbl>
-    <w:p>
-      <w:pPr>
-        <w:pStyle w:val="Heading2"/>
-      </w:pPr>
-      <w:bookmarkStart w:id="22" w:name="_Toc497758053"/>
-      <w:r>
-        <w:t>Programación del manejador del juego</w:t>
       </w:r>
       <w:bookmarkEnd w:id="22"/>
     </w:p>
@@ -7876,6 +7682,241 @@
     <w:p>
       <w:pPr>
         <w:pStyle w:val="Heading2"/>
+      </w:pPr>
+      <w:bookmarkStart w:id="23" w:name="_Toc498948783"/>
+      <w:r>
+        <w:t>Programación del manejador del juego</w:t>
+      </w:r>
+      <w:bookmarkEnd w:id="23"/>
+    </w:p>
+    <w:tbl>
+      <w:tblPr>
+        <w:tblStyle w:val="TableGrid"/>
+        <w:tblW w:w="0" w:type="auto"/>
+        <w:tblLook w:val="04A0" w:firstRow="1" w:lastRow="0" w:firstColumn="1" w:lastColumn="0" w:noHBand="0" w:noVBand="1"/>
+      </w:tblPr>
+      <w:tblGrid>
+        <w:gridCol w:w="2089"/>
+        <w:gridCol w:w="3151"/>
+        <w:gridCol w:w="1418"/>
+        <w:gridCol w:w="1275"/>
+        <w:gridCol w:w="2137"/>
+      </w:tblGrid>
+      <w:tr>
+        <w:tc>
+          <w:tcPr>
+            <w:tcW w:w="2089" w:type="dxa"/>
+            <w:shd w:val="clear" w:color="auto" w:fill="000000" w:themeFill="text1"/>
+          </w:tcPr>
+          <w:p>
+            <w:pPr>
+              <w:rPr>
+                <w:b/>
+                <w:color w:val="FFFFFF" w:themeColor="background1"/>
+              </w:rPr>
+            </w:pPr>
+            <w:r>
+              <w:rPr>
+                <w:b/>
+                <w:color w:val="FFFFFF" w:themeColor="background1"/>
+              </w:rPr>
+              <w:t>Riesgo</w:t>
+            </w:r>
+          </w:p>
+        </w:tc>
+        <w:tc>
+          <w:tcPr>
+            <w:tcW w:w="3151" w:type="dxa"/>
+            <w:shd w:val="clear" w:color="auto" w:fill="000000" w:themeFill="text1"/>
+          </w:tcPr>
+          <w:p>
+            <w:pPr>
+              <w:rPr>
+                <w:b/>
+                <w:color w:val="FFFFFF" w:themeColor="background1"/>
+              </w:rPr>
+            </w:pPr>
+            <w:r>
+              <w:rPr>
+                <w:b/>
+                <w:color w:val="FFFFFF" w:themeColor="background1"/>
+              </w:rPr>
+              <w:t>Descripción</w:t>
+            </w:r>
+          </w:p>
+        </w:tc>
+        <w:tc>
+          <w:tcPr>
+            <w:tcW w:w="1418" w:type="dxa"/>
+            <w:shd w:val="clear" w:color="auto" w:fill="000000" w:themeFill="text1"/>
+          </w:tcPr>
+          <w:p>
+            <w:pPr>
+              <w:rPr>
+                <w:b/>
+                <w:color w:val="FFFFFF" w:themeColor="background1"/>
+              </w:rPr>
+            </w:pPr>
+            <w:r>
+              <w:rPr>
+                <w:b/>
+                <w:color w:val="FFFFFF" w:themeColor="background1"/>
+              </w:rPr>
+              <w:t>Probabilidad</w:t>
+            </w:r>
+          </w:p>
+        </w:tc>
+        <w:tc>
+          <w:tcPr>
+            <w:tcW w:w="1275" w:type="dxa"/>
+            <w:shd w:val="clear" w:color="auto" w:fill="000000" w:themeFill="text1"/>
+          </w:tcPr>
+          <w:p>
+            <w:pPr>
+              <w:rPr>
+                <w:b/>
+                <w:color w:val="FFFFFF" w:themeColor="background1"/>
+              </w:rPr>
+            </w:pPr>
+            <w:r>
+              <w:rPr>
+                <w:b/>
+                <w:color w:val="FFFFFF" w:themeColor="background1"/>
+              </w:rPr>
+              <w:t>Costo</w:t>
+            </w:r>
+          </w:p>
+        </w:tc>
+        <w:tc>
+          <w:tcPr>
+            <w:tcW w:w="2137" w:type="dxa"/>
+            <w:shd w:val="clear" w:color="auto" w:fill="000000" w:themeFill="text1"/>
+          </w:tcPr>
+          <w:p>
+            <w:pPr>
+              <w:rPr>
+                <w:b/>
+                <w:color w:val="FFFFFF" w:themeColor="background1"/>
+              </w:rPr>
+            </w:pPr>
+            <w:r>
+              <w:rPr>
+                <w:b/>
+                <w:color w:val="FFFFFF" w:themeColor="background1"/>
+              </w:rPr>
+              <w:t>Acción a tomar</w:t>
+            </w:r>
+          </w:p>
+        </w:tc>
+      </w:tr>
+      <w:tr>
+        <w:tc>
+          <w:tcPr>
+            <w:tcW w:w="2089" w:type="dxa"/>
+          </w:tcPr>
+          <w:p>
+            <w:r>
+              <w:t>Es programado de una manera muy diferente a su diseño.</w:t>
+            </w:r>
+          </w:p>
+        </w:tc>
+        <w:tc>
+          <w:tcPr>
+            <w:tcW w:w="3151" w:type="dxa"/>
+          </w:tcPr>
+          <w:p>
+            <w:r>
+              <w:t>La programación no sigue las partes básicas e importantes del diseño.</w:t>
+            </w:r>
+          </w:p>
+        </w:tc>
+        <w:tc>
+          <w:tcPr>
+            <w:tcW w:w="1418" w:type="dxa"/>
+          </w:tcPr>
+          <w:p>
+            <w:r>
+              <w:t>20%</w:t>
+            </w:r>
+          </w:p>
+        </w:tc>
+        <w:tc>
+          <w:tcPr>
+            <w:tcW w:w="1275" w:type="dxa"/>
+          </w:tcPr>
+          <w:p>
+            <w:r>
+              <w:t>1 punto</w:t>
+            </w:r>
+          </w:p>
+        </w:tc>
+        <w:tc>
+          <w:tcPr>
+            <w:tcW w:w="2137" w:type="dxa"/>
+          </w:tcPr>
+          <w:p>
+            <w:r>
+              <w:t>Aceptar. Se tiene poca experiencia en diseño de software, así que es muy probable que la programación no siga algunas partes básicas del diseño.</w:t>
+            </w:r>
+          </w:p>
+        </w:tc>
+      </w:tr>
+      <w:tr>
+        <w:tc>
+          <w:tcPr>
+            <w:tcW w:w="2089" w:type="dxa"/>
+          </w:tcPr>
+          <w:p>
+            <w:r>
+              <w:t>No se termina de programar.</w:t>
+            </w:r>
+          </w:p>
+        </w:tc>
+        <w:tc>
+          <w:tcPr>
+            <w:tcW w:w="3151" w:type="dxa"/>
+          </w:tcPr>
+          <w:p>
+            <w:r>
+              <w:t>No se termina de programar, por lo tanto, el juego no funciona parcial o totalmente.</w:t>
+            </w:r>
+          </w:p>
+        </w:tc>
+        <w:tc>
+          <w:tcPr>
+            <w:tcW w:w="1418" w:type="dxa"/>
+          </w:tcPr>
+          <w:p>
+            <w:r>
+              <w:t>20%</w:t>
+            </w:r>
+          </w:p>
+        </w:tc>
+        <w:tc>
+          <w:tcPr>
+            <w:tcW w:w="1275" w:type="dxa"/>
+          </w:tcPr>
+          <w:p>
+            <w:r>
+              <w:t>30 puntos</w:t>
+            </w:r>
+          </w:p>
+        </w:tc>
+        <w:tc>
+          <w:tcPr>
+            <w:tcW w:w="2137" w:type="dxa"/>
+          </w:tcPr>
+          <w:p>
+            <w:r>
+              <w:t>Mitigar. Durante la tarea de programación, el administrador del proyecto verificará que su avance sea suficiente para terminarla.</w:t>
+            </w:r>
+          </w:p>
+        </w:tc>
+      </w:tr>
+    </w:tbl>
+    <w:p>
+      <w:pPr>
+        <w:pStyle w:val="Heading2"/>
         <w:numPr>
           <w:ilvl w:val="0"/>
           <w:numId w:val="0"/>
@@ -7884,7 +7925,6 @@
           <w:highlight w:val="lightGray"/>
         </w:rPr>
       </w:pPr>
-      <w:bookmarkStart w:id="23" w:name="_Toc497758054"/>
     </w:p>
     <w:p>
       <w:pPr>
@@ -7910,11 +7950,12 @@
       <w:pPr>
         <w:pStyle w:val="Heading2"/>
       </w:pPr>
+      <w:bookmarkStart w:id="24" w:name="_Toc498948784"/>
       <w:r>
         <w:lastRenderedPageBreak/>
         <w:t>Integración</w:t>
       </w:r>
-      <w:bookmarkEnd w:id="23"/>
+      <w:bookmarkEnd w:id="24"/>
     </w:p>
     <w:tbl>
       <w:tblPr>
@@ -8108,11 +8149,11 @@
       <w:pPr>
         <w:pStyle w:val="Heading2"/>
       </w:pPr>
-      <w:bookmarkStart w:id="24" w:name="_Toc497758055"/>
+      <w:bookmarkStart w:id="25" w:name="_Toc498948785"/>
       <w:r>
         <w:t>Recopilación de referencias</w:t>
       </w:r>
-      <w:bookmarkEnd w:id="24"/>
+      <w:bookmarkEnd w:id="25"/>
     </w:p>
     <w:tbl>
       <w:tblPr>
@@ -8364,7 +8405,7 @@
       <w:pPr>
         <w:pStyle w:val="Heading2"/>
       </w:pPr>
-      <w:bookmarkStart w:id="25" w:name="_Toc497758056"/>
+      <w:bookmarkStart w:id="26" w:name="_Toc498948786"/>
       <w:r>
         <w:t>Diseño</w:t>
       </w:r>
@@ -8377,7 +8418,7 @@
       <w:r>
         <w:t xml:space="preserve"> manual de usuario</w:t>
       </w:r>
-      <w:bookmarkEnd w:id="25"/>
+      <w:bookmarkEnd w:id="26"/>
     </w:p>
     <w:tbl>
       <w:tblPr>
@@ -8574,7 +8615,6 @@
           <w:highlight w:val="lightGray"/>
         </w:rPr>
       </w:pPr>
-      <w:bookmarkStart w:id="26" w:name="_Toc497758057"/>
       <w:r>
         <w:rPr>
           <w:highlight w:val="lightGray"/>
@@ -8586,6 +8626,7 @@
       <w:pPr>
         <w:pStyle w:val="Heading2"/>
       </w:pPr>
+      <w:bookmarkStart w:id="27" w:name="_Toc498948787"/>
       <w:r>
         <w:lastRenderedPageBreak/>
         <w:t>Impresión</w:t>
@@ -8593,7 +8634,7 @@
       <w:r>
         <w:t xml:space="preserve"> del manual de usuario</w:t>
       </w:r>
-      <w:bookmarkEnd w:id="26"/>
+      <w:bookmarkEnd w:id="27"/>
     </w:p>
     <w:tbl>
       <w:tblPr>
@@ -8830,11 +8871,11 @@
       <w:pPr>
         <w:pStyle w:val="Heading2"/>
       </w:pPr>
-      <w:bookmarkStart w:id="27" w:name="_Toc497758058"/>
+      <w:bookmarkStart w:id="28" w:name="_Toc498948788"/>
       <w:r>
         <w:t>Modelado de cartas y fichas</w:t>
       </w:r>
-      <w:bookmarkEnd w:id="27"/>
+      <w:bookmarkEnd w:id="28"/>
     </w:p>
     <w:tbl>
       <w:tblPr>
@@ -9087,7 +9128,6 @@
           <w:highlight w:val="lightGray"/>
         </w:rPr>
       </w:pPr>
-      <w:bookmarkStart w:id="28" w:name="_Toc497758059"/>
     </w:p>
     <w:p>
       <w:pPr>
@@ -9113,14 +9153,15 @@
       <w:pPr>
         <w:pStyle w:val="Heading2"/>
       </w:pPr>
+      <w:bookmarkStart w:id="29" w:name="_Toc498948789"/>
       <w:r>
         <w:lastRenderedPageBreak/>
         <w:t>Texturizado de</w:t>
       </w:r>
-      <w:bookmarkEnd w:id="28"/>
       <w:r>
         <w:t xml:space="preserve"> objetos</w:t>
       </w:r>
+      <w:bookmarkEnd w:id="29"/>
     </w:p>
     <w:tbl>
       <w:tblPr>
@@ -9409,11 +9450,11 @@
       <w:pPr>
         <w:pStyle w:val="Heading2"/>
       </w:pPr>
-      <w:bookmarkStart w:id="29" w:name="_Toc497758060"/>
+      <w:bookmarkStart w:id="30" w:name="_Toc498948790"/>
       <w:r>
         <w:t>Proceso de Testing</w:t>
       </w:r>
-      <w:bookmarkEnd w:id="29"/>
+      <w:bookmarkEnd w:id="30"/>
     </w:p>
     <w:tbl>
       <w:tblPr>
@@ -9598,11 +9639,14 @@
       <w:pPr>
         <w:pStyle w:val="Heading2"/>
       </w:pPr>
-      <w:bookmarkStart w:id="30" w:name="_Toc497758061"/>
+      <w:bookmarkStart w:id="31" w:name="_Toc498948791"/>
       <w:r>
         <w:t>Compra o adquisición de la caja</w:t>
       </w:r>
-      <w:bookmarkEnd w:id="30"/>
+      <w:r>
+        <w:t xml:space="preserve"> y disco</w:t>
+      </w:r>
+      <w:bookmarkEnd w:id="31"/>
     </w:p>
     <w:tbl>
       <w:tblPr>
@@ -9783,202 +9827,6 @@
     <w:p>
       <w:pPr>
         <w:pStyle w:val="Heading2"/>
-      </w:pPr>
-      <w:bookmarkStart w:id="31" w:name="_Toc497758062"/>
-      <w:r>
-        <w:t>Diseño de la portada de la caja</w:t>
-      </w:r>
-      <w:bookmarkEnd w:id="31"/>
-    </w:p>
-    <w:tbl>
-      <w:tblPr>
-        <w:tblStyle w:val="TableGrid"/>
-        <w:tblW w:w="0" w:type="auto"/>
-        <w:tblLook w:val="04A0" w:firstRow="1" w:lastRow="0" w:firstColumn="1" w:lastColumn="0" w:noHBand="0" w:noVBand="1"/>
-      </w:tblPr>
-      <w:tblGrid>
-        <w:gridCol w:w="1798"/>
-        <w:gridCol w:w="3442"/>
-        <w:gridCol w:w="1418"/>
-        <w:gridCol w:w="1330"/>
-        <w:gridCol w:w="2082"/>
-      </w:tblGrid>
-      <w:tr>
-        <w:tc>
-          <w:tcPr>
-            <w:tcW w:w="1798" w:type="dxa"/>
-            <w:shd w:val="clear" w:color="auto" w:fill="000000" w:themeFill="text1"/>
-          </w:tcPr>
-          <w:p>
-            <w:pPr>
-              <w:rPr>
-                <w:b/>
-                <w:color w:val="FFFFFF" w:themeColor="background1"/>
-              </w:rPr>
-            </w:pPr>
-            <w:r>
-              <w:rPr>
-                <w:b/>
-                <w:color w:val="FFFFFF" w:themeColor="background1"/>
-              </w:rPr>
-              <w:t>Riesgo</w:t>
-            </w:r>
-          </w:p>
-        </w:tc>
-        <w:tc>
-          <w:tcPr>
-            <w:tcW w:w="3442" w:type="dxa"/>
-            <w:shd w:val="clear" w:color="auto" w:fill="000000" w:themeFill="text1"/>
-          </w:tcPr>
-          <w:p>
-            <w:pPr>
-              <w:rPr>
-                <w:b/>
-                <w:color w:val="FFFFFF" w:themeColor="background1"/>
-              </w:rPr>
-            </w:pPr>
-            <w:r>
-              <w:rPr>
-                <w:b/>
-                <w:color w:val="FFFFFF" w:themeColor="background1"/>
-              </w:rPr>
-              <w:t>Descripción</w:t>
-            </w:r>
-          </w:p>
-        </w:tc>
-        <w:tc>
-          <w:tcPr>
-            <w:tcW w:w="1418" w:type="dxa"/>
-            <w:shd w:val="clear" w:color="auto" w:fill="000000" w:themeFill="text1"/>
-          </w:tcPr>
-          <w:p>
-            <w:pPr>
-              <w:rPr>
-                <w:b/>
-                <w:color w:val="FFFFFF" w:themeColor="background1"/>
-              </w:rPr>
-            </w:pPr>
-            <w:r>
-              <w:rPr>
-                <w:b/>
-                <w:color w:val="FFFFFF" w:themeColor="background1"/>
-              </w:rPr>
-              <w:t>Probabilidad</w:t>
-            </w:r>
-          </w:p>
-        </w:tc>
-        <w:tc>
-          <w:tcPr>
-            <w:tcW w:w="1330" w:type="dxa"/>
-            <w:shd w:val="clear" w:color="auto" w:fill="000000" w:themeFill="text1"/>
-          </w:tcPr>
-          <w:p>
-            <w:pPr>
-              <w:rPr>
-                <w:b/>
-                <w:color w:val="FFFFFF" w:themeColor="background1"/>
-              </w:rPr>
-            </w:pPr>
-            <w:r>
-              <w:rPr>
-                <w:b/>
-                <w:color w:val="FFFFFF" w:themeColor="background1"/>
-              </w:rPr>
-              <w:t>Costo</w:t>
-            </w:r>
-          </w:p>
-        </w:tc>
-        <w:tc>
-          <w:tcPr>
-            <w:tcW w:w="2082" w:type="dxa"/>
-            <w:shd w:val="clear" w:color="auto" w:fill="000000" w:themeFill="text1"/>
-          </w:tcPr>
-          <w:p>
-            <w:pPr>
-              <w:rPr>
-                <w:b/>
-                <w:color w:val="FFFFFF" w:themeColor="background1"/>
-              </w:rPr>
-            </w:pPr>
-            <w:r>
-              <w:rPr>
-                <w:b/>
-                <w:color w:val="FFFFFF" w:themeColor="background1"/>
-              </w:rPr>
-              <w:t>Acción a tomar</w:t>
-            </w:r>
-          </w:p>
-        </w:tc>
-      </w:tr>
-      <w:tr>
-        <w:tc>
-          <w:tcPr>
-            <w:tcW w:w="1798" w:type="dxa"/>
-          </w:tcPr>
-          <w:p>
-            <w:r>
-              <w:t>El diseño no es terminado.</w:t>
-            </w:r>
-          </w:p>
-        </w:tc>
-        <w:tc>
-          <w:tcPr>
-            <w:tcW w:w="3442" w:type="dxa"/>
-          </w:tcPr>
-          <w:p>
-            <w:r>
-              <w:t>El responsable de elaborar el diseño de la caja no lo termina antes de la fecha especificada.</w:t>
-            </w:r>
-          </w:p>
-        </w:tc>
-        <w:tc>
-          <w:tcPr>
-            <w:tcW w:w="1418" w:type="dxa"/>
-          </w:tcPr>
-          <w:p>
-            <w:r>
-              <w:t>1</w:t>
-            </w:r>
-            <w:r>
-              <w:t>0%</w:t>
-            </w:r>
-          </w:p>
-        </w:tc>
-        <w:tc>
-          <w:tcPr>
-            <w:tcW w:w="1330" w:type="dxa"/>
-          </w:tcPr>
-          <w:p>
-            <w:r>
-              <w:t xml:space="preserve">2 </w:t>
-            </w:r>
-            <w:r>
-              <w:t>punto</w:t>
-            </w:r>
-            <w:r>
-              <w:t>s</w:t>
-            </w:r>
-          </w:p>
-        </w:tc>
-        <w:tc>
-          <w:tcPr>
-            <w:tcW w:w="2082" w:type="dxa"/>
-          </w:tcPr>
-          <w:p>
-            <w:r>
-              <w:t xml:space="preserve">Mitigar. Se elaborará un diseño básico que solo </w:t>
-            </w:r>
-            <w:r>
-              <w:lastRenderedPageBreak/>
-              <w:t>incluya el nombre del juego.</w:t>
-            </w:r>
-          </w:p>
-        </w:tc>
-      </w:tr>
-    </w:tbl>
-    <w:p>
-      <w:pPr>
-        <w:pStyle w:val="Heading2"/>
         <w:numPr>
           <w:ilvl w:val="0"/>
           <w:numId w:val="0"/>
@@ -9987,7 +9835,6 @@
           <w:highlight w:val="lightGray"/>
         </w:rPr>
       </w:pPr>
-      <w:bookmarkStart w:id="32" w:name="_Toc497758063"/>
     </w:p>
     <w:p>
       <w:pPr>
@@ -10013,11 +9860,204 @@
       <w:pPr>
         <w:pStyle w:val="Heading2"/>
       </w:pPr>
+      <w:bookmarkStart w:id="32" w:name="_Toc498948792"/>
       <w:r>
         <w:lastRenderedPageBreak/>
+        <w:t>Diseño de la portada de la caja</w:t>
+      </w:r>
+      <w:bookmarkEnd w:id="32"/>
+    </w:p>
+    <w:tbl>
+      <w:tblPr>
+        <w:tblStyle w:val="TableGrid"/>
+        <w:tblW w:w="0" w:type="auto"/>
+        <w:tblLook w:val="04A0" w:firstRow="1" w:lastRow="0" w:firstColumn="1" w:lastColumn="0" w:noHBand="0" w:noVBand="1"/>
+      </w:tblPr>
+      <w:tblGrid>
+        <w:gridCol w:w="1798"/>
+        <w:gridCol w:w="3442"/>
+        <w:gridCol w:w="1418"/>
+        <w:gridCol w:w="1330"/>
+        <w:gridCol w:w="2082"/>
+      </w:tblGrid>
+      <w:tr>
+        <w:tc>
+          <w:tcPr>
+            <w:tcW w:w="1798" w:type="dxa"/>
+            <w:shd w:val="clear" w:color="auto" w:fill="000000" w:themeFill="text1"/>
+          </w:tcPr>
+          <w:p>
+            <w:pPr>
+              <w:rPr>
+                <w:b/>
+                <w:color w:val="FFFFFF" w:themeColor="background1"/>
+              </w:rPr>
+            </w:pPr>
+            <w:r>
+              <w:rPr>
+                <w:b/>
+                <w:color w:val="FFFFFF" w:themeColor="background1"/>
+              </w:rPr>
+              <w:t>Riesgo</w:t>
+            </w:r>
+          </w:p>
+        </w:tc>
+        <w:tc>
+          <w:tcPr>
+            <w:tcW w:w="3442" w:type="dxa"/>
+            <w:shd w:val="clear" w:color="auto" w:fill="000000" w:themeFill="text1"/>
+          </w:tcPr>
+          <w:p>
+            <w:pPr>
+              <w:rPr>
+                <w:b/>
+                <w:color w:val="FFFFFF" w:themeColor="background1"/>
+              </w:rPr>
+            </w:pPr>
+            <w:r>
+              <w:rPr>
+                <w:b/>
+                <w:color w:val="FFFFFF" w:themeColor="background1"/>
+              </w:rPr>
+              <w:t>Descripción</w:t>
+            </w:r>
+          </w:p>
+        </w:tc>
+        <w:tc>
+          <w:tcPr>
+            <w:tcW w:w="1418" w:type="dxa"/>
+            <w:shd w:val="clear" w:color="auto" w:fill="000000" w:themeFill="text1"/>
+          </w:tcPr>
+          <w:p>
+            <w:pPr>
+              <w:rPr>
+                <w:b/>
+                <w:color w:val="FFFFFF" w:themeColor="background1"/>
+              </w:rPr>
+            </w:pPr>
+            <w:r>
+              <w:rPr>
+                <w:b/>
+                <w:color w:val="FFFFFF" w:themeColor="background1"/>
+              </w:rPr>
+              <w:t>Probabilidad</w:t>
+            </w:r>
+          </w:p>
+        </w:tc>
+        <w:tc>
+          <w:tcPr>
+            <w:tcW w:w="1330" w:type="dxa"/>
+            <w:shd w:val="clear" w:color="auto" w:fill="000000" w:themeFill="text1"/>
+          </w:tcPr>
+          <w:p>
+            <w:pPr>
+              <w:rPr>
+                <w:b/>
+                <w:color w:val="FFFFFF" w:themeColor="background1"/>
+              </w:rPr>
+            </w:pPr>
+            <w:r>
+              <w:rPr>
+                <w:b/>
+                <w:color w:val="FFFFFF" w:themeColor="background1"/>
+              </w:rPr>
+              <w:t>Costo</w:t>
+            </w:r>
+          </w:p>
+        </w:tc>
+        <w:tc>
+          <w:tcPr>
+            <w:tcW w:w="2082" w:type="dxa"/>
+            <w:shd w:val="clear" w:color="auto" w:fill="000000" w:themeFill="text1"/>
+          </w:tcPr>
+          <w:p>
+            <w:pPr>
+              <w:rPr>
+                <w:b/>
+                <w:color w:val="FFFFFF" w:themeColor="background1"/>
+              </w:rPr>
+            </w:pPr>
+            <w:r>
+              <w:rPr>
+                <w:b/>
+                <w:color w:val="FFFFFF" w:themeColor="background1"/>
+              </w:rPr>
+              <w:t>Acción a tomar</w:t>
+            </w:r>
+          </w:p>
+        </w:tc>
+      </w:tr>
+      <w:tr>
+        <w:tc>
+          <w:tcPr>
+            <w:tcW w:w="1798" w:type="dxa"/>
+          </w:tcPr>
+          <w:p>
+            <w:r>
+              <w:t>El diseño no es terminado.</w:t>
+            </w:r>
+          </w:p>
+        </w:tc>
+        <w:tc>
+          <w:tcPr>
+            <w:tcW w:w="3442" w:type="dxa"/>
+          </w:tcPr>
+          <w:p>
+            <w:r>
+              <w:t>El responsable de elaborar el diseño de la caja no lo termina antes de la fecha especificada.</w:t>
+            </w:r>
+          </w:p>
+        </w:tc>
+        <w:tc>
+          <w:tcPr>
+            <w:tcW w:w="1418" w:type="dxa"/>
+          </w:tcPr>
+          <w:p>
+            <w:r>
+              <w:t>1</w:t>
+            </w:r>
+            <w:r>
+              <w:t>0%</w:t>
+            </w:r>
+          </w:p>
+        </w:tc>
+        <w:tc>
+          <w:tcPr>
+            <w:tcW w:w="1330" w:type="dxa"/>
+          </w:tcPr>
+          <w:p>
+            <w:r>
+              <w:t xml:space="preserve">2 </w:t>
+            </w:r>
+            <w:r>
+              <w:t>punto</w:t>
+            </w:r>
+            <w:r>
+              <w:t>s</w:t>
+            </w:r>
+          </w:p>
+        </w:tc>
+        <w:tc>
+          <w:tcPr>
+            <w:tcW w:w="2082" w:type="dxa"/>
+          </w:tcPr>
+          <w:p>
+            <w:r>
+              <w:t>Mitigar. Se elaborará un diseño básico que solo incluya el nombre del juego.</w:t>
+            </w:r>
+          </w:p>
+        </w:tc>
+      </w:tr>
+    </w:tbl>
+    <w:p>
+      <w:pPr>
+        <w:pStyle w:val="Heading2"/>
+      </w:pPr>
+      <w:bookmarkStart w:id="33" w:name="_Toc498948793"/>
+      <w:r>
         <w:t>Impresión de la portada de la caja</w:t>
       </w:r>
-      <w:bookmarkEnd w:id="32"/>
+      <w:bookmarkEnd w:id="33"/>
     </w:p>
     <w:tbl>
       <w:tblPr>
@@ -10257,11 +10297,11 @@
       <w:pPr>
         <w:pStyle w:val="Heading2"/>
       </w:pPr>
-      <w:bookmarkStart w:id="33" w:name="_Toc497758064"/>
+      <w:bookmarkStart w:id="34" w:name="_Toc498948794"/>
       <w:r>
         <w:t>Elaboración de instalador binario</w:t>
       </w:r>
-      <w:bookmarkEnd w:id="33"/>
+      <w:bookmarkEnd w:id="34"/>
     </w:p>
     <w:tbl>
       <w:tblPr>
@@ -10443,11 +10483,11 @@
       <w:pPr>
         <w:pStyle w:val="Heading2"/>
       </w:pPr>
-      <w:bookmarkStart w:id="34" w:name="_Toc497758065"/>
+      <w:bookmarkStart w:id="35" w:name="_Toc498948795"/>
       <w:r>
         <w:t>Preparación de entregables</w:t>
       </w:r>
-      <w:bookmarkEnd w:id="34"/>
+      <w:bookmarkEnd w:id="35"/>
     </w:p>
     <w:tbl>
       <w:tblPr>
@@ -10632,11 +10672,12 @@
       <w:pPr>
         <w:pStyle w:val="Heading2"/>
       </w:pPr>
-      <w:bookmarkStart w:id="35" w:name="_Toc497758066"/>
+      <w:bookmarkStart w:id="36" w:name="_Toc498948796"/>
       <w:r>
+        <w:lastRenderedPageBreak/>
         <w:t>Resolución de Issues</w:t>
       </w:r>
-      <w:bookmarkEnd w:id="35"/>
+      <w:bookmarkEnd w:id="36"/>
     </w:p>
     <w:tbl>
       <w:tblPr>
@@ -10821,12 +10862,11 @@
       <w:pPr>
         <w:pStyle w:val="Heading2"/>
       </w:pPr>
-      <w:bookmarkStart w:id="36" w:name="_Toc497758067"/>
+      <w:bookmarkStart w:id="37" w:name="_Toc498948797"/>
       <w:r>
-        <w:lastRenderedPageBreak/>
         <w:t>Entrega</w:t>
       </w:r>
-      <w:bookmarkEnd w:id="36"/>
+      <w:bookmarkEnd w:id="37"/>
     </w:p>
     <w:tbl>
       <w:tblPr>
@@ -10988,7 +11028,10 @@
           </w:tcPr>
           <w:p>
             <w:r>
-              <w:t>20</w:t>
+              <w:t>1</w:t>
+            </w:r>
+            <w:r>
+              <w:t>0</w:t>
             </w:r>
             <w:r>
               <w:t xml:space="preserve"> puntos</w:t>
@@ -11031,12 +11074,12 @@
           <w:numId w:val="1"/>
         </w:numPr>
       </w:pPr>
-      <w:bookmarkStart w:id="37" w:name="_Toc497758068"/>
+      <w:bookmarkStart w:id="38" w:name="_Toc498948798"/>
       <w:r>
         <w:lastRenderedPageBreak/>
         <w:t>Programación Basada en Componentes</w:t>
       </w:r>
-      <w:bookmarkEnd w:id="37"/>
+      <w:bookmarkEnd w:id="38"/>
     </w:p>
     <w:p>
       <w:r>
@@ -11051,11 +11094,11 @@
           <w:numId w:val="1"/>
         </w:numPr>
       </w:pPr>
-      <w:bookmarkStart w:id="38" w:name="_Toc497758069"/>
+      <w:bookmarkStart w:id="39" w:name="_Toc498948799"/>
       <w:r>
         <w:t>¿Qué es un componente?</w:t>
       </w:r>
-      <w:bookmarkEnd w:id="38"/>
+      <w:bookmarkEnd w:id="39"/>
     </w:p>
     <w:p>
       <w:r>
@@ -11096,11 +11139,11 @@
           <w:numId w:val="1"/>
         </w:numPr>
       </w:pPr>
-      <w:bookmarkStart w:id="39" w:name="_Toc497758070"/>
+      <w:bookmarkStart w:id="40" w:name="_Toc498948800"/>
       <w:r>
         <w:t>¿Cómo y por qué Unity favorece el uso de componentes?</w:t>
       </w:r>
-      <w:bookmarkEnd w:id="39"/>
+      <w:bookmarkEnd w:id="40"/>
     </w:p>
     <w:p>
       <w:r>
@@ -11115,11 +11158,11 @@
           <w:numId w:val="1"/>
         </w:numPr>
       </w:pPr>
-      <w:bookmarkStart w:id="40" w:name="_Toc497758071"/>
+      <w:bookmarkStart w:id="41" w:name="_Toc498948801"/>
       <w:r>
         <w:t>Pensando en componentes</w:t>
       </w:r>
-      <w:bookmarkEnd w:id="40"/>
+      <w:bookmarkEnd w:id="41"/>
     </w:p>
     <w:p>
       <w:r>
@@ -11145,11 +11188,11 @@
           <w:numId w:val="1"/>
         </w:numPr>
       </w:pPr>
-      <w:bookmarkStart w:id="41" w:name="_Toc497758072"/>
+      <w:bookmarkStart w:id="42" w:name="_Toc498948802"/>
       <w:r>
         <w:t>Conclusión</w:t>
       </w:r>
-      <w:bookmarkEnd w:id="41"/>
+      <w:bookmarkEnd w:id="42"/>
     </w:p>
     <w:p>
       <w:r>
@@ -11169,12 +11212,12 @@
           <w:numId w:val="1"/>
         </w:numPr>
       </w:pPr>
-      <w:bookmarkStart w:id="42" w:name="_Toc497758073"/>
+      <w:bookmarkStart w:id="43" w:name="_Toc498948803"/>
       <w:r>
         <w:lastRenderedPageBreak/>
         <w:t>Proceso de Testing</w:t>
       </w:r>
-      <w:bookmarkEnd w:id="42"/>
+      <w:bookmarkEnd w:id="43"/>
     </w:p>
     <w:p>
       <w:pPr>
@@ -11184,11 +11227,11 @@
           <w:numId w:val="1"/>
         </w:numPr>
       </w:pPr>
-      <w:bookmarkStart w:id="43" w:name="_Toc497758074"/>
+      <w:bookmarkStart w:id="44" w:name="_Toc498948804"/>
       <w:r>
         <w:t>Objetivo</w:t>
       </w:r>
-      <w:bookmarkEnd w:id="43"/>
+      <w:bookmarkEnd w:id="44"/>
     </w:p>
     <w:p>
       <w:r>
@@ -11208,9 +11251,11 @@
       <w:pPr>
         <w:pStyle w:val="Heading2"/>
       </w:pPr>
+      <w:bookmarkStart w:id="45" w:name="_Toc498948805"/>
       <w:r>
         <w:t>Metodología</w:t>
       </w:r>
+      <w:bookmarkEnd w:id="45"/>
     </w:p>
     <w:p>
       <w:r>
@@ -11220,18 +11265,6 @@
     <w:p>
       <w:r>
         <w:t>Todos los errores que sean identificados se documentaran, de tal manera que sea posible reproducir el error para su posterior estudio y corrección. El equipo de Testing documentará los siguientes aspectos:</w:t>
-      </w:r>
-    </w:p>
-    <w:p>
-      <w:pPr>
-        <w:pStyle w:val="ListParagraph"/>
-        <w:numPr>
-          <w:ilvl w:val="0"/>
-          <w:numId w:val="14"/>
-        </w:numPr>
-      </w:pPr>
-      <w:r>
-        <w:t>Acción que se realizó</w:t>
       </w:r>
     </w:p>
     <w:p>
@@ -11288,11 +11321,11 @@
           <w:numId w:val="1"/>
         </w:numPr>
       </w:pPr>
-      <w:bookmarkStart w:id="44" w:name="_Toc497758076"/>
+      <w:bookmarkStart w:id="46" w:name="_Toc498948806"/>
       <w:r>
         <w:t>Equipo de Testing</w:t>
       </w:r>
-      <w:bookmarkEnd w:id="44"/>
+      <w:bookmarkEnd w:id="46"/>
     </w:p>
     <w:p>
       <w:r>
@@ -11307,13 +11340,11 @@
           <w:numId w:val="1"/>
         </w:numPr>
       </w:pPr>
-      <w:bookmarkStart w:id="45" w:name="_Toc497758077"/>
+      <w:bookmarkStart w:id="47" w:name="_Toc498948807"/>
       <w:r>
         <w:t>Aprobación</w:t>
       </w:r>
-      <w:bookmarkStart w:id="46" w:name="_GoBack"/>
-      <w:bookmarkEnd w:id="45"/>
-      <w:bookmarkEnd w:id="46"/>
+      <w:bookmarkEnd w:id="47"/>
     </w:p>
     <w:p>
       <w:r>
@@ -11362,7 +11393,80 @@
         <w:t>ografía de todos los textos del juego.</w:t>
       </w:r>
     </w:p>
-    <w:p/>
+    <w:p>
+      <w:r>
+        <w:br w:type="page"/>
+      </w:r>
+    </w:p>
+    <w:p>
+      <w:pPr>
+        <w:pStyle w:val="Heading1"/>
+      </w:pPr>
+      <w:r>
+        <w:lastRenderedPageBreak/>
+        <w:t>Gastos del proyecto</w:t>
+      </w:r>
+    </w:p>
+    <w:p>
+      <w:pPr>
+        <w:jc w:val="center"/>
+      </w:pPr>
+    </w:p>
+    <w:p>
+      <w:pPr>
+        <w:jc w:val="center"/>
+      </w:pPr>
+      <w:r>
+        <w:drawing>
+          <wp:inline distT="0" distB="0" distL="0" distR="0">
+            <wp:extent cx="5076825" cy="3466465"/>
+            <wp:effectExtent l="0" t="0" r="9525" b="635"/>
+            <wp:docPr id="4" name="Picture 4"/>
+            <wp:cNvGraphicFramePr>
+              <a:graphicFrameLocks xmlns:a="http://schemas.openxmlformats.org/drawingml/2006/main" noChangeAspect="1"/>
+            </wp:cNvGraphicFramePr>
+            <a:graphic xmlns:a="http://schemas.openxmlformats.org/drawingml/2006/main">
+              <a:graphicData uri="http://schemas.openxmlformats.org/drawingml/2006/picture">
+                <pic:pic xmlns:pic="http://schemas.openxmlformats.org/drawingml/2006/picture">
+                  <pic:nvPicPr>
+                    <pic:cNvPr id="0" name="Picture 1"/>
+                    <pic:cNvPicPr>
+                      <a:picLocks noChangeAspect="1" noChangeArrowheads="1"/>
+                    </pic:cNvPicPr>
+                  </pic:nvPicPr>
+                  <pic:blipFill>
+                    <a:blip r:embed="rId16">
+                      <a:extLst>
+                        <a:ext uri="{28A0092B-C50C-407E-A947-70E740481C1C}">
+                          <a14:useLocalDpi xmlns:a14="http://schemas.microsoft.com/office/drawing/2010/main" val="0"/>
+                        </a:ext>
+                      </a:extLst>
+                    </a:blip>
+                    <a:srcRect/>
+                    <a:stretch>
+                      <a:fillRect/>
+                    </a:stretch>
+                  </pic:blipFill>
+                  <pic:spPr bwMode="auto">
+                    <a:xfrm>
+                      <a:off x="0" y="0"/>
+                      <a:ext cx="5076825" cy="3466465"/>
+                    </a:xfrm>
+                    <a:prstGeom prst="rect">
+                      <a:avLst/>
+                    </a:prstGeom>
+                    <a:noFill/>
+                    <a:ln>
+                      <a:noFill/>
+                    </a:ln>
+                  </pic:spPr>
+                </pic:pic>
+              </a:graphicData>
+            </a:graphic>
+          </wp:inline>
+        </w:drawing>
+      </w:r>
+    </w:p>
     <w:sectPr>
       <w:pgSz w:w="12240" w:h="15840"/>
       <w:pgMar w:top="1440" w:right="1080" w:bottom="1440" w:left="1080" w:header="708" w:footer="708" w:gutter="0"/>
@@ -11607,7 +11711,7 @@
             <w:bCs/>
             <w:noProof/>
           </w:rPr>
-          <w:t>22</w:t>
+          <w:t>9</w:t>
         </w:r>
         <w:r>
           <w:rPr>
@@ -14842,7 +14946,7 @@
           <a:pPr algn="ctr"/>
           <a:r>
             <a:rPr lang="en-US" sz="700"/>
-            <a:t>Caja</a:t>
+            <a:t>Caja y disco</a:t>
           </a:r>
         </a:p>
       </dgm:t>
@@ -23323,7 +23427,7 @@
           </a:pPr>
           <a:r>
             <a:rPr lang="en-US" sz="700" kern="1200"/>
-            <a:t>Caja</a:t>
+            <a:t>Caja y disco</a:t>
           </a:r>
         </a:p>
       </dsp:txBody>
@@ -25433,7 +25537,7 @@
 </file>
 
 <file path=customXml/itemProps1.xml><?xml version="1.0" encoding="utf-8"?>
-<ds:datastoreItem xmlns:ds="http://schemas.openxmlformats.org/officeDocument/2006/customXml" ds:itemID="{3B9F0F6A-18BB-42F1-A501-2DAB9C690CAB}">
+<ds:datastoreItem xmlns:ds="http://schemas.openxmlformats.org/officeDocument/2006/customXml" ds:itemID="{C5AE6D86-EF08-4EFA-A017-8EFB5192BFB1}">
   <ds:schemaRefs>
     <ds:schemaRef ds:uri="http://schemas.openxmlformats.org/officeDocument/2006/bibliography"/>
   </ds:schemaRefs>

</xml_diff>